<commit_message>
Write the end of the introduction + add the images of the characters
</commit_message>
<xml_diff>
--- a/Olympe.docx
+++ b/Olympe.docx
@@ -2263,7 +2263,71 @@
         <w:jc w:val="both"/>
       </w:pPr>
       <w:r>
-        <w:t>En tant que président de METTRE LE NOM DE LA COMPETITION, c'est un immense honneur pour moi de prendre la parole aujourd'hui. Je tiens à remercier tous les participants, les organisateurs, et les fans qui ont rendu possible cet événement exceptionnel. Sans oublier tous nos extraordinaires sponsors : Choco-Cola, Toy-Yoda, Samsquash, Fauxsa, Alphamega, Hairbnb, Intelephant, Alligagator, McDuck et Poopsy !</w:t>
+        <w:t xml:space="preserve">En tant que président de METTRE LE NOM DE LA COMPETITION, c'est un immense honneur pour moi de prendre la parole aujourd'hui. Je tiens à remercier tous les participants, les organisateurs, et les fans qui ont rendu possible cet événement exceptionnel. Sans oublier tous nos extraordinaires sponsors : Choco-Cola, Toy-Yoda, </w:t>
+      </w:r>
+      <w:proofErr w:type="spellStart"/>
+      <w:r>
+        <w:t>Samsquash</w:t>
+      </w:r>
+      <w:proofErr w:type="spellEnd"/>
+      <w:r>
+        <w:t xml:space="preserve">, </w:t>
+      </w:r>
+      <w:proofErr w:type="spellStart"/>
+      <w:r>
+        <w:t>Fauxsa</w:t>
+      </w:r>
+      <w:proofErr w:type="spellEnd"/>
+      <w:r>
+        <w:t xml:space="preserve">, </w:t>
+      </w:r>
+      <w:proofErr w:type="spellStart"/>
+      <w:r>
+        <w:t>Alphamega</w:t>
+      </w:r>
+      <w:proofErr w:type="spellEnd"/>
+      <w:r>
+        <w:t xml:space="preserve">, </w:t>
+      </w:r>
+      <w:proofErr w:type="spellStart"/>
+      <w:r>
+        <w:t>Hairbnb</w:t>
+      </w:r>
+      <w:proofErr w:type="spellEnd"/>
+      <w:r>
+        <w:t xml:space="preserve">, </w:t>
+      </w:r>
+      <w:proofErr w:type="spellStart"/>
+      <w:r>
+        <w:t>Intelephant</w:t>
+      </w:r>
+      <w:proofErr w:type="spellEnd"/>
+      <w:r>
+        <w:t xml:space="preserve">, </w:t>
+      </w:r>
+      <w:proofErr w:type="spellStart"/>
+      <w:r>
+        <w:t>Alligagator</w:t>
+      </w:r>
+      <w:proofErr w:type="spellEnd"/>
+      <w:r>
+        <w:t xml:space="preserve">, </w:t>
+      </w:r>
+      <w:proofErr w:type="spellStart"/>
+      <w:r>
+        <w:t>McDuck</w:t>
+      </w:r>
+      <w:proofErr w:type="spellEnd"/>
+      <w:r>
+        <w:t xml:space="preserve"> et </w:t>
+      </w:r>
+      <w:proofErr w:type="spellStart"/>
+      <w:r>
+        <w:t>Poopsy</w:t>
+      </w:r>
+      <w:proofErr w:type="spellEnd"/>
+      <w:r>
+        <w:t> !</w:t>
       </w:r>
     </w:p>
     <w:p>
@@ -2308,10 +2372,7 @@
         <w:jc w:val="both"/>
       </w:pPr>
       <w:r>
-        <w:t xml:space="preserve">— Le NOM DU SPORT LOUFOQUE ! s’exclama la journaliste qui n’avait pas perdu une miette de ce discours, malheureusement pour le </w:t>
-      </w:r>
-      <w:r>
-        <w:t>président de COMPETITION.</w:t>
+        <w:t>— Le NOM DU SPORT LOUFOQUE ! s’exclama la journaliste qui n’avait pas perdu une miette de ce discours, malheureusement pour le président de COMPETITION.</w:t>
       </w:r>
     </w:p>
     <w:p>
@@ -2383,10 +2444,7 @@
         <w:jc w:val="both"/>
       </w:pPr>
       <w:r>
-        <w:t xml:space="preserve">— Madame la présidente, euh, </w:t>
-      </w:r>
-      <w:r>
-        <w:t>comment… ?</w:t>
+        <w:t>— Madame la présidente, euh, comment… ?</w:t>
       </w:r>
     </w:p>
     <w:p>
@@ -2405,7 +2463,15 @@
       </w:pPr>
       <w:r>
         <w:lastRenderedPageBreak/>
-        <w:t>Elle n’entendit pas plus longtemps les baragounements de son interlocuteur car elle raccrocha sans ménagement. Frétillant sur place sans cesser de se rappeler des mots prononcés par le président de COMPETITION, elle attendit son visiteur. Qui ne tarda heureusement pas à arriver.</w:t>
+        <w:t xml:space="preserve">Elle n’entendit pas plus longtemps les </w:t>
+      </w:r>
+      <w:proofErr w:type="spellStart"/>
+      <w:r>
+        <w:t>baragounements</w:t>
+      </w:r>
+      <w:proofErr w:type="spellEnd"/>
+      <w:r>
+        <w:t xml:space="preserve"> de son interlocuteur car elle raccrocha sans ménagement. Frétillant sur place sans cesser de se rappeler des mots prononcés par le président de COMPETITION, elle attendit son visiteur. Qui ne tarda heureusement pas à arriver.</w:t>
       </w:r>
     </w:p>
     <w:p>
@@ -2441,7 +2507,15 @@
         <w:jc w:val="both"/>
       </w:pPr>
       <w:r>
-        <w:t>— Quel piètre ministre des sports tu fais ! le coupa la présidente sans ménagement, trop enthousiaste pour laisser son ministre peu enjoué étendre son pessimisme. Je l’ai regardé et c’est notre chance ! Nous allons remporter une médaille cette année !</w:t>
+        <w:t xml:space="preserve">— Quel piètre ministre des </w:t>
+      </w:r>
+      <w:proofErr w:type="gramStart"/>
+      <w:r>
+        <w:t>sports</w:t>
+      </w:r>
+      <w:proofErr w:type="gramEnd"/>
+      <w:r>
+        <w:t xml:space="preserve"> tu fais ! le coupa la présidente sans ménagement, trop enthousiaste pour laisser son ministre peu enjoué étendre son pessimisme. Je l’ai regardé et c’est notre chance ! Nous allons remporter une médaille cette année !</w:t>
       </w:r>
     </w:p>
     <w:p>
@@ -2544,386 +2618,672 @@
         </w:rPr>
       </w:pPr>
       <w:r>
-        <w:t xml:space="preserve">— (Phil) </w:t>
+        <w:t>— (Phil</w:t>
+      </w:r>
+      <w:r>
+        <w:t>, neutral</w:t>
+      </w:r>
+      <w:r>
+        <w:t xml:space="preserve">) </w:t>
       </w:r>
       <w:r>
         <w:rPr>
           <w:i/>
           <w:iCs/>
         </w:rPr>
-        <w:t>Bonjour Madame la Présidente, je viens ici pour… pour requérir l’octroi de… non, pour demander la subvention concernant… non, relative au soutien des... Allez, ce n’est pas compliqué pourtant.</w:t>
-      </w:r>
-    </w:p>
-    <w:p>
-      <w:pPr>
-        <w:ind w:firstLine="709"/>
-        <w:jc w:val="both"/>
+        <w:t>(</w:t>
+      </w:r>
+      <w:r>
         <w:rPr>
           <w:i/>
           <w:iCs/>
         </w:rPr>
-      </w:pPr>
+        <w:t>Bonjour Madame la Présidente, je viens ici pour… pour requérir l’octroi de… non, pour demander la subvention concernant… non, relative au soutien des... Allez, ce n’est pas compliqué pourtant.</w:t>
+      </w:r>
       <w:r>
         <w:rPr>
           <w:i/>
           <w:iCs/>
         </w:rPr>
-        <w:t xml:space="preserve">— </w:t>
-      </w:r>
-      <w:r>
-        <w:t xml:space="preserve">(Phil) </w:t>
-      </w:r>
-      <w:r>
+        <w:t>)</w:t>
+      </w:r>
+    </w:p>
+    <w:p>
+      <w:pPr>
+        <w:ind w:firstLine="709"/>
+        <w:jc w:val="both"/>
         <w:rPr>
           <w:i/>
           <w:iCs/>
         </w:rPr>
-        <w:t>Ah, si seulement j’étais aussi doué que toi Diane...</w:t>
-      </w:r>
-    </w:p>
-    <w:p>
-      <w:pPr>
-        <w:ind w:firstLine="709"/>
-        <w:jc w:val="both"/>
+      </w:pPr>
+      <w:r>
         <w:rPr>
           <w:i/>
           <w:iCs/>
         </w:rPr>
-      </w:pPr>
+        <w:t xml:space="preserve">— </w:t>
+      </w:r>
+      <w:r>
+        <w:t>(Phil</w:t>
+      </w:r>
+      <w:r>
+        <w:t>, neutral</w:t>
+      </w:r>
+      <w:r>
+        <w:t xml:space="preserve">) </w:t>
+      </w:r>
       <w:r>
         <w:rPr>
           <w:i/>
           <w:iCs/>
         </w:rPr>
-        <w:t xml:space="preserve">— </w:t>
-      </w:r>
-      <w:r>
-        <w:t>(Phil)</w:t>
+        <w:t>(</w:t>
       </w:r>
       <w:r>
         <w:rPr>
           <w:i/>
           <w:iCs/>
         </w:rPr>
-        <w:t xml:space="preserve"> Allez, encore une fois pour être sûr. Bonjour Madame la Présidente, je viens solliciter…</w:t>
-      </w:r>
-    </w:p>
-    <w:p>
-      <w:pPr>
-        <w:ind w:firstLine="709"/>
-        <w:jc w:val="both"/>
-      </w:pPr>
-      <w:r>
-        <w:t>Il n’eut le temps de répéter cette phrase tortueuse une fois supplémentaire car la porte du bureau devant lequel il était assis s’ouvrit pour laisser passer un homme en costume d’un certain âge aux cheveux roux. La fatigue et le pessimisme se lisait facilement sur son visage et Phil pensa avec affolement :</w:t>
-      </w:r>
-    </w:p>
-    <w:p>
-      <w:pPr>
-        <w:ind w:firstLine="709"/>
-        <w:jc w:val="both"/>
-      </w:pPr>
-      <w:r>
-        <w:t>— (Hector, sad) …</w:t>
-      </w:r>
-    </w:p>
-    <w:p>
-      <w:pPr>
-        <w:ind w:firstLine="709"/>
-        <w:jc w:val="both"/>
-      </w:pPr>
-      <w:r>
-        <w:lastRenderedPageBreak/>
-        <w:t>— Tu t’appelles comment ?</w:t>
-      </w:r>
-    </w:p>
-    <w:p>
-      <w:pPr>
-        <w:ind w:firstLine="709"/>
-        <w:jc w:val="both"/>
-      </w:pPr>
-      <w:r>
-        <w:t>— (surpris) Euh, Phil ! Je suis ici pour…</w:t>
-      </w:r>
-    </w:p>
-    <w:p>
-      <w:pPr>
-        <w:ind w:firstLine="709"/>
-        <w:jc w:val="both"/>
-      </w:pPr>
-      <w:r>
-        <w:t>— Tu fais quoi dans la vie ?</w:t>
-      </w:r>
-    </w:p>
-    <w:p>
-      <w:pPr>
-        <w:ind w:firstLine="709"/>
-        <w:jc w:val="both"/>
-      </w:pPr>
-      <w:r>
-        <w:t>— (surpris) Je suis potier et je…</w:t>
-      </w:r>
-    </w:p>
-    <w:p>
-      <w:pPr>
-        <w:ind w:firstLine="709"/>
-        <w:jc w:val="both"/>
-      </w:pPr>
-      <w:r>
-        <w:t>— Tu veux devenir entraîneur sportif ?</w:t>
-      </w:r>
-    </w:p>
-    <w:p>
-      <w:pPr>
-        <w:ind w:firstLine="709"/>
-        <w:jc w:val="both"/>
-      </w:pPr>
-      <w:r>
-        <w:t xml:space="preserve">— </w:t>
-      </w:r>
-      <w:r>
-        <w:t>(surpris) Quoi ? Euh…</w:t>
-      </w:r>
-    </w:p>
-    <w:p>
-      <w:pPr>
-        <w:ind w:firstLine="709"/>
-        <w:jc w:val="both"/>
-      </w:pPr>
-      <w:r>
-        <w:t>— Parfait ! Je te prends, de toute façon elle n’y verra que du feu…</w:t>
-      </w:r>
-    </w:p>
-    <w:p>
-      <w:pPr>
-        <w:ind w:firstLine="709"/>
-        <w:jc w:val="both"/>
-      </w:pPr>
-      <w:r>
-        <w:t>— Mais…</w:t>
-      </w:r>
-    </w:p>
-    <w:p>
-      <w:pPr>
-        <w:ind w:firstLine="709"/>
-        <w:jc w:val="both"/>
-      </w:pPr>
-      <w:r>
-        <w:t>— Viens avec moi, je vais te présenter à Madame la Présidente. Elle t’attend depuis longtemps tu sais !</w:t>
-      </w:r>
-    </w:p>
-    <w:p>
-      <w:pPr>
-        <w:ind w:firstLine="709"/>
-        <w:jc w:val="both"/>
+        <w:t>Ah, si seulement j’étais aussi doué que toi Diane</w:t>
+      </w:r>
+      <w:r>
         <w:rPr>
           <w:i/>
           <w:iCs/>
         </w:rPr>
-      </w:pPr>
-      <w:r>
-        <w:t xml:space="preserve">— </w:t>
-      </w:r>
-      <w:r>
+        <w:t>…)</w:t>
+      </w:r>
+    </w:p>
+    <w:p>
+      <w:pPr>
+        <w:ind w:firstLine="709"/>
+        <w:jc w:val="both"/>
         <w:rPr>
           <w:i/>
           <w:iCs/>
         </w:rPr>
-        <w:t>La présidente ! Il faut que je me reconcentre ! Je viens demander la subvention aux boutiques… Non aux commerces traditionnels !</w:t>
-      </w:r>
-    </w:p>
-    <w:p>
-      <w:pPr>
-        <w:ind w:firstLine="709"/>
-        <w:jc w:val="both"/>
-      </w:pPr>
-      <w:r>
-        <w:t>— Madame la Présidente.</w:t>
-      </w:r>
-    </w:p>
-    <w:p>
-      <w:pPr>
-        <w:ind w:firstLine="709"/>
-        <w:jc w:val="both"/>
-      </w:pPr>
-      <w:r>
-        <w:t>— Hector, déjà de retour ? Quelle agréable surprise ! Qui est ce jeune homme qui t’accompagne ?</w:t>
-      </w:r>
-    </w:p>
-    <w:p>
-      <w:pPr>
-        <w:ind w:firstLine="709"/>
-        <w:jc w:val="both"/>
-      </w:pPr>
-      <w:r>
-        <w:t>— Je m’appelle…</w:t>
-      </w:r>
-    </w:p>
-    <w:p>
-      <w:pPr>
-        <w:ind w:firstLine="709"/>
-        <w:jc w:val="both"/>
-      </w:pPr>
-      <w:r>
-        <w:t>— Le meilleur des meilleurs des entraîneurs sportifs, Madame la Présidente. Je l’ai sélectionné avec le plus grand soin !</w:t>
-      </w:r>
-    </w:p>
-    <w:p>
-      <w:pPr>
-        <w:ind w:firstLine="709"/>
-        <w:jc w:val="both"/>
-      </w:pPr>
-      <w:r>
-        <w:t>— Mais c’est merveilleux ! Dis-m’en plus sur toi, mon super entraîneur !</w:t>
-      </w:r>
-    </w:p>
-    <w:p>
-      <w:pPr>
-        <w:ind w:firstLine="709"/>
-        <w:jc w:val="both"/>
-      </w:pPr>
-      <w:r>
-        <w:t>— Euh… Je ne suis pas entraîneur sportif… Je venais ici pour les droits de…</w:t>
-      </w:r>
-    </w:p>
-    <w:p>
-      <w:pPr>
-        <w:ind w:firstLine="709"/>
-        <w:jc w:val="both"/>
-      </w:pPr>
-      <w:r>
-        <w:t xml:space="preserve">— Pas encore </w:t>
-      </w:r>
-      <w:r>
-        <w:t>entraîneur sportif tu veux dire. Quel est ton nom ?</w:t>
-      </w:r>
-    </w:p>
-    <w:p>
-      <w:pPr>
-        <w:ind w:firstLine="709"/>
-        <w:jc w:val="both"/>
-      </w:pPr>
-      <w:r>
-        <w:t>— Phil… mais je ne veux pas être entraîneur sportif, je voulais vous parler des subventions…</w:t>
-      </w:r>
-    </w:p>
-    <w:p>
-      <w:pPr>
-        <w:ind w:firstLine="709"/>
-        <w:jc w:val="both"/>
-      </w:pPr>
-      <w:r>
-        <w:t xml:space="preserve">— Comment ça tu ne veux pas devenir l’entraîneur sportif de notre équipe pour le FIGHT ? Tu n’es pas prêt à faire ton devoir de citoyen </w:t>
-      </w:r>
-      <w:r>
-        <w:t>E</w:t>
-      </w:r>
-      <w:r>
-        <w:t>lysien ?</w:t>
-      </w:r>
-    </w:p>
-    <w:p>
-      <w:pPr>
-        <w:ind w:firstLine="709"/>
-        <w:jc w:val="both"/>
-      </w:pPr>
-      <w:r>
-        <w:t>— Je suis désolé, je…</w:t>
-      </w:r>
-    </w:p>
-    <w:p>
-      <w:pPr>
-        <w:ind w:firstLine="709"/>
-        <w:jc w:val="both"/>
-      </w:pPr>
-      <w:r>
-        <w:t>— Je te pardonne. Après tout tu es notre meilleur élément ! Bienvenue dans l’équipe ! Hector, mon ministre des sports que tu connais déjà et moi-même Olympe, présidente d’Elysia ! Nous allons faire une équipe de choc tous les trois et remporter la première médaille d’Elysia au FIGHT !</w:t>
-      </w:r>
-    </w:p>
-    <w:p>
-      <w:pPr>
-        <w:ind w:firstLine="709"/>
-        <w:jc w:val="both"/>
-      </w:pPr>
-      <w:r>
-        <w:t>— Madame, il y a…</w:t>
-      </w:r>
-    </w:p>
-    <w:p>
-      <w:pPr>
-        <w:ind w:firstLine="709"/>
-        <w:jc w:val="both"/>
-      </w:pPr>
-      <w:r>
-        <w:t>— Tu peux m’appeler, Olympe, nous formons une équipe à présent !</w:t>
-      </w:r>
-    </w:p>
-    <w:p>
-      <w:pPr>
-        <w:ind w:firstLine="709"/>
-        <w:jc w:val="both"/>
-      </w:pPr>
-      <w:r>
-        <w:t xml:space="preserve">— Il y a un terrible malentendu ! S'il vous plaît, écoutez-moi ! </w:t>
-      </w:r>
+      </w:pPr>
       <w:r>
         <w:rPr>
           <w:i/>
           <w:iCs/>
         </w:rPr>
-        <w:t>(Oh, mince, j’ai vraiment dit ça ?! J’espère qu’elle ne va pas se vexer…)</w:t>
-      </w:r>
-    </w:p>
-    <w:p>
-      <w:pPr>
-        <w:ind w:firstLine="709"/>
-        <w:jc w:val="both"/>
-      </w:pPr>
-      <w:r>
-        <w:lastRenderedPageBreak/>
-        <w:t>— Bien sûr entraîneur !</w:t>
-      </w:r>
-    </w:p>
-    <w:p>
-      <w:pPr>
-        <w:ind w:firstLine="709"/>
-        <w:jc w:val="both"/>
-      </w:pPr>
-      <w:r>
-        <w:t xml:space="preserve">— Merci. Je suis potier et ma boutique a subi une inondation, je voudrais solliciter la subvention. </w:t>
+        <w:t xml:space="preserve">— </w:t>
+      </w:r>
+      <w:r>
+        <w:t>(Phil</w:t>
+      </w:r>
+      <w:r>
+        <w:t>, neutral</w:t>
+      </w:r>
+      <w:r>
+        <w:t>)</w:t>
       </w:r>
       <w:r>
         <w:rPr>
           <w:i/>
           <w:iCs/>
         </w:rPr>
-        <w:t>(Mince, ce n’étaient pas les bons termes ! Désolé, Diane…</w:t>
-      </w:r>
-      <w:r>
-        <w:t>)</w:t>
-      </w:r>
-    </w:p>
-    <w:p>
-      <w:pPr>
-        <w:ind w:firstLine="709"/>
-        <w:jc w:val="both"/>
-      </w:pPr>
-      <w:r>
-        <w:t>— Eh bien considérez que le fait de devenir entraîneur sportif est une promotion !</w:t>
-      </w:r>
-    </w:p>
-    <w:p>
-      <w:pPr>
-        <w:ind w:firstLine="709"/>
-        <w:jc w:val="both"/>
-      </w:pPr>
-      <w:r>
-        <w:t xml:space="preserve">— </w:t>
+        <w:t xml:space="preserve"> </w:t>
       </w:r>
       <w:r>
         <w:rPr>
           <w:i/>
           <w:iCs/>
         </w:rPr>
+        <w:t>(</w:t>
+      </w:r>
+      <w:r>
+        <w:rPr>
+          <w:i/>
+          <w:iCs/>
+        </w:rPr>
+        <w:t>Allez, encore une fois pour être sûr. Bonjour Madame la Présidente, je viens solliciter…</w:t>
+      </w:r>
+      <w:r>
+        <w:rPr>
+          <w:i/>
+          <w:iCs/>
+        </w:rPr>
+        <w:t>)</w:t>
+      </w:r>
+    </w:p>
+    <w:p>
+      <w:pPr>
+        <w:ind w:firstLine="709"/>
+        <w:jc w:val="both"/>
+      </w:pPr>
+      <w:r>
+        <w:t>Il n’eut le temps de répéter cette phrase tortueuse une fois supplémentaire car la porte du bureau devant lequel il était assis s’ouvrit pour laisser passer un homme en costume d’un certain âge aux cheveux roux. La fatigue et le pessimisme se lisait facilement sur son visage et Phil pensa avec affolement :</w:t>
+      </w:r>
+    </w:p>
+    <w:p>
+      <w:pPr>
+        <w:ind w:firstLine="709"/>
+        <w:jc w:val="both"/>
+      </w:pPr>
+      <w:r>
+        <w:t xml:space="preserve">— (Hector, </w:t>
+      </w:r>
+      <w:proofErr w:type="spellStart"/>
+      <w:r>
+        <w:t>sad</w:t>
+      </w:r>
+      <w:proofErr w:type="spellEnd"/>
+      <w:r>
+        <w:t>) …</w:t>
+      </w:r>
+    </w:p>
+    <w:p>
+      <w:pPr>
+        <w:ind w:firstLine="709"/>
+        <w:jc w:val="both"/>
+      </w:pPr>
+      <w:r>
+        <w:lastRenderedPageBreak/>
+        <w:t xml:space="preserve">— </w:t>
+      </w:r>
+      <w:r>
+        <w:t xml:space="preserve">(Hector, neutre) </w:t>
+      </w:r>
+      <w:r>
+        <w:t>Tu t’appelles comment ?</w:t>
+      </w:r>
+    </w:p>
+    <w:p>
+      <w:pPr>
+        <w:ind w:firstLine="709"/>
+        <w:jc w:val="both"/>
+      </w:pPr>
+      <w:r>
+        <w:t>— (</w:t>
+      </w:r>
+      <w:r>
+        <w:t xml:space="preserve">Phil, </w:t>
+      </w:r>
+      <w:r>
+        <w:t>surpris) Euh, Phil ! Je suis ici pour…</w:t>
+      </w:r>
+    </w:p>
+    <w:p>
+      <w:pPr>
+        <w:ind w:firstLine="709"/>
+        <w:jc w:val="both"/>
+      </w:pPr>
+      <w:r>
+        <w:t xml:space="preserve">— </w:t>
+      </w:r>
+      <w:r>
+        <w:t xml:space="preserve">(Hector, neutral) </w:t>
+      </w:r>
+      <w:r>
+        <w:t>Tu fais quoi dans la vie ?</w:t>
+      </w:r>
+    </w:p>
+    <w:p>
+      <w:pPr>
+        <w:ind w:firstLine="709"/>
+        <w:jc w:val="both"/>
+      </w:pPr>
+      <w:r>
+        <w:t>— (</w:t>
+      </w:r>
+      <w:r>
+        <w:t xml:space="preserve">Phil, </w:t>
+      </w:r>
+      <w:r>
+        <w:t>surpris) Je suis potier et je…</w:t>
+      </w:r>
+    </w:p>
+    <w:p>
+      <w:pPr>
+        <w:ind w:firstLine="709"/>
+        <w:jc w:val="both"/>
+      </w:pPr>
+      <w:r>
+        <w:t xml:space="preserve">— </w:t>
+      </w:r>
+      <w:r>
+        <w:t xml:space="preserve">(Hector, neutral) </w:t>
+      </w:r>
+      <w:r>
+        <w:t>Tu veux devenir entraîneur sportif ?</w:t>
+      </w:r>
+    </w:p>
+    <w:p>
+      <w:pPr>
+        <w:ind w:firstLine="709"/>
+        <w:jc w:val="both"/>
+      </w:pPr>
+      <w:r>
+        <w:t>— (</w:t>
+      </w:r>
+      <w:r>
+        <w:t xml:space="preserve">Phil, </w:t>
+      </w:r>
+      <w:r>
+        <w:t>surpris) Quoi ? Euh…</w:t>
+      </w:r>
+    </w:p>
+    <w:p>
+      <w:pPr>
+        <w:ind w:firstLine="709"/>
+        <w:jc w:val="both"/>
+      </w:pPr>
+      <w:r>
+        <w:t xml:space="preserve">— </w:t>
+      </w:r>
+      <w:r>
+        <w:t xml:space="preserve">(Hector, happy) </w:t>
+      </w:r>
+      <w:r>
+        <w:t>Parfait ! Je te prends, de toute façon elle n’y verra que du feu…</w:t>
+      </w:r>
+    </w:p>
+    <w:p>
+      <w:pPr>
+        <w:ind w:firstLine="709"/>
+        <w:jc w:val="both"/>
+      </w:pPr>
+      <w:r>
+        <w:t xml:space="preserve">— </w:t>
+      </w:r>
+      <w:r>
+        <w:t xml:space="preserve">(Phil, surpris) </w:t>
+      </w:r>
+      <w:r>
+        <w:t>Mais…</w:t>
+      </w:r>
+    </w:p>
+    <w:p>
+      <w:pPr>
+        <w:ind w:firstLine="709"/>
+        <w:jc w:val="both"/>
+      </w:pPr>
+      <w:r>
+        <w:t xml:space="preserve">— </w:t>
+      </w:r>
+      <w:r>
+        <w:t xml:space="preserve">(Hector, neutre) </w:t>
+      </w:r>
+      <w:r>
+        <w:t>Viens avec moi, je vais te présenter à Madame la Présidente. Elle t’attend depuis longtemps tu sais !</w:t>
+      </w:r>
+    </w:p>
+    <w:p>
+      <w:pPr>
+        <w:ind w:firstLine="709"/>
+        <w:jc w:val="both"/>
+        <w:rPr>
+          <w:i/>
+          <w:iCs/>
+        </w:rPr>
+      </w:pPr>
+      <w:r>
+        <w:t xml:space="preserve">— </w:t>
+      </w:r>
+      <w:r>
+        <w:t xml:space="preserve">(Phil, neutre) </w:t>
+      </w:r>
+      <w:r>
+        <w:rPr>
+          <w:i/>
+          <w:iCs/>
+        </w:rPr>
+        <w:t>(</w:t>
+      </w:r>
+      <w:r>
+        <w:rPr>
+          <w:i/>
+          <w:iCs/>
+        </w:rPr>
+        <w:t>La présidente ! Il faut que je me reconcentre ! Je viens demander la subvention aux boutiques… Non aux commerces traditionnels !</w:t>
+      </w:r>
+      <w:r>
+        <w:rPr>
+          <w:i/>
+          <w:iCs/>
+        </w:rPr>
+        <w:t>)</w:t>
+      </w:r>
+    </w:p>
+    <w:p>
+      <w:pPr>
+        <w:ind w:firstLine="709"/>
+        <w:jc w:val="both"/>
+      </w:pPr>
+      <w:r>
+        <w:t xml:space="preserve">— </w:t>
+      </w:r>
+      <w:r>
+        <w:t xml:space="preserve">(Hector, neutre) </w:t>
+      </w:r>
+      <w:r>
+        <w:t>Madame la Présidente.</w:t>
+      </w:r>
+    </w:p>
+    <w:p>
+      <w:pPr>
+        <w:ind w:firstLine="709"/>
+        <w:jc w:val="both"/>
+      </w:pPr>
+      <w:r>
+        <w:t xml:space="preserve">— </w:t>
+      </w:r>
+      <w:r>
+        <w:t xml:space="preserve">(Olympe, neutre) </w:t>
+      </w:r>
+      <w:r>
+        <w:t>Hector, déjà de retour ? Quelle agréable surprise ! Qui est ce jeune homme qui t’accompagne ?</w:t>
+      </w:r>
+    </w:p>
+    <w:p>
+      <w:pPr>
+        <w:ind w:firstLine="709"/>
+        <w:jc w:val="both"/>
+      </w:pPr>
+      <w:r>
+        <w:t xml:space="preserve">— </w:t>
+      </w:r>
+      <w:r>
+        <w:t xml:space="preserve">(Phil, neutre) </w:t>
+      </w:r>
+      <w:r>
+        <w:t>Je m’appelle…</w:t>
+      </w:r>
+    </w:p>
+    <w:p>
+      <w:pPr>
+        <w:ind w:firstLine="709"/>
+        <w:jc w:val="both"/>
+      </w:pPr>
+      <w:r>
+        <w:t xml:space="preserve">— </w:t>
+      </w:r>
+      <w:r>
+        <w:t xml:space="preserve">(Hector, neutre) </w:t>
+      </w:r>
+      <w:r>
+        <w:t>Le meilleur des meilleurs des entraîneurs sportifs, Madame la Présidente. Je l’ai sélectionné avec le plus grand soin !</w:t>
+      </w:r>
+    </w:p>
+    <w:p>
+      <w:pPr>
+        <w:ind w:firstLine="709"/>
+        <w:jc w:val="both"/>
+      </w:pPr>
+      <w:r>
+        <w:t xml:space="preserve">— </w:t>
+      </w:r>
+      <w:r>
+        <w:t xml:space="preserve">(Olympe, contente) </w:t>
+      </w:r>
+      <w:r>
+        <w:t xml:space="preserve">Mais c’est merveilleux ! </w:t>
+      </w:r>
+      <w:proofErr w:type="spellStart"/>
+      <w:r>
+        <w:t>Dis-m’en</w:t>
+      </w:r>
+      <w:proofErr w:type="spellEnd"/>
+      <w:r>
+        <w:t xml:space="preserve"> plus sur toi, mon super entraîneur !</w:t>
+      </w:r>
+    </w:p>
+    <w:p>
+      <w:pPr>
+        <w:ind w:firstLine="709"/>
+        <w:jc w:val="both"/>
+      </w:pPr>
+      <w:r>
+        <w:t xml:space="preserve">— </w:t>
+      </w:r>
+      <w:r>
+        <w:t xml:space="preserve">(Phil, surpris) </w:t>
+      </w:r>
+      <w:r>
+        <w:t>Euh… Je ne suis pas entraîneur sportif… Je venais ici pour les droits de…</w:t>
+      </w:r>
+    </w:p>
+    <w:p>
+      <w:pPr>
+        <w:ind w:firstLine="709"/>
+        <w:jc w:val="both"/>
+      </w:pPr>
+      <w:r>
+        <w:t xml:space="preserve">— </w:t>
+      </w:r>
+      <w:r>
+        <w:t xml:space="preserve">(Olympe, neutre) </w:t>
+      </w:r>
+      <w:r>
+        <w:t>Pas encore entraîneur sportif tu veux dire. Quel est ton nom ?</w:t>
+      </w:r>
+    </w:p>
+    <w:p>
+      <w:pPr>
+        <w:ind w:firstLine="709"/>
+        <w:jc w:val="both"/>
+      </w:pPr>
+      <w:r>
+        <w:t xml:space="preserve">— </w:t>
+      </w:r>
+      <w:r>
+        <w:t xml:space="preserve">(Phil, neutre) </w:t>
+      </w:r>
+      <w:r>
+        <w:t>Phil… mais je ne veux pas être entraîneur sportif, je voulais vous parler des subventions…</w:t>
+      </w:r>
+    </w:p>
+    <w:p>
+      <w:pPr>
+        <w:ind w:firstLine="709"/>
+        <w:jc w:val="both"/>
+      </w:pPr>
+      <w:r>
+        <w:t>—</w:t>
+      </w:r>
+      <w:r>
+        <w:t xml:space="preserve"> Olympe, fâchée :</w:t>
+      </w:r>
+      <w:r>
+        <w:t xml:space="preserve"> Comment ça tu ne veux pas devenir l’entraîneur sportif de notre équipe pour le FIGHT ? Tu n’es pas prêt à faire ton devoir de citoyen </w:t>
+      </w:r>
+      <w:r>
+        <w:t>E</w:t>
+      </w:r>
+      <w:r>
+        <w:t>lysien ?</w:t>
+      </w:r>
+    </w:p>
+    <w:p>
+      <w:pPr>
+        <w:ind w:firstLine="709"/>
+        <w:jc w:val="both"/>
+      </w:pPr>
+      <w:r>
+        <w:t xml:space="preserve">— </w:t>
+      </w:r>
+      <w:r>
+        <w:t xml:space="preserve">Phil, </w:t>
+      </w:r>
+      <w:r>
+        <w:t>embarrassé </w:t>
+      </w:r>
+      <w:r>
+        <w:t xml:space="preserve">: </w:t>
+      </w:r>
+      <w:r>
+        <w:t>Je suis désolé, je…</w:t>
+      </w:r>
+    </w:p>
+    <w:p>
+      <w:pPr>
+        <w:ind w:firstLine="709"/>
+        <w:jc w:val="both"/>
+      </w:pPr>
+      <w:r>
+        <w:t xml:space="preserve">— </w:t>
+      </w:r>
+      <w:r>
+        <w:t xml:space="preserve">Olympe, heureuse : </w:t>
+      </w:r>
+      <w:r>
+        <w:t xml:space="preserve">Je te pardonne. Après tout tu es notre meilleur élément ! Bienvenue dans l’équipe ! Hector, mon ministre des </w:t>
+      </w:r>
+      <w:proofErr w:type="gramStart"/>
+      <w:r>
+        <w:t>sports</w:t>
+      </w:r>
+      <w:proofErr w:type="gramEnd"/>
+      <w:r>
+        <w:t xml:space="preserve"> que tu connais déjà et moi-même Olympe, présidente d’</w:t>
+      </w:r>
+      <w:proofErr w:type="spellStart"/>
+      <w:r>
+        <w:t>Elysia</w:t>
+      </w:r>
+      <w:proofErr w:type="spellEnd"/>
+      <w:r>
+        <w:t> ! Nous allons faire une équipe de choc tous les trois et remporter la première médaille d’</w:t>
+      </w:r>
+      <w:proofErr w:type="spellStart"/>
+      <w:r>
+        <w:t>Elysia</w:t>
+      </w:r>
+      <w:proofErr w:type="spellEnd"/>
+      <w:r>
+        <w:t xml:space="preserve"> au FIGHT !</w:t>
+      </w:r>
+    </w:p>
+    <w:p>
+      <w:pPr>
+        <w:ind w:firstLine="709"/>
+        <w:jc w:val="both"/>
+      </w:pPr>
+      <w:r>
+        <w:t xml:space="preserve">— </w:t>
+      </w:r>
+      <w:r>
+        <w:t xml:space="preserve">Phil, embarrassé : </w:t>
+      </w:r>
+      <w:r>
+        <w:t>Madame, il y a…</w:t>
+      </w:r>
+    </w:p>
+    <w:p>
+      <w:pPr>
+        <w:ind w:firstLine="709"/>
+        <w:jc w:val="both"/>
+      </w:pPr>
+      <w:r>
+        <w:t xml:space="preserve">— </w:t>
+      </w:r>
+      <w:r>
+        <w:t xml:space="preserve">Olympe, heureuse : </w:t>
+      </w:r>
+      <w:r>
+        <w:t>Tu peux m’appeler, Olympe, nous formons une équipe à présent !</w:t>
+      </w:r>
+    </w:p>
+    <w:p>
+      <w:pPr>
+        <w:ind w:firstLine="709"/>
+        <w:jc w:val="both"/>
+      </w:pPr>
+      <w:r>
+        <w:lastRenderedPageBreak/>
+        <w:t xml:space="preserve">— </w:t>
+      </w:r>
+      <w:r>
+        <w:t xml:space="preserve">Phil, embarrassé : </w:t>
+      </w:r>
+      <w:r>
+        <w:t xml:space="preserve">Il y a un terrible malentendu ! S'il vous plaît, écoutez-moi ! </w:t>
+      </w:r>
+      <w:r>
+        <w:rPr>
+          <w:i/>
+          <w:iCs/>
+        </w:rPr>
+        <w:t>(Oh, mince, j’ai vraiment dit ça ?! J’espère qu’elle ne va pas se vexer…)</w:t>
+      </w:r>
+    </w:p>
+    <w:p>
+      <w:pPr>
+        <w:ind w:firstLine="709"/>
+        <w:jc w:val="both"/>
+      </w:pPr>
+      <w:r>
+        <w:t xml:space="preserve">— </w:t>
+      </w:r>
+      <w:r>
+        <w:t xml:space="preserve">Olympe, neutre : </w:t>
+      </w:r>
+      <w:r>
+        <w:t>Bien sûr entraîneur !</w:t>
+      </w:r>
+    </w:p>
+    <w:p>
+      <w:pPr>
+        <w:ind w:firstLine="709"/>
+        <w:jc w:val="both"/>
+      </w:pPr>
+      <w:r>
+        <w:t xml:space="preserve">— </w:t>
+      </w:r>
+      <w:r>
+        <w:t xml:space="preserve">Phil, neutre : </w:t>
+      </w:r>
+      <w:r>
+        <w:t xml:space="preserve">Merci. Je suis potier et ma boutique a subi une inondation, je voudrais solliciter la subvention. </w:t>
+      </w:r>
+      <w:r>
+        <w:rPr>
+          <w:i/>
+          <w:iCs/>
+        </w:rPr>
+        <w:t>(Mince, ce n’étaient pas les bons termes ! Désolé, Diane…</w:t>
+      </w:r>
+      <w:r>
+        <w:t>)</w:t>
+      </w:r>
+    </w:p>
+    <w:p>
+      <w:pPr>
+        <w:ind w:firstLine="709"/>
+        <w:jc w:val="both"/>
+      </w:pPr>
+      <w:r>
+        <w:t xml:space="preserve">— </w:t>
+      </w:r>
+      <w:r>
+        <w:t xml:space="preserve">Olympe, contente : </w:t>
+      </w:r>
+      <w:r>
+        <w:t>Eh bien considérez que le fait de devenir entraîneur sportif est une promotion !</w:t>
+      </w:r>
+    </w:p>
+    <w:p>
+      <w:pPr>
+        <w:ind w:firstLine="709"/>
+        <w:jc w:val="both"/>
+      </w:pPr>
+      <w:r>
+        <w:t>—</w:t>
+      </w:r>
+      <w:r>
+        <w:t xml:space="preserve"> Phil, surpris :</w:t>
+      </w:r>
+      <w:r>
+        <w:t xml:space="preserve"> </w:t>
+      </w:r>
+      <w:r>
+        <w:rPr>
+          <w:i/>
+          <w:iCs/>
+        </w:rPr>
         <w:t>(Sérieux ?!)</w:t>
       </w:r>
       <w:r>
@@ -2936,25 +3296,43 @@
         <w:jc w:val="both"/>
       </w:pPr>
       <w:r>
-        <w:t>— Oh, tu as une sœur… Ne t’inquiète pas, je m’en occupe.</w:t>
-      </w:r>
-    </w:p>
-    <w:p>
-      <w:pPr>
-        <w:ind w:firstLine="709"/>
-        <w:jc w:val="both"/>
-      </w:pPr>
-      <w:r>
-        <w:t>— Comment cela ?</w:t>
-      </w:r>
-    </w:p>
-    <w:p>
-      <w:pPr>
-        <w:ind w:firstLine="709"/>
-        <w:jc w:val="both"/>
-      </w:pPr>
-      <w:r>
-        <w:t>— Elle ne manquera de rien pour finir ses études, j’y veillerai personnellement. C’est acté, désormais. Je reviendrais vers vous deux dans trois mois, le temps je complète notre équipe de choc ! Annonce la bonne nouvelle à ta petite sœur, Phil, et fais tes valises !</w:t>
+        <w:t xml:space="preserve">— </w:t>
+      </w:r>
+      <w:r>
+        <w:t xml:space="preserve">Olympe, neutre : </w:t>
+      </w:r>
+      <w:r>
+        <w:t>Oh, tu as une sœur… Ne t’inquiète pas, je m’en occupe.</w:t>
+      </w:r>
+    </w:p>
+    <w:p>
+      <w:pPr>
+        <w:ind w:firstLine="709"/>
+        <w:jc w:val="both"/>
+      </w:pPr>
+      <w:r>
+        <w:t>—</w:t>
+      </w:r>
+      <w:r>
+        <w:t xml:space="preserve"> Phil, surpris :</w:t>
+      </w:r>
+      <w:r>
+        <w:t xml:space="preserve"> Comment cela ?</w:t>
+      </w:r>
+    </w:p>
+    <w:p>
+      <w:pPr>
+        <w:ind w:firstLine="709"/>
+        <w:jc w:val="both"/>
+      </w:pPr>
+      <w:r>
+        <w:t xml:space="preserve">— </w:t>
+      </w:r>
+      <w:r>
+        <w:t xml:space="preserve">Olympe, heureuse : </w:t>
+      </w:r>
+      <w:r>
+        <w:t>Elle ne manquera de rien pour finir ses études, j’y veillerai personnellement. C’est acté, désormais. Je reviendrais vers vous deux dans trois mois, le temps je complète notre équipe de choc ! Annonce la bonne nouvelle à ta petite sœur, Phil, et fais tes valises !</w:t>
       </w:r>
     </w:p>
     <w:p>
@@ -2998,10 +3376,15 @@
         <w:t>Olympe, happy</w:t>
       </w:r>
       <w:r>
-        <w:t> : Ma chère équipe, je suis si heureuse de vous retrouver en cette belle matinée où j’ai plein</w:t>
-      </w:r>
-      <w:r>
-        <w:t xml:space="preserve"> de bonnes nouvelles à vous annoncer ! Permettez-moi tout d’abord de vous présenter Simon, le meilleur maçon d’Elysia qui m’a aidée à mettre en forme notre tout premier complexe sportif ! </w:t>
+        <w:t> : Ma chère équipe, je suis si heureuse de vous retrouver en cette belle matinée où j’ai plein de bonnes nouvelles à vous annoncer ! Permettez-moi tout d’abord de vous présenter Simon, le meilleur maçon d’</w:t>
+      </w:r>
+      <w:proofErr w:type="spellStart"/>
+      <w:r>
+        <w:t>Elysia</w:t>
+      </w:r>
+      <w:proofErr w:type="spellEnd"/>
+      <w:r>
+        <w:t xml:space="preserve"> qui m’a aidée à mettre en forme notre tout premier complexe sportif ! </w:t>
       </w:r>
     </w:p>
     <w:p>
@@ -3217,10 +3600,7 @@
         <w:jc w:val="both"/>
       </w:pPr>
       <w:r>
-        <w:t xml:space="preserve">— </w:t>
-      </w:r>
-      <w:r>
-        <w:t>(Hector, déçu) Et elle est partie… Bref…</w:t>
+        <w:t>— (Hector, déçu) Et elle est partie… Bref…</w:t>
       </w:r>
     </w:p>
     <w:p>
@@ -3274,7 +3654,23 @@
           <w:i/>
           <w:iCs/>
         </w:rPr>
-        <w:t>Et il est vraiment ministre des sports ? Ah Diane… j’espère vraiment qu’Olympe va tenir sa promesse…</w:t>
+        <w:t xml:space="preserve">Et il est vraiment ministre des </w:t>
+      </w:r>
+      <w:proofErr w:type="gramStart"/>
+      <w:r>
+        <w:rPr>
+          <w:i/>
+          <w:iCs/>
+        </w:rPr>
+        <w:t>sports</w:t>
+      </w:r>
+      <w:proofErr w:type="gramEnd"/>
+      <w:r>
+        <w:rPr>
+          <w:i/>
+          <w:iCs/>
+        </w:rPr>
+        <w:t> ? Ah Diane… j’espère vraiment qu’Olympe va tenir sa promesse…</w:t>
       </w:r>
       <w:r>
         <w:rPr>
@@ -3330,10 +3726,7 @@
         <w:jc w:val="both"/>
       </w:pPr>
       <w:r>
-        <w:t xml:space="preserve">— [NOM ATHLETE] pense que ce n’est pas la meilleure façon de </w:t>
-      </w:r>
-      <w:r>
-        <w:t>s’entraîner que de seulement pratiquer le [NOM SPORT]. Je voulais ton avis plus expérimenté sur la question, si tu l’acceptes.</w:t>
+        <w:t>— [NOM ATHLETE] pense que ce n’est pas la meilleure façon de s’entraîner que de seulement pratiquer le [NOM SPORT]. Je voulais ton avis plus expérimenté sur la question, si tu l’acceptes.</w:t>
       </w:r>
     </w:p>
     <w:p>
@@ -3507,7 +3900,15 @@
         <w:jc w:val="both"/>
       </w:pPr>
       <w:r>
-        <w:t>— Oh, ne t’embête pas avec tous ces détails techniques, je suis sûre que tu fais un travail extraordinaire ! Après tout, tu as été choisi avec le plus grand soin !</w:t>
+        <w:t xml:space="preserve">— Oh, ne t’embête pas avec tous ces détails techniques, je suis sûre que tu </w:t>
+      </w:r>
+      <w:proofErr w:type="gramStart"/>
+      <w:r>
+        <w:t>fais</w:t>
+      </w:r>
+      <w:proofErr w:type="gramEnd"/>
+      <w:r>
+        <w:t xml:space="preserve"> un travail extraordinaire ! Après tout, tu as été choisi avec le plus grand soin !</w:t>
       </w:r>
     </w:p>
     <w:p>
@@ -3621,16 +4022,32 @@
       </w:r>
       <w:r>
         <w:lastRenderedPageBreak/>
-        <w:t>financements, peut-être que tu pourrais envoyer [NOM ATHLETE] travailler chez McDuck, ça devrait suffire à payer son propre salaire pour les mois qui suivent.</w:t>
-      </w:r>
-    </w:p>
-    <w:p>
-      <w:pPr>
-        <w:ind w:firstLine="709"/>
-        <w:jc w:val="both"/>
-      </w:pPr>
-      <w:r>
-        <w:t>— Très bien. Merci, Olympe. (Mais attends c’est de l’exploitation ?! [NOM ATHLETE] va travailler et nous verser son salaire pour qu’on puisse la payer encore moins?)</w:t>
+        <w:t xml:space="preserve">financements, peut-être que tu pourrais envoyer [NOM ATHLETE] travailler chez </w:t>
+      </w:r>
+      <w:proofErr w:type="spellStart"/>
+      <w:r>
+        <w:t>McDuck</w:t>
+      </w:r>
+      <w:proofErr w:type="spellEnd"/>
+      <w:r>
+        <w:t>, ça devrait suffire à payer son propre salaire pour les mois qui suivent.</w:t>
+      </w:r>
+    </w:p>
+    <w:p>
+      <w:pPr>
+        <w:ind w:firstLine="709"/>
+        <w:jc w:val="both"/>
+      </w:pPr>
+      <w:r>
+        <w:t xml:space="preserve">— Très bien. Merci, Olympe. (Mais attends c’est de l’exploitation ?! [NOM ATHLETE] va travailler et nous verser son salaire pour qu’on puisse la payer encore </w:t>
+      </w:r>
+      <w:proofErr w:type="gramStart"/>
+      <w:r>
+        <w:t>moins?</w:t>
+      </w:r>
+      <w:proofErr w:type="gramEnd"/>
+      <w:r>
+        <w:t>)</w:t>
       </w:r>
     </w:p>
     <w:p>
@@ -3666,10 +4083,7 @@
         <w:jc w:val="both"/>
       </w:pPr>
       <w:r>
-        <w:t xml:space="preserve">— J’étais parfaitement capable de </w:t>
-      </w:r>
-      <w:r>
-        <w:t>trouver une solution par moi-même. Ah… pourquoi ne me fait-elle jamais confiance… ?</w:t>
+        <w:t>— J’étais parfaitement capable de trouver une solution par moi-même. Ah… pourquoi ne me fait-elle jamais confiance… ?</w:t>
       </w:r>
       <w:r>
         <w:br w:type="page"/>
@@ -3765,9 +4179,11 @@
       <w:r>
         <w:t>— [NOM ATHLETE] s’est fait arrêter par la police hier en rentrant chez elle. Elle s’était endormie au feu rouge. Depuis combien de temps exactement n’</w:t>
       </w:r>
+      <w:proofErr w:type="spellStart"/>
       <w:r>
         <w:t>a-t’elle</w:t>
       </w:r>
+      <w:proofErr w:type="spellEnd"/>
       <w:r>
         <w:t xml:space="preserve"> pas eu de jours de congé ?</w:t>
       </w:r>
@@ -3867,7 +4283,21 @@
           <w:lang w:val="en-US"/>
         </w:rPr>
         <w:lastRenderedPageBreak/>
-        <w:t>A4 – T3 : Olympe – FIGHT</w:t>
+        <w:t>A4 – T</w:t>
+      </w:r>
+      <w:proofErr w:type="gramStart"/>
+      <w:r>
+        <w:rPr>
+          <w:lang w:val="en-US"/>
+        </w:rPr>
+        <w:t>3 :</w:t>
+      </w:r>
+      <w:proofErr w:type="gramEnd"/>
+      <w:r>
+        <w:rPr>
+          <w:lang w:val="en-US"/>
+        </w:rPr>
+        <w:t xml:space="preserve"> Olympe – FIGHT</w:t>
       </w:r>
       <w:bookmarkEnd w:id="7"/>
     </w:p>
@@ -3891,6 +4321,7 @@
         </w:rPr>
         <w:t xml:space="preserve">— Phil, </w:t>
       </w:r>
+      <w:proofErr w:type="gramStart"/>
       <w:r>
         <w:rPr>
           <w:lang w:val="en-US"/>
@@ -3909,6 +4340,7 @@
         </w:rPr>
         <w:t>!</w:t>
       </w:r>
+      <w:proofErr w:type="gramEnd"/>
       <w:r>
         <w:rPr>
           <w:lang w:val="en-US"/>
@@ -4024,10 +4456,7 @@
         <w:jc w:val="both"/>
       </w:pPr>
       <w:r>
-        <w:t xml:space="preserve">— Médaillé d’or ! Phil, c’est incroyable ! Toutes mes félicitations, je suis la plus heureuse des présidentes </w:t>
-      </w:r>
-      <w:r>
-        <w:t>aujourd’hui ! Je t’embauche définitivement !</w:t>
+        <w:t>— Médaillé d’or ! Phil, c’est incroyable ! Toutes mes félicitations, je suis la plus heureuse des présidentes aujourd’hui ! Je t’embauche définitivement !</w:t>
       </w:r>
     </w:p>
     <w:p>
@@ -4054,25 +4483,49 @@
         <w:jc w:val="both"/>
       </w:pPr>
       <w:r>
-        <w:t>— Hector, souris, toi aussi ! Nous avons gagné la médaille d’or du [NOM SPORT]. C’est le début de la gloire d’Elysia !</w:t>
-      </w:r>
-    </w:p>
-    <w:p>
-      <w:pPr>
-        <w:ind w:firstLine="709"/>
-        <w:jc w:val="both"/>
-      </w:pPr>
-      <w:r>
-        <w:t>— Je reste votre ministre des sports… ?</w:t>
-      </w:r>
-    </w:p>
-    <w:p>
-      <w:pPr>
-        <w:ind w:firstLine="709"/>
-        <w:jc w:val="both"/>
-      </w:pPr>
-      <w:r>
-        <w:t>— Mais bien sûr que oui, pourquoi en serait-il différemment ?! Ah, on a l’impression que vous faites des têtes d’enterrement tous les deux, vous êtes incorrigibles ! Venez, rentrons chez nous pour célébrer le début de la gloire d’Elysia ! Et je vous invite au restaurant en prime, vous le méritez bien !</w:t>
+        <w:t>— Hector, souris, toi aussi ! Nous avons gagné la médaille d’or du [NOM SPORT]. C’est le début de la gloire d’</w:t>
+      </w:r>
+      <w:proofErr w:type="spellStart"/>
+      <w:r>
+        <w:t>Elysia</w:t>
+      </w:r>
+      <w:proofErr w:type="spellEnd"/>
+      <w:r>
+        <w:t> !</w:t>
+      </w:r>
+    </w:p>
+    <w:p>
+      <w:pPr>
+        <w:ind w:firstLine="709"/>
+        <w:jc w:val="both"/>
+      </w:pPr>
+      <w:r>
+        <w:t xml:space="preserve">— Je reste votre ministre des </w:t>
+      </w:r>
+      <w:proofErr w:type="gramStart"/>
+      <w:r>
+        <w:t>sports</w:t>
+      </w:r>
+      <w:proofErr w:type="gramEnd"/>
+      <w:r>
+        <w:t>… ?</w:t>
+      </w:r>
+    </w:p>
+    <w:p>
+      <w:pPr>
+        <w:ind w:firstLine="709"/>
+        <w:jc w:val="both"/>
+      </w:pPr>
+      <w:r>
+        <w:t>— Mais bien sûr que oui, pourquoi en serait-il différemment ?! Ah, on a l’impression que vous faites des têtes d’enterrement tous les deux, vous êtes incorrigibles ! Venez, rentrons chez nous pour célébrer le début de la gloire d’</w:t>
+      </w:r>
+      <w:proofErr w:type="spellStart"/>
+      <w:r>
+        <w:t>Elysia</w:t>
+      </w:r>
+      <w:proofErr w:type="spellEnd"/>
+      <w:r>
+        <w:t> ! Et je vous invite au restaurant en prime, vous le méritez bien !</w:t>
       </w:r>
     </w:p>
     <w:p>
@@ -4130,7 +4583,15 @@
         <w:jc w:val="both"/>
       </w:pPr>
       <w:r>
-        <w:t>— Comment ? Mais pourquoi en serait-il différemment ?! Bien sûr que je vous garde, mes deux chouchous, vous m’avez rapporté cette belle médaille ! Venez, rentrons sur Elysia pour célébrer cette victoire !</w:t>
+        <w:t xml:space="preserve">— Comment ? Mais pourquoi en serait-il différemment ?! Bien sûr que je vous garde, mes deux chouchous, vous m’avez rapporté cette belle médaille ! Venez, rentrons sur </w:t>
+      </w:r>
+      <w:proofErr w:type="spellStart"/>
+      <w:r>
+        <w:t>Elysia</w:t>
+      </w:r>
+      <w:proofErr w:type="spellEnd"/>
+      <w:r>
+        <w:t xml:space="preserve"> pour célébrer cette victoire !</w:t>
       </w:r>
     </w:p>
     <w:p>
@@ -4291,10 +4752,7 @@
         <w:jc w:val="both"/>
       </w:pPr>
       <w:r>
-        <w:t xml:space="preserve">— </w:t>
-      </w:r>
-      <w:r>
-        <w:t>Garde tes commentaires pour toi si tu veux préserver mon humeur. Bref, ces trois athlètes se sont présentés à moi ce matin. Ils veulent rejoindre notre équipe ! Visiblement ils ont entendu parler de notre performance au FIGHT et ils ont été impressionnés !</w:t>
+        <w:t>— Garde tes commentaires pour toi si tu veux préserver mon humeur. Bref, ces trois athlètes se sont présentés à moi ce matin. Ils veulent rejoindre notre équipe ! Visiblement ils ont entendu parler de notre performance au FIGHT et ils ont été impressionnés !</w:t>
       </w:r>
     </w:p>
     <w:p>
@@ -4321,10 +4779,7 @@
         <w:jc w:val="both"/>
       </w:pPr>
       <w:r>
-        <w:t xml:space="preserve">— Mais comme tu t’en doutes nous n’aurons pas assez d’argent pour tous les embaucher et les payer. Mais l’un d’entre eux, ça devrait passer. Je te laisse choisir lequel pour </w:t>
-      </w:r>
-      <w:r>
-        <w:t>agrandir notre équipe ?</w:t>
+        <w:t>— Mais comme tu t’en doutes nous n’aurons pas assez d’argent pour tous les embaucher et les payer. Mais l’un d’entre eux, ça devrait passer. Je te laisse choisir lequel pour agrandir notre équipe ?</w:t>
       </w:r>
     </w:p>
     <w:p>
@@ -4373,7 +4828,15 @@
         <w:jc w:val="both"/>
       </w:pPr>
       <w:r>
-        <w:t>— Je te présente, Narcisse, le meilleur avocat d’Elysia ! Et Narcisse, voici Phil, le meilleur des meilleurs de coachs sportifs.</w:t>
+        <w:t>— Je te présente, Narcisse, le meilleur avocat d’</w:t>
+      </w:r>
+      <w:proofErr w:type="spellStart"/>
+      <w:r>
+        <w:t>Elysia</w:t>
+      </w:r>
+      <w:proofErr w:type="spellEnd"/>
+      <w:r>
+        <w:t> ! Et Narcisse, voici Phil, le meilleur des meilleurs de coachs sportifs.</w:t>
       </w:r>
     </w:p>
     <w:p>
@@ -4575,7 +5038,15 @@
         <w:jc w:val="both"/>
       </w:pPr>
       <w:r>
-        <w:t>— (Ariane, sourire) J’ai beaucoup apprécié votre performance au FIGHT l’année dernière et je souhaitais rejoindre l’équipe d’Elysia News.</w:t>
+        <w:t>— (Ariane, sourire) J’ai beaucoup apprécié votre performance au FIGHT l’année dernière et je souhaitais rejoindre l’équipe d’</w:t>
+      </w:r>
+      <w:proofErr w:type="spellStart"/>
+      <w:r>
+        <w:t>Elysia</w:t>
+      </w:r>
+      <w:proofErr w:type="spellEnd"/>
+      <w:r>
+        <w:t xml:space="preserve"> News.</w:t>
       </w:r>
     </w:p>
     <w:p>
@@ -4604,10 +5075,7 @@
         <w:jc w:val="both"/>
       </w:pPr>
       <w:r>
-        <w:t xml:space="preserve">— (Ariane, </w:t>
-      </w:r>
-      <w:r>
-        <w:t>sourire) Certes, ce n’est que du [NEW SPORT] mais je pense que c’est un début très prometteur pour un pays aussi petit que l’est votre île ! Je souhaitais alors rejoindre les coulisses et promouvoir vos efforts !</w:t>
+        <w:t>— (Ariane, sourire) Certes, ce n’est que du [NEW SPORT] mais je pense que c’est un début très prometteur pour un pays aussi petit que l’est votre île ! Je souhaitais alors rejoindre les coulisses et promouvoir vos efforts !</w:t>
       </w:r>
     </w:p>
     <w:p>
@@ -4623,7 +5091,23 @@
           <w:i/>
           <w:iCs/>
         </w:rPr>
-        <w:t xml:space="preserve">(Elle a vraiment démissionné de l’un des postes les plus prestigieux du journalisme actuel pour rejoindre Elysia ?!) </w:t>
+        <w:t xml:space="preserve">(Elle a vraiment démissionné de l’un des postes les plus prestigieux du journalisme actuel pour rejoindre </w:t>
+      </w:r>
+      <w:proofErr w:type="spellStart"/>
+      <w:r>
+        <w:rPr>
+          <w:i/>
+          <w:iCs/>
+        </w:rPr>
+        <w:t>Elysia</w:t>
+      </w:r>
+      <w:proofErr w:type="spellEnd"/>
+      <w:r>
+        <w:rPr>
+          <w:i/>
+          <w:iCs/>
+        </w:rPr>
+        <w:t xml:space="preserve"> ?!) </w:t>
       </w:r>
       <w:r>
         <w:t xml:space="preserve">Hum… </w:t>
@@ -4732,10 +5216,7 @@
         <w:jc w:val="both"/>
       </w:pPr>
       <w:r>
-        <w:t xml:space="preserve">— </w:t>
-      </w:r>
-      <w:r>
-        <w:t>(Hector, triste) Phil…</w:t>
+        <w:t>— (Hector, triste) Phil…</w:t>
       </w:r>
     </w:p>
     <w:p>
@@ -4936,14 +5417,23 @@
           <w:i/>
           <w:iCs/>
         </w:rPr>
-        <w:t xml:space="preserve">Il n’est pas ministre des sports </w:t>
-      </w:r>
+        <w:t xml:space="preserve">Il n’est pas ministre des </w:t>
+      </w:r>
+      <w:proofErr w:type="gramStart"/>
       <w:r>
         <w:rPr>
           <w:i/>
           <w:iCs/>
         </w:rPr>
-        <w:t>pour rien…</w:t>
+        <w:t>sports</w:t>
+      </w:r>
+      <w:proofErr w:type="gramEnd"/>
+      <w:r>
+        <w:rPr>
+          <w:i/>
+          <w:iCs/>
+        </w:rPr>
+        <w:t xml:space="preserve"> pour rien…</w:t>
       </w:r>
     </w:p>
     <w:p>
@@ -5030,7 +5520,15 @@
         <w:jc w:val="both"/>
       </w:pPr>
       <w:r>
-        <w:t>— Nos sportifs sont tous malades. Une épidémie de… j’ai oublié le nom. Mais c’est désastreux pour notre planning et notre préparation à cette deuxième participation au FIGHT. À tous les coups ce sera la dernière et Olympe va me virer…</w:t>
+        <w:t xml:space="preserve">— Nos sportifs sont tous malades. Une épidémie de… j’ai oublié le nom. Mais c’est désastreux pour notre planning et notre préparation à cette deuxième </w:t>
+      </w:r>
+      <w:proofErr w:type="gramStart"/>
+      <w:r>
+        <w:t>participation au</w:t>
+      </w:r>
+      <w:proofErr w:type="gramEnd"/>
+      <w:r>
+        <w:t xml:space="preserve"> FIGHT. À tous les coups ce sera la dernière et Olympe va me virer…</w:t>
       </w:r>
     </w:p>
     <w:p>
@@ -5205,10 +5703,7 @@
         <w:jc w:val="both"/>
       </w:pPr>
       <w:r>
-        <w:t xml:space="preserve">— Diane va compléter notre équipe en tant que </w:t>
-      </w:r>
-      <w:r>
-        <w:t>médecin ! Je me suis dit que cela vous ferait plaisir de travailler tous les jours ensemble !</w:t>
+        <w:t>— Diane va compléter notre équipe en tant que médecin ! Je me suis dit que cela vous ferait plaisir de travailler tous les jours ensemble !</w:t>
       </w:r>
     </w:p>
     <w:p>
@@ -5226,10 +5721,7 @@
         <w:jc w:val="both"/>
       </w:pPr>
       <w:r>
-        <w:t xml:space="preserve">— Elle devait faire un stage de deux ans pour clore sa scolarité, et je me suis dit </w:t>
-      </w:r>
-      <w:r>
-        <w:t>qu’ici était une très belle opportunité pour elle !</w:t>
+        <w:t>— Elle devait faire un stage de deux ans pour clore sa scolarité, et je me suis dit qu’ici était une très belle opportunité pour elle !</w:t>
       </w:r>
     </w:p>
     <w:p>
@@ -5292,7 +5784,15 @@
         <w:jc w:val="both"/>
       </w:pPr>
       <w:r>
-        <w:t>— (Hector) Madame la Prési…</w:t>
+        <w:t xml:space="preserve">— (Hector) Madame la </w:t>
+      </w:r>
+      <w:proofErr w:type="spellStart"/>
+      <w:r>
+        <w:t>Prési</w:t>
+      </w:r>
+      <w:proofErr w:type="spellEnd"/>
+      <w:r>
+        <w:t>…</w:t>
       </w:r>
     </w:p>
     <w:p>
@@ -5322,7 +5822,21 @@
         <w:rPr>
           <w:lang w:val="en-US"/>
         </w:rPr>
-        <w:t>— (Hector, desinterested) Ok…</w:t>
+        <w:t xml:space="preserve">— (Hector, </w:t>
+      </w:r>
+      <w:proofErr w:type="spellStart"/>
+      <w:r>
+        <w:rPr>
+          <w:lang w:val="en-US"/>
+        </w:rPr>
+        <w:t>desinterested</w:t>
+      </w:r>
+      <w:proofErr w:type="spellEnd"/>
+      <w:r>
+        <w:rPr>
+          <w:lang w:val="en-US"/>
+        </w:rPr>
+        <w:t>) Ok…</w:t>
       </w:r>
     </w:p>
     <w:p>
@@ -5442,7 +5956,15 @@
         <w:jc w:val="both"/>
       </w:pPr>
       <w:r>
-        <w:t>— (Simon) D’acc, du coup, M’dame la Présidente dit qu’il faut ouvrir un hôpital ici. Si t’as de quoi l’acheter. La fille aux cheveux roses pourra y bosser.</w:t>
+        <w:t xml:space="preserve">— (Simon) D’acc, du coup, M’dame la Présidente dit qu’il faut ouvrir un hôpital ici. Si </w:t>
+      </w:r>
+      <w:proofErr w:type="gramStart"/>
+      <w:r>
+        <w:t>t’as</w:t>
+      </w:r>
+      <w:proofErr w:type="gramEnd"/>
+      <w:r>
+        <w:t xml:space="preserve"> de quoi l’acheter. La fille aux cheveux roses pourra y bosser.</w:t>
       </w:r>
     </w:p>
     <w:p>
@@ -5460,7 +5982,15 @@
         <w:jc w:val="both"/>
       </w:pPr>
       <w:r>
-        <w:t>— D’acc. M’dame la Présidente dit que ça permettra de guérir plus vite les athlètes. Franchement, j’les ai jamais vus aussi mal en point. J’sais pas ce qui leur arrive. Bref, fais-moi signe si t’as besoin que j’fasse les travaux pour l’hôpital. À plus !</w:t>
+        <w:t xml:space="preserve">— D’acc. M’dame la Présidente dit que ça permettra de guérir plus vite les athlètes. Franchement, j’les ai jamais vus aussi mal en point. J’sais pas ce qui leur arrive. Bref, fais-moi signe si </w:t>
+      </w:r>
+      <w:proofErr w:type="gramStart"/>
+      <w:r>
+        <w:t>t’as</w:t>
+      </w:r>
+      <w:proofErr w:type="gramEnd"/>
+      <w:r>
+        <w:t xml:space="preserve"> besoin que j’fasse les travaux pour l’hôpital. À plus !</w:t>
       </w:r>
     </w:p>
     <w:p>
@@ -5518,10 +6048,15 @@
         <w:jc w:val="both"/>
       </w:pPr>
       <w:r>
-        <w:t xml:space="preserve">— La forme. </w:t>
-      </w:r>
-      <w:r>
-        <w:t>M’dame la Présidente m’a demandé de te parler d’un projet d’agrandissement du complexe sportif. Ça fait déjà deux participations au FIGHT avec de superbes résultats et elle pense que tu voudrais peut-être agrandir davantage notre équipe d’athlètes.</w:t>
+        <w:t xml:space="preserve">— La forme. M’dame la Présidente m’a demandé de te parler d’un projet d’agrandissement du complexe sportif. Ça fait déjà deux </w:t>
+      </w:r>
+      <w:proofErr w:type="gramStart"/>
+      <w:r>
+        <w:t>participations au</w:t>
+      </w:r>
+      <w:proofErr w:type="gramEnd"/>
+      <w:r>
+        <w:t xml:space="preserve"> FIGHT avec de superbes résultats et elle pense que tu voudrais peut-être agrandir davantage notre équipe d’athlètes.</w:t>
       </w:r>
     </w:p>
     <w:p>
@@ -5564,7 +6099,15 @@
         <w:jc w:val="both"/>
       </w:pPr>
       <w:r>
-        <w:t>— Bon par contre M’dame la Présidente a pas les fonds en ce moment pour financer elle-même ce projet d’agrandissement donc elle se tourne vers toi.</w:t>
+        <w:t xml:space="preserve">— Bon </w:t>
+      </w:r>
+      <w:proofErr w:type="gramStart"/>
+      <w:r>
+        <w:t>par contre</w:t>
+      </w:r>
+      <w:proofErr w:type="gramEnd"/>
+      <w:r>
+        <w:t xml:space="preserve"> M’dame la Présidente a pas les fonds en ce moment pour financer elle-même ce projet d’agrandissement donc elle se tourne vers toi.</w:t>
       </w:r>
     </w:p>
     <w:p>
@@ -5596,7 +6139,15 @@
         <w:t>— Et puis cet agrandissement permettrait la construction d’autres salles, j’pense, ça pourrait lancer un peu plus ton activité. J’t’ai noté mes idées sur ce papier, tiens, si ça peut t’aider à prendre ta décision.</w:t>
       </w:r>
       <w:r>
-        <w:t xml:space="preserve"> J’spère que t’arriveras à m’lire.</w:t>
+        <w:t xml:space="preserve"> J’</w:t>
+      </w:r>
+      <w:proofErr w:type="spellStart"/>
+      <w:r>
+        <w:t>spère</w:t>
+      </w:r>
+      <w:proofErr w:type="spellEnd"/>
+      <w:r>
+        <w:t xml:space="preserve"> que t’arriveras à m’lire.</w:t>
       </w:r>
     </w:p>
     <w:p>
@@ -5614,10 +6165,7 @@
         <w:jc w:val="both"/>
       </w:pPr>
       <w:r>
-        <w:t xml:space="preserve">— </w:t>
-      </w:r>
-      <w:r>
-        <w:t>T’inquiète, c’est normal. À plus !</w:t>
+        <w:t>— T’inquiète, c’est normal. À plus !</w:t>
       </w:r>
     </w:p>
     <w:p>
@@ -5812,10 +6360,7 @@
         <w:jc w:val="both"/>
       </w:pPr>
       <w:r>
-        <w:t xml:space="preserve">— </w:t>
-      </w:r>
-      <w:r>
-        <w:t>Merci, Phil ! Et regarde, Olympe m’a offert une nouvelle blouse de travail, elle est toute blanche !</w:t>
+        <w:t>— Merci, Phil ! Et regarde, Olympe m’a offert une nouvelle blouse de travail, elle est toute blanche !</w:t>
       </w:r>
     </w:p>
     <w:p>
@@ -5913,7 +6458,15 @@
         <w:jc w:val="both"/>
       </w:pPr>
       <w:r>
-        <w:t>— [NOM ATHLETE FILLE QUI S’EST BLESSE]… elle s’est…</w:t>
+        <w:t xml:space="preserve">— [NOM ATHLETE FILLE QUI S’EST </w:t>
+      </w:r>
+      <w:proofErr w:type="gramStart"/>
+      <w:r>
+        <w:t>BLESSE]…</w:t>
+      </w:r>
+      <w:proofErr w:type="gramEnd"/>
+      <w:r>
+        <w:t xml:space="preserve"> elle s’est…</w:t>
       </w:r>
     </w:p>
     <w:p>
@@ -6097,10 +6650,7 @@
         <w:jc w:val="both"/>
       </w:pPr>
       <w:r>
-        <w:t xml:space="preserve">— Mais comment peux-tu me dire une telle chose ?! Retourne t’amuser avec tes athlètes, tu m’as suffisamment énervé pour que je te voie </w:t>
-      </w:r>
-      <w:r>
-        <w:t>plus longtemps !</w:t>
+        <w:t>— Mais comment peux-tu me dire une telle chose ?! Retourne t’amuser avec tes athlètes, tu m’as suffisamment énervé pour que je te voie plus longtemps !</w:t>
       </w:r>
     </w:p>
     <w:p>
@@ -6217,16 +6767,32 @@
         <w:jc w:val="both"/>
       </w:pPr>
       <w:r>
-        <w:t>— Sublime génie… Narcisse, savez-vous que toute équipe du FIGHT a recours à du sponsoring ?</w:t>
-      </w:r>
-    </w:p>
-    <w:p>
-      <w:pPr>
-        <w:ind w:firstLine="709"/>
-        <w:jc w:val="both"/>
-      </w:pPr>
-      <w:r>
-        <w:t>— Taisez-vous, vous n’aviez qu’à y penser plus tôt. Mais non, constatant la désastreuse situation financière du pôle journalisme d’Elysia, vous avez dû recourir à mes services.</w:t>
+        <w:t xml:space="preserve">— Sublime génie… Narcisse, savez-vous que toute équipe du FIGHT a recours à du </w:t>
+      </w:r>
+      <w:proofErr w:type="gramStart"/>
+      <w:r>
+        <w:t>sponsoring</w:t>
+      </w:r>
+      <w:proofErr w:type="gramEnd"/>
+      <w:r>
+        <w:t> ?</w:t>
+      </w:r>
+    </w:p>
+    <w:p>
+      <w:pPr>
+        <w:ind w:firstLine="709"/>
+        <w:jc w:val="both"/>
+      </w:pPr>
+      <w:r>
+        <w:t>— Taisez-vous, vous n’aviez qu’à y penser plus tôt. Mais non, constatant la désastreuse situation financière du pôle journalisme d’</w:t>
+      </w:r>
+      <w:proofErr w:type="spellStart"/>
+      <w:r>
+        <w:t>Elysia</w:t>
+      </w:r>
+      <w:proofErr w:type="spellEnd"/>
+      <w:r>
+        <w:t>, vous avez dû recourir à mes services.</w:t>
       </w:r>
     </w:p>
     <w:p>
@@ -6244,7 +6810,15 @@
         <w:jc w:val="both"/>
       </w:pPr>
       <w:r>
-        <w:t>— (Ariane, sad) Non, je suis désolée, Phil, vous ne méritez pas d’assister à cette altercation…</w:t>
+        <w:t xml:space="preserve">— (Ariane, </w:t>
+      </w:r>
+      <w:proofErr w:type="spellStart"/>
+      <w:r>
+        <w:t>sad</w:t>
+      </w:r>
+      <w:proofErr w:type="spellEnd"/>
+      <w:r>
+        <w:t>) Non, je suis désolée, Phil, vous ne méritez pas d’assister à cette altercation…</w:t>
       </w:r>
     </w:p>
     <w:p>
@@ -6335,7 +6909,15 @@
         <w:jc w:val="both"/>
       </w:pPr>
       <w:r>
-        <w:t>— (Narcisse) Si tu insistes vraiment. Nos athlètes ont acquis grâce aux dernières éditions du FIGHT une certaine renommée, qui ne cessera de croître au cours des prochains années, je peux compter sur toi. Je suis convaincu que nous pouvons tirer parti de cette réputation pour attirer de prestigieux sponsors qui nous rapporteront des fonds considérables. Et pour cela, il suffirait simplement que nos athlètes les plus célèbres soient envoyés en mission pour quelques mois afin de décrocher un beau contrat !</w:t>
+        <w:t xml:space="preserve">— (Narcisse) Si tu insistes vraiment. Nos athlètes ont acquis grâce aux dernières éditions du FIGHT une certaine renommée, qui ne cessera de croître au cours des prochains années, je peux compter sur toi. Je suis convaincu que nous pouvons tirer parti de cette réputation pour attirer de prestigieux sponsors qui nous rapporteront des fonds considérables. Et pour cela, il </w:t>
+      </w:r>
+      <w:proofErr w:type="gramStart"/>
+      <w:r>
+        <w:t>suffirait simplement</w:t>
+      </w:r>
+      <w:proofErr w:type="gramEnd"/>
+      <w:r>
+        <w:t xml:space="preserve"> que nos athlètes les plus célèbres soient envoyés en mission pour quelques mois afin de décrocher un beau contrat !</w:t>
       </w:r>
     </w:p>
     <w:p>
@@ -6353,19 +6935,24 @@
         <w:jc w:val="both"/>
       </w:pPr>
       <w:r>
-        <w:t xml:space="preserve">— (Narcisse) De vos meilleurs athlètes. Et bien sûr, d’un agrandissement de cette salle trop peu prestigieuse pour accueillir les </w:t>
-      </w:r>
-      <w:r>
-        <w:t>meilleurs sponsors ! Il vous faudra travailler plus dur pour cela, ma chère Ariane. À moins que Phil n’ait lui-même les fonds pour lancer ce projet d’expansion, vous sauvant la mise…</w:t>
-      </w:r>
-    </w:p>
-    <w:p>
-      <w:pPr>
-        <w:ind w:firstLine="709"/>
-        <w:jc w:val="both"/>
-      </w:pPr>
-      <w:r>
-        <w:t>— (Ariane, sad) …</w:t>
+        <w:t>— (Narcisse) De vos meilleurs athlètes. Et bien sûr, d’un agrandissement de cette salle trop peu prestigieuse pour accueillir les meilleurs sponsors ! Il vous faudra travailler plus dur pour cela, ma chère Ariane. À moins que Phil n’ait lui-même les fonds pour lancer ce projet d’expansion, vous sauvant la mise…</w:t>
+      </w:r>
+    </w:p>
+    <w:p>
+      <w:pPr>
+        <w:ind w:firstLine="709"/>
+        <w:jc w:val="both"/>
+      </w:pPr>
+      <w:r>
+        <w:t xml:space="preserve">— (Ariane, </w:t>
+      </w:r>
+      <w:proofErr w:type="spellStart"/>
+      <w:r>
+        <w:t>sad</w:t>
+      </w:r>
+      <w:proofErr w:type="spellEnd"/>
+      <w:r>
+        <w:t>) …</w:t>
       </w:r>
     </w:p>
     <w:p>
@@ -6533,10 +7120,7 @@
         <w:jc w:val="both"/>
       </w:pPr>
       <w:r>
-        <w:t xml:space="preserve">— Tout compliment venant de vous est bon à prendre. Phil, je compte sur toi pour investir dans les meilleurs atouts. Je dois à présent prendre congé, j’ai fort à </w:t>
-      </w:r>
-      <w:r>
-        <w:t>faire.</w:t>
+        <w:t>— Tout compliment venant de vous est bon à prendre. Phil, je compte sur toi pour investir dans les meilleurs atouts. Je dois à présent prendre congé, j’ai fort à faire.</w:t>
       </w:r>
     </w:p>
     <w:p>
@@ -6641,10 +7225,7 @@
         <w:jc w:val="both"/>
       </w:pPr>
       <w:r>
-        <w:t xml:space="preserve">— Mon cousin ? Quand est-ce qu’il part à la retraite lui ? Sûrement plus tôt, et mieux </w:t>
-      </w:r>
-      <w:r>
-        <w:t>payé…</w:t>
+        <w:t>— Mon cousin ? Quand est-ce qu’il part à la retraite lui ? Sûrement plus tôt, et mieux payé…</w:t>
       </w:r>
     </w:p>
     <w:p>
@@ -6852,10 +7433,31 @@
         <w:jc w:val="both"/>
       </w:pPr>
       <w:r>
-        <w:t>— Tais-toi ! Je n’en ai rien à faire de tes excuses ! Ma vie est fichue désormais ! Olympe va me virer, nul doute. Et dire que mon cousin est ministre des sports d’Hesperia ! Hesperia, tu entends ?! Eux au moins ils gagnent des médailles dans des vrais sports ! Pas des sports de pacotille seulement bons pour des enfants de huit ans ! Je suis fichu. Ma carrière est fichue, ma vie est fichue… Et tout est ta faute Phil ! Pourquoi tu étais sur mon chemin ce jour-là dans le bureau d’Olympe ?! Tu ne pouvais pas ê</w:t>
-      </w:r>
-      <w:r>
-        <w:t>tre ailleurs pour que je ne te croise jamais ?!</w:t>
+        <w:t xml:space="preserve">— Tais-toi ! Je n’en ai rien à faire de tes excuses ! Ma vie est fichue désormais ! Olympe va me virer, nul doute. Et dire que mon cousin est ministre des </w:t>
+      </w:r>
+      <w:proofErr w:type="gramStart"/>
+      <w:r>
+        <w:t>sports</w:t>
+      </w:r>
+      <w:proofErr w:type="gramEnd"/>
+      <w:r>
+        <w:t xml:space="preserve"> d’</w:t>
+      </w:r>
+      <w:proofErr w:type="spellStart"/>
+      <w:r>
+        <w:t>Hesperia</w:t>
+      </w:r>
+      <w:proofErr w:type="spellEnd"/>
+      <w:r>
+        <w:t xml:space="preserve"> ! </w:t>
+      </w:r>
+      <w:proofErr w:type="spellStart"/>
+      <w:r>
+        <w:t>Hesperia</w:t>
+      </w:r>
+      <w:proofErr w:type="spellEnd"/>
+      <w:r>
+        <w:t>, tu entends ?! Eux au moins ils gagnent des médailles dans des vrais sports ! Pas des sports de pacotille seulement bons pour des enfants de huit ans ! Je suis fichu. Ma carrière est fichue, ma vie est fichue… Et tout est ta faute Phil ! Pourquoi tu étais sur mon chemin ce jour-là dans le bureau d’Olympe ?! Tu ne pouvais pas être ailleurs pour que je ne te croise jamais ?!</w:t>
       </w:r>
     </w:p>
     <w:p>
@@ -6900,7 +7502,15 @@
         <w:jc w:val="both"/>
       </w:pPr>
       <w:r>
-        <w:t>— Non, reviens ! Ne lui en parle pas ! Arrggh, elle est partie ! Vous êtes insupportables tous les deux ! Phil, tout est ta faute ! Tu es…</w:t>
+        <w:t xml:space="preserve">— Non, reviens ! Ne lui en parle pas ! </w:t>
+      </w:r>
+      <w:proofErr w:type="spellStart"/>
+      <w:r>
+        <w:t>Arrggh</w:t>
+      </w:r>
+      <w:proofErr w:type="spellEnd"/>
+      <w:r>
+        <w:t>, elle est partie ! Vous êtes insupportables tous les deux ! Phil, tout est ta faute ! Tu es…</w:t>
       </w:r>
     </w:p>
     <w:p>
@@ -6927,10 +7537,7 @@
         <w:jc w:val="both"/>
       </w:pPr>
       <w:r>
-        <w:t xml:space="preserve">— (Olympe) Phil, Hector, que se </w:t>
-      </w:r>
-      <w:r>
-        <w:t>passe-t-il ?! Diane est venue me voir de toute urgence !</w:t>
+        <w:t>— (Olympe) Phil, Hector, que se passe-t-il ?! Diane est venue me voir de toute urgence !</w:t>
       </w:r>
     </w:p>
     <w:p>
@@ -7021,7 +7628,15 @@
         <w:jc w:val="both"/>
       </w:pPr>
       <w:r>
-        <w:t>— (Diane) Heho, vous avez écouté ce qu’Olympe vient de dire ? Elle va trouver une solution ne vous en faites pas !</w:t>
+        <w:t xml:space="preserve">— (Diane) </w:t>
+      </w:r>
+      <w:proofErr w:type="spellStart"/>
+      <w:r>
+        <w:t>Heho</w:t>
+      </w:r>
+      <w:proofErr w:type="spellEnd"/>
+      <w:r>
+        <w:t>, vous avez écouté ce qu’Olympe vient de dire ? Elle va trouver une solution ne vous en faites pas !</w:t>
       </w:r>
     </w:p>
     <w:p>
@@ -7172,22 +7787,16 @@
         <w:jc w:val="both"/>
       </w:pPr>
       <w:r>
-        <w:t xml:space="preserve">— Vous devez apprécier </w:t>
-      </w:r>
-      <w:r>
-        <w:t>votre rôle d’entraîneur sportif alors. Et si justement je réalisais une interview de vous ?</w:t>
-      </w:r>
-    </w:p>
-    <w:p>
-      <w:pPr>
-        <w:ind w:firstLine="709"/>
-        <w:jc w:val="both"/>
-      </w:pPr>
-      <w:r>
-        <w:t xml:space="preserve">— (Phil, embarrassé) Vous n’y </w:t>
-      </w:r>
-      <w:r>
-        <w:t>songez pas ! Je… non, je serai très mauvais à cette discipline… Diane serait beaucoup plus forte que moi pour plaire au public.</w:t>
+        <w:t>— Vous devez apprécier votre rôle d’entraîneur sportif alors. Et si justement je réalisais une interview de vous ?</w:t>
+      </w:r>
+    </w:p>
+    <w:p>
+      <w:pPr>
+        <w:ind w:firstLine="709"/>
+        <w:jc w:val="both"/>
+      </w:pPr>
+      <w:r>
+        <w:t>— (Phil, embarrassé) Vous n’y songez pas ! Je… non, je serai très mauvais à cette discipline… Diane serait beaucoup plus forte que moi pour plaire au public.</w:t>
       </w:r>
     </w:p>
     <w:p>
@@ -7410,19 +8019,24 @@
         <w:jc w:val="both"/>
       </w:pPr>
       <w:r>
-        <w:t>— (Narcisse, sourire) Tu m’en vois ravi, Phil. J’ai hâte de pouvoir travailler dans ces nouveaux locaux. Venez-vous, ma chère Ariane ? Il me semble que nous avons du travail.</w:t>
-      </w:r>
-    </w:p>
-    <w:p>
-      <w:pPr>
-        <w:ind w:firstLine="709"/>
-        <w:jc w:val="both"/>
-      </w:pPr>
-      <w:r>
-        <w:t xml:space="preserve">— (Ariane, contente) Je crois fort que le devoir ne m’appelle, navrée, Phil. Je suis heureuse de vous avoir parlé, bon </w:t>
-      </w:r>
-      <w:r>
-        <w:t>dimanche à vous !</w:t>
+        <w:t xml:space="preserve">— (Narcisse, sourire) Tu m’en vois ravi, Phil. J’ai hâte de pouvoir travailler dans ces nouveaux locaux. </w:t>
+      </w:r>
+      <w:proofErr w:type="spellStart"/>
+      <w:r>
+        <w:t>Venez-vous</w:t>
+      </w:r>
+      <w:proofErr w:type="spellEnd"/>
+      <w:r>
+        <w:t>, ma chère Ariane ? Il me semble que nous avons du travail.</w:t>
+      </w:r>
+    </w:p>
+    <w:p>
+      <w:pPr>
+        <w:ind w:firstLine="709"/>
+        <w:jc w:val="both"/>
+      </w:pPr>
+      <w:r>
+        <w:t>— (Ariane, contente) Je crois fort que le devoir ne m’appelle, navrée, Phil. Je suis heureuse de vous avoir parlé, bon dimanche à vous !</w:t>
       </w:r>
     </w:p>
     <w:p>
@@ -7452,10 +8066,7 @@
         <w:jc w:val="both"/>
       </w:pPr>
       <w:r>
-        <w:t xml:space="preserve">— (Phil, content) Ariane, vous êtes encore là ? Ne </w:t>
-      </w:r>
-      <w:r>
-        <w:t>voulez-vous pas rejoindre les autres au banquet ?</w:t>
+        <w:t>— (Phil, content) Ariane, vous êtes encore là ? Ne voulez-vous pas rejoindre les autres au banquet ?</w:t>
       </w:r>
     </w:p>
     <w:p>
@@ -7536,7 +8147,15 @@
         <w:jc w:val="both"/>
       </w:pPr>
       <w:r>
-        <w:t>— (Ariane, contente) Je ne peux que vous remercier en tant que journaliste qui a toujours essayé de se montrer intègre. J’espère que j’y ai réussi au mieux pendant ma carrière, en tout cas, je peux vous assurer que la volonté y était.</w:t>
+        <w:t xml:space="preserve">— (Ariane, contente) Je ne peux que vous </w:t>
+      </w:r>
+      <w:proofErr w:type="spellStart"/>
+      <w:r>
+        <w:t>remercier</w:t>
+      </w:r>
+      <w:proofErr w:type="spellEnd"/>
+      <w:r>
+        <w:t xml:space="preserve"> en tant que journaliste qui a toujours essayé de se montrer intègre. J’espère que j’y ai réussi au mieux pendant ma carrière, en tout cas, je peux vous assurer que la volonté y était.</w:t>
       </w:r>
     </w:p>
     <w:p>
@@ -7581,7 +8200,15 @@
         <w:jc w:val="both"/>
       </w:pPr>
       <w:r>
-        <w:t>— (Ariane, embarrassée) J’ai beaucoup apprécié la tournure qu’a pris ma carrière quand j’ai choisi de rejoindre Elysia. Et je sais désormais que vous y êtes pour beaucoup, à ce bonheur, Phil.</w:t>
+        <w:t xml:space="preserve">— (Ariane, embarrassée) J’ai beaucoup apprécié la tournure qu’a pris ma carrière quand j’ai choisi de rejoindre </w:t>
+      </w:r>
+      <w:proofErr w:type="spellStart"/>
+      <w:r>
+        <w:t>Elysia</w:t>
+      </w:r>
+      <w:proofErr w:type="spellEnd"/>
+      <w:r>
+        <w:t>. Et je sais désormais que vous y êtes pour beaucoup, à ce bonheur, Phil.</w:t>
       </w:r>
     </w:p>
     <w:p>
@@ -7680,10 +8307,7 @@
     </w:p>
     <w:p>
       <w:r>
-        <w:t xml:space="preserve">- </w:t>
-      </w:r>
-      <w:r>
-        <w:t>épidémie =&gt; les sportifs hospitalisés pendant 2, 3 ou 4 trimestres avec une certaine probabilité</w:t>
+        <w:t>- épidémie =&gt; les sportifs hospitalisés pendant 2, 3 ou 4 trimestres avec une certaine probabilité</w:t>
       </w:r>
     </w:p>
     <w:p>
@@ -7836,10 +8460,7 @@
         <w:jc w:val="both"/>
       </w:pPr>
       <w:r>
-        <w:t xml:space="preserve">— (Diane) C’est vraiment qu’elle est un peu </w:t>
-      </w:r>
-      <w:r>
-        <w:t>insipide…</w:t>
+        <w:t>— (Diane) C’est vraiment qu’elle est un peu insipide…</w:t>
       </w:r>
     </w:p>
     <w:p>
@@ -7941,10 +8562,7 @@
         <w:jc w:val="both"/>
       </w:pPr>
       <w:r>
-        <w:t xml:space="preserve">— (Diane, mal en point) Je suis désolée… je crois que je me suis </w:t>
-      </w:r>
-      <w:r>
-        <w:t>trompée dans les ingrédients…</w:t>
+        <w:t>— (Diane, mal en point) Je suis désolée… je crois que je me suis trompée dans les ingrédients…</w:t>
       </w:r>
     </w:p>
     <w:p>

</xml_diff>

<commit_message>
Write the ideas on the story
</commit_message>
<xml_diff>
--- a/Olympe.docx
+++ b/Olympe.docx
@@ -2507,15 +2507,7 @@
         <w:jc w:val="both"/>
       </w:pPr>
       <w:r>
-        <w:t xml:space="preserve">— Quel piètre ministre des </w:t>
-      </w:r>
-      <w:proofErr w:type="gramStart"/>
-      <w:r>
-        <w:t>sports</w:t>
-      </w:r>
-      <w:proofErr w:type="gramEnd"/>
-      <w:r>
-        <w:t xml:space="preserve"> tu fais ! le coupa la présidente sans ménagement, trop enthousiaste pour laisser son ministre peu enjoué étendre son pessimisme. Je l’ai regardé et c’est notre chance ! Nous allons remporter une médaille cette année !</w:t>
+        <w:t>— Quel piètre ministre des sports tu fais ! le coupa la présidente sans ménagement, trop enthousiaste pour laisser son ministre peu enjoué étendre son pessimisme. Je l’ai regardé et c’est notre chance ! Nous allons remporter une médaille cette année !</w:t>
       </w:r>
     </w:p>
     <w:p>
@@ -3106,13 +3098,7 @@
         <w:t xml:space="preserve">— </w:t>
       </w:r>
       <w:r>
-        <w:t xml:space="preserve">Phil, </w:t>
-      </w:r>
-      <w:r>
-        <w:t>embarrassé </w:t>
-      </w:r>
-      <w:r>
-        <w:t xml:space="preserve">: </w:t>
+        <w:t xml:space="preserve">Phil, embarrassé : </w:t>
       </w:r>
       <w:r>
         <w:t>Je suis désolé, je…</w:t>
@@ -3130,15 +3116,7 @@
         <w:t xml:space="preserve">Olympe, heureuse : </w:t>
       </w:r>
       <w:r>
-        <w:t xml:space="preserve">Je te pardonne. Après tout tu es notre meilleur élément ! Bienvenue dans l’équipe ! Hector, mon ministre des </w:t>
-      </w:r>
-      <w:proofErr w:type="gramStart"/>
-      <w:r>
-        <w:t>sports</w:t>
-      </w:r>
-      <w:proofErr w:type="gramEnd"/>
-      <w:r>
-        <w:t xml:space="preserve"> que tu connais déjà et moi-même Olympe, présidente d’</w:t>
+        <w:t>Je te pardonne. Après tout tu es notre meilleur élément ! Bienvenue dans l’équipe ! Hector, mon ministre des sports que tu connais déjà et moi-même Olympe, présidente d’</w:t>
       </w:r>
       <w:proofErr w:type="spellStart"/>
       <w:r>
@@ -3654,23 +3632,7 @@
           <w:i/>
           <w:iCs/>
         </w:rPr>
-        <w:t xml:space="preserve">Et il est vraiment ministre des </w:t>
-      </w:r>
-      <w:proofErr w:type="gramStart"/>
-      <w:r>
-        <w:rPr>
-          <w:i/>
-          <w:iCs/>
-        </w:rPr>
-        <w:t>sports</w:t>
-      </w:r>
-      <w:proofErr w:type="gramEnd"/>
-      <w:r>
-        <w:rPr>
-          <w:i/>
-          <w:iCs/>
-        </w:rPr>
-        <w:t> ? Ah Diane… j’espère vraiment qu’Olympe va tenir sa promesse…</w:t>
+        <w:t>Et il est vraiment ministre des sports ? Ah Diane… j’espère vraiment qu’Olympe va tenir sa promesse…</w:t>
       </w:r>
       <w:r>
         <w:rPr>
@@ -3900,15 +3862,7 @@
         <w:jc w:val="both"/>
       </w:pPr>
       <w:r>
-        <w:t xml:space="preserve">— Oh, ne t’embête pas avec tous ces détails techniques, je suis sûre que tu </w:t>
-      </w:r>
-      <w:proofErr w:type="gramStart"/>
-      <w:r>
-        <w:t>fais</w:t>
-      </w:r>
-      <w:proofErr w:type="gramEnd"/>
-      <w:r>
-        <w:t xml:space="preserve"> un travail extraordinaire ! Après tout, tu as été choisi avec le plus grand soin !</w:t>
+        <w:t>— Oh, ne t’embête pas avec tous ces détails techniques, je suis sûre que tu fais un travail extraordinaire ! Après tout, tu as été choisi avec le plus grand soin !</w:t>
       </w:r>
     </w:p>
     <w:p>
@@ -4039,15 +3993,7 @@
         <w:jc w:val="both"/>
       </w:pPr>
       <w:r>
-        <w:t xml:space="preserve">— Très bien. Merci, Olympe. (Mais attends c’est de l’exploitation ?! [NOM ATHLETE] va travailler et nous verser son salaire pour qu’on puisse la payer encore </w:t>
-      </w:r>
-      <w:proofErr w:type="gramStart"/>
-      <w:r>
-        <w:t>moins?</w:t>
-      </w:r>
-      <w:proofErr w:type="gramEnd"/>
-      <w:r>
-        <w:t>)</w:t>
+        <w:t>— Très bien. Merci, Olympe. (Mais attends c’est de l’exploitation ?! [NOM ATHLETE] va travailler et nous verser son salaire pour qu’on puisse la payer encore moins?)</w:t>
       </w:r>
     </w:p>
     <w:p>
@@ -4283,64 +4229,48 @@
           <w:lang w:val="en-US"/>
         </w:rPr>
         <w:lastRenderedPageBreak/>
-        <w:t>A4 – T</w:t>
-      </w:r>
-      <w:proofErr w:type="gramStart"/>
-      <w:r>
+        <w:t>A4 – T3 : Olympe – FIGHT</w:t>
+      </w:r>
+      <w:bookmarkEnd w:id="7"/>
+    </w:p>
+    <w:p>
+      <w:pPr>
+        <w:ind w:firstLine="709"/>
+        <w:jc w:val="both"/>
         <w:rPr>
           <w:lang w:val="en-US"/>
         </w:rPr>
-        <w:t>3 :</w:t>
-      </w:r>
-      <w:proofErr w:type="gramEnd"/>
+      </w:pPr>
+    </w:p>
+    <w:p>
+      <w:pPr>
+        <w:ind w:firstLine="709"/>
+        <w:jc w:val="both"/>
+      </w:pPr>
       <w:r>
         <w:rPr>
           <w:lang w:val="en-US"/>
         </w:rPr>
-        <w:t xml:space="preserve"> Olympe – FIGHT</w:t>
-      </w:r>
-      <w:bookmarkEnd w:id="7"/>
-    </w:p>
-    <w:p>
-      <w:pPr>
-        <w:ind w:firstLine="709"/>
-        <w:jc w:val="both"/>
+        <w:t xml:space="preserve">— Phil, </w:t>
+      </w:r>
+      <w:r>
         <w:rPr>
           <w:lang w:val="en-US"/>
         </w:rPr>
-      </w:pPr>
-    </w:p>
-    <w:p>
-      <w:pPr>
-        <w:ind w:firstLine="709"/>
-        <w:jc w:val="both"/>
-      </w:pPr>
+        <w:t>Hector</w:t>
+      </w:r>
       <w:r>
         <w:rPr>
           <w:lang w:val="en-US"/>
         </w:rPr>
-        <w:t xml:space="preserve">— Phil, </w:t>
-      </w:r>
-      <w:proofErr w:type="gramStart"/>
+        <w:t xml:space="preserve"> </w:t>
+      </w:r>
       <w:r>
         <w:rPr>
           <w:lang w:val="en-US"/>
         </w:rPr>
-        <w:t>Hector</w:t>
-      </w:r>
-      <w:r>
-        <w:rPr>
-          <w:lang w:val="en-US"/>
-        </w:rPr>
-        <w:t xml:space="preserve"> </w:t>
-      </w:r>
-      <w:r>
-        <w:rPr>
-          <w:lang w:val="en-US"/>
-        </w:rPr>
         <w:t>!</w:t>
       </w:r>
-      <w:proofErr w:type="gramEnd"/>
       <w:r>
         <w:rPr>
           <w:lang w:val="en-US"/>
@@ -4500,15 +4430,7 @@
         <w:jc w:val="both"/>
       </w:pPr>
       <w:r>
-        <w:t xml:space="preserve">— Je reste votre ministre des </w:t>
-      </w:r>
-      <w:proofErr w:type="gramStart"/>
-      <w:r>
-        <w:t>sports</w:t>
-      </w:r>
-      <w:proofErr w:type="gramEnd"/>
-      <w:r>
-        <w:t>… ?</w:t>
+        <w:t>— Je reste votre ministre des sports… ?</w:t>
       </w:r>
     </w:p>
     <w:p>
@@ -5417,23 +5339,7 @@
           <w:i/>
           <w:iCs/>
         </w:rPr>
-        <w:t xml:space="preserve">Il n’est pas ministre des </w:t>
-      </w:r>
-      <w:proofErr w:type="gramStart"/>
-      <w:r>
-        <w:rPr>
-          <w:i/>
-          <w:iCs/>
-        </w:rPr>
-        <w:t>sports</w:t>
-      </w:r>
-      <w:proofErr w:type="gramEnd"/>
-      <w:r>
-        <w:rPr>
-          <w:i/>
-          <w:iCs/>
-        </w:rPr>
-        <w:t xml:space="preserve"> pour rien…</w:t>
+        <w:t>Il n’est pas ministre des sports pour rien…</w:t>
       </w:r>
     </w:p>
     <w:p>
@@ -5520,15 +5426,7 @@
         <w:jc w:val="both"/>
       </w:pPr>
       <w:r>
-        <w:t xml:space="preserve">— Nos sportifs sont tous malades. Une épidémie de… j’ai oublié le nom. Mais c’est désastreux pour notre planning et notre préparation à cette deuxième </w:t>
-      </w:r>
-      <w:proofErr w:type="gramStart"/>
-      <w:r>
-        <w:t>participation au</w:t>
-      </w:r>
-      <w:proofErr w:type="gramEnd"/>
-      <w:r>
-        <w:t xml:space="preserve"> FIGHT. À tous les coups ce sera la dernière et Olympe va me virer…</w:t>
+        <w:t>— Nos sportifs sont tous malades. Une épidémie de… j’ai oublié le nom. Mais c’est désastreux pour notre planning et notre préparation à cette deuxième participation au FIGHT. À tous les coups ce sera la dernière et Olympe va me virer…</w:t>
       </w:r>
     </w:p>
     <w:p>
@@ -5956,15 +5854,7 @@
         <w:jc w:val="both"/>
       </w:pPr>
       <w:r>
-        <w:t xml:space="preserve">— (Simon) D’acc, du coup, M’dame la Présidente dit qu’il faut ouvrir un hôpital ici. Si </w:t>
-      </w:r>
-      <w:proofErr w:type="gramStart"/>
-      <w:r>
-        <w:t>t’as</w:t>
-      </w:r>
-      <w:proofErr w:type="gramEnd"/>
-      <w:r>
-        <w:t xml:space="preserve"> de quoi l’acheter. La fille aux cheveux roses pourra y bosser.</w:t>
+        <w:t>— (Simon) D’acc, du coup, M’dame la Présidente dit qu’il faut ouvrir un hôpital ici. Si t’as de quoi l’acheter. La fille aux cheveux roses pourra y bosser.</w:t>
       </w:r>
     </w:p>
     <w:p>
@@ -5982,15 +5872,7 @@
         <w:jc w:val="both"/>
       </w:pPr>
       <w:r>
-        <w:t xml:space="preserve">— D’acc. M’dame la Présidente dit que ça permettra de guérir plus vite les athlètes. Franchement, j’les ai jamais vus aussi mal en point. J’sais pas ce qui leur arrive. Bref, fais-moi signe si </w:t>
-      </w:r>
-      <w:proofErr w:type="gramStart"/>
-      <w:r>
-        <w:t>t’as</w:t>
-      </w:r>
-      <w:proofErr w:type="gramEnd"/>
-      <w:r>
-        <w:t xml:space="preserve"> besoin que j’fasse les travaux pour l’hôpital. À plus !</w:t>
+        <w:t>— D’acc. M’dame la Présidente dit que ça permettra de guérir plus vite les athlètes. Franchement, j’les ai jamais vus aussi mal en point. J’sais pas ce qui leur arrive. Bref, fais-moi signe si t’as besoin que j’fasse les travaux pour l’hôpital. À plus !</w:t>
       </w:r>
     </w:p>
     <w:p>
@@ -6048,15 +5930,7 @@
         <w:jc w:val="both"/>
       </w:pPr>
       <w:r>
-        <w:t xml:space="preserve">— La forme. M’dame la Présidente m’a demandé de te parler d’un projet d’agrandissement du complexe sportif. Ça fait déjà deux </w:t>
-      </w:r>
-      <w:proofErr w:type="gramStart"/>
-      <w:r>
-        <w:t>participations au</w:t>
-      </w:r>
-      <w:proofErr w:type="gramEnd"/>
-      <w:r>
-        <w:t xml:space="preserve"> FIGHT avec de superbes résultats et elle pense que tu voudrais peut-être agrandir davantage notre équipe d’athlètes.</w:t>
+        <w:t>— La forme. M’dame la Présidente m’a demandé de te parler d’un projet d’agrandissement du complexe sportif. Ça fait déjà deux participations au FIGHT avec de superbes résultats et elle pense que tu voudrais peut-être agrandir davantage notre équipe d’athlètes.</w:t>
       </w:r>
     </w:p>
     <w:p>
@@ -6099,15 +5973,7 @@
         <w:jc w:val="both"/>
       </w:pPr>
       <w:r>
-        <w:t xml:space="preserve">— Bon </w:t>
-      </w:r>
-      <w:proofErr w:type="gramStart"/>
-      <w:r>
-        <w:t>par contre</w:t>
-      </w:r>
-      <w:proofErr w:type="gramEnd"/>
-      <w:r>
-        <w:t xml:space="preserve"> M’dame la Présidente a pas les fonds en ce moment pour financer elle-même ce projet d’agrandissement donc elle se tourne vers toi.</w:t>
+        <w:t>— Bon par contre M’dame la Présidente a pas les fonds en ce moment pour financer elle-même ce projet d’agrandissement donc elle se tourne vers toi.</w:t>
       </w:r>
     </w:p>
     <w:p>
@@ -6458,15 +6324,7 @@
         <w:jc w:val="both"/>
       </w:pPr>
       <w:r>
-        <w:t xml:space="preserve">— [NOM ATHLETE FILLE QUI S’EST </w:t>
-      </w:r>
-      <w:proofErr w:type="gramStart"/>
-      <w:r>
-        <w:t>BLESSE]…</w:t>
-      </w:r>
-      <w:proofErr w:type="gramEnd"/>
-      <w:r>
-        <w:t xml:space="preserve"> elle s’est…</w:t>
+        <w:t>— [NOM ATHLETE FILLE QUI S’EST BLESSE]… elle s’est…</w:t>
       </w:r>
     </w:p>
     <w:p>
@@ -6767,15 +6625,7 @@
         <w:jc w:val="both"/>
       </w:pPr>
       <w:r>
-        <w:t xml:space="preserve">— Sublime génie… Narcisse, savez-vous que toute équipe du FIGHT a recours à du </w:t>
-      </w:r>
-      <w:proofErr w:type="gramStart"/>
-      <w:r>
-        <w:t>sponsoring</w:t>
-      </w:r>
-      <w:proofErr w:type="gramEnd"/>
-      <w:r>
-        <w:t> ?</w:t>
+        <w:t>— Sublime génie… Narcisse, savez-vous que toute équipe du FIGHT a recours à du sponsoring ?</w:t>
       </w:r>
     </w:p>
     <w:p>
@@ -6909,15 +6759,7 @@
         <w:jc w:val="both"/>
       </w:pPr>
       <w:r>
-        <w:t xml:space="preserve">— (Narcisse) Si tu insistes vraiment. Nos athlètes ont acquis grâce aux dernières éditions du FIGHT une certaine renommée, qui ne cessera de croître au cours des prochains années, je peux compter sur toi. Je suis convaincu que nous pouvons tirer parti de cette réputation pour attirer de prestigieux sponsors qui nous rapporteront des fonds considérables. Et pour cela, il </w:t>
-      </w:r>
-      <w:proofErr w:type="gramStart"/>
-      <w:r>
-        <w:t>suffirait simplement</w:t>
-      </w:r>
-      <w:proofErr w:type="gramEnd"/>
-      <w:r>
-        <w:t xml:space="preserve"> que nos athlètes les plus célèbres soient envoyés en mission pour quelques mois afin de décrocher un beau contrat !</w:t>
+        <w:t>— (Narcisse) Si tu insistes vraiment. Nos athlètes ont acquis grâce aux dernières éditions du FIGHT une certaine renommée, qui ne cessera de croître au cours des prochains années, je peux compter sur toi. Je suis convaincu que nous pouvons tirer parti de cette réputation pour attirer de prestigieux sponsors qui nous rapporteront des fonds considérables. Et pour cela, il suffirait simplement que nos athlètes les plus célèbres soient envoyés en mission pour quelques mois afin de décrocher un beau contrat !</w:t>
       </w:r>
     </w:p>
     <w:p>
@@ -7433,15 +7275,7 @@
         <w:jc w:val="both"/>
       </w:pPr>
       <w:r>
-        <w:t xml:space="preserve">— Tais-toi ! Je n’en ai rien à faire de tes excuses ! Ma vie est fichue désormais ! Olympe va me virer, nul doute. Et dire que mon cousin est ministre des </w:t>
-      </w:r>
-      <w:proofErr w:type="gramStart"/>
-      <w:r>
-        <w:t>sports</w:t>
-      </w:r>
-      <w:proofErr w:type="gramEnd"/>
-      <w:r>
-        <w:t xml:space="preserve"> d’</w:t>
+        <w:t>— Tais-toi ! Je n’en ai rien à faire de tes excuses ! Ma vie est fichue désormais ! Olympe va me virer, nul doute. Et dire que mon cousin est ministre des sports d’</w:t>
       </w:r>
       <w:proofErr w:type="spellStart"/>
       <w:r>
@@ -8283,6 +8117,50 @@
         <w:t>- la première médaille dans un sport olympique, et la première médaille d’or trigger le dialogue de fin et le générique.</w:t>
       </w:r>
     </w:p>
+    <w:p>
+      <w:r>
+        <w:t>- dialogue dès qu’on gagne la première médaille d’or en sport 2 pour dire comment on peut débloquer les sports de niveau 3 (en agrandissant le complexe sportif et en achetant les salles dédiées)</w:t>
+      </w:r>
+    </w:p>
+    <w:p>
+      <w:r>
+        <w:t>- dialogue avec Narcisse et Olympe pour présenter les sports de niveau 2</w:t>
+      </w:r>
+    </w:p>
+    <w:p>
+      <w:r>
+        <w:t>- salle des affaires secrètes : ça pourrait finalement être des choses plus lugubres, avec corruption, dossiers compromettants, faire livrer des pizzas aux fruits de mer passés aux sportifs des autres équipes pour qu’ils se sentent moins bien =&gt; c’est ça qu’Ariane condamnerait.</w:t>
+      </w:r>
+    </w:p>
+    <w:p>
+      <w:r>
+        <w:t>- les tribunes passeraient donc dans la salle de presse</w:t>
+      </w:r>
+    </w:p>
+    <w:p>
+      <w:r>
+        <w:t>- dialogue avec Ariane pour introduire la réputation des sportifs</w:t>
+      </w:r>
+    </w:p>
+    <w:p>
+      <w:r>
+        <w:t xml:space="preserve">- rajouter un dialogue sur l’inscription au FIGHT avec Phil qui parle avec quelqu’un de l’administration qui ne connaît pas </w:t>
+      </w:r>
+      <w:proofErr w:type="spellStart"/>
+      <w:r>
+        <w:t>Elysia</w:t>
+      </w:r>
+      <w:proofErr w:type="spellEnd"/>
+      <w:r>
+        <w:t>, qui ne sait pas que ça existe</w:t>
+      </w:r>
+    </w:p>
+    <w:p>
+      <w:r>
+        <w:t>- on pourrait aussi rajouter des méchants (genre le coach sportif d’un autre pays et l’équivalente de Narcisse de ce pays qui déclenchent des événements de magouilles pas très bons pour nous). On pourrait les croiser pour la première fois lors de l’inscription au FIGHT.</w:t>
+      </w:r>
+    </w:p>
+    <w:p/>
     <w:p/>
     <w:p>
       <w:r>
@@ -8323,6 +8201,14 @@
     <w:p>
       <w:r>
         <w:t>- les sportifs qui prennent leur retraite (annoncé par Hector)</w:t>
+      </w:r>
+    </w:p>
+    <w:p>
+      <w:r>
+        <w:t xml:space="preserve">- discussions entre Narcisse et Phil dans le restaurant de Thérèse (Narcisse pourrait placer une remarque désobligeante sur la musique qu’il déteste en ce lieu) et Thérèse gâteuse qui les interrompt souvent. Par exemple, une réplique excellente : </w:t>
+      </w:r>
+      <w:r>
+        <w:t>A mon époque les jeunes garçons comme vous parlaient de filles et non pas d'argent !</w:t>
       </w:r>
     </w:p>
     <w:p/>

</xml_diff>

<commit_message>
Hide some informations of the athletes when there are not unlocked in the game
</commit_message>
<xml_diff>
--- a/Olympe.docx
+++ b/Olympe.docx
@@ -2263,71 +2263,7 @@
         <w:jc w:val="both"/>
       </w:pPr>
       <w:r>
-        <w:t xml:space="preserve">En tant que président de METTRE LE NOM DE LA COMPETITION, c'est un immense honneur pour moi de prendre la parole aujourd'hui. Je tiens à remercier tous les participants, les organisateurs, et les fans qui ont rendu possible cet événement exceptionnel. Sans oublier tous nos extraordinaires sponsors : Choco-Cola, Toy-Yoda, </w:t>
-      </w:r>
-      <w:proofErr w:type="spellStart"/>
-      <w:r>
-        <w:t>Samsquash</w:t>
-      </w:r>
-      <w:proofErr w:type="spellEnd"/>
-      <w:r>
-        <w:t xml:space="preserve">, </w:t>
-      </w:r>
-      <w:proofErr w:type="spellStart"/>
-      <w:r>
-        <w:t>Fauxsa</w:t>
-      </w:r>
-      <w:proofErr w:type="spellEnd"/>
-      <w:r>
-        <w:t xml:space="preserve">, </w:t>
-      </w:r>
-      <w:proofErr w:type="spellStart"/>
-      <w:r>
-        <w:t>Alphamega</w:t>
-      </w:r>
-      <w:proofErr w:type="spellEnd"/>
-      <w:r>
-        <w:t xml:space="preserve">, </w:t>
-      </w:r>
-      <w:proofErr w:type="spellStart"/>
-      <w:r>
-        <w:t>Hairbnb</w:t>
-      </w:r>
-      <w:proofErr w:type="spellEnd"/>
-      <w:r>
-        <w:t xml:space="preserve">, </w:t>
-      </w:r>
-      <w:proofErr w:type="spellStart"/>
-      <w:r>
-        <w:t>Intelephant</w:t>
-      </w:r>
-      <w:proofErr w:type="spellEnd"/>
-      <w:r>
-        <w:t xml:space="preserve">, </w:t>
-      </w:r>
-      <w:proofErr w:type="spellStart"/>
-      <w:r>
-        <w:t>Alligagator</w:t>
-      </w:r>
-      <w:proofErr w:type="spellEnd"/>
-      <w:r>
-        <w:t xml:space="preserve">, </w:t>
-      </w:r>
-      <w:proofErr w:type="spellStart"/>
-      <w:r>
-        <w:t>McDuck</w:t>
-      </w:r>
-      <w:proofErr w:type="spellEnd"/>
-      <w:r>
-        <w:t xml:space="preserve"> et </w:t>
-      </w:r>
-      <w:proofErr w:type="spellStart"/>
-      <w:r>
-        <w:t>Poopsy</w:t>
-      </w:r>
-      <w:proofErr w:type="spellEnd"/>
-      <w:r>
-        <w:t> !</w:t>
+        <w:t>En tant que président de METTRE LE NOM DE LA COMPETITION, c'est un immense honneur pour moi de prendre la parole aujourd'hui. Je tiens à remercier tous les participants, les organisateurs, et les fans qui ont rendu possible cet événement exceptionnel. Sans oublier tous nos extraordinaires sponsors : Choco-Cola, Toy-Yoda, Samsquash, Fauxsa, Alphamega, Hairbnb, Intelephant, Alligagator, McDuck et Poopsy !</w:t>
       </w:r>
     </w:p>
     <w:p>
@@ -2463,15 +2399,7 @@
       </w:pPr>
       <w:r>
         <w:lastRenderedPageBreak/>
-        <w:t xml:space="preserve">Elle n’entendit pas plus longtemps les </w:t>
-      </w:r>
-      <w:proofErr w:type="spellStart"/>
-      <w:r>
-        <w:t>baragounements</w:t>
-      </w:r>
-      <w:proofErr w:type="spellEnd"/>
-      <w:r>
-        <w:t xml:space="preserve"> de son interlocuteur car elle raccrocha sans ménagement. Frétillant sur place sans cesser de se rappeler des mots prononcés par le président de COMPETITION, elle attendit son visiteur. Qui ne tarda heureusement pas à arriver.</w:t>
+        <w:t>Elle n’entendit pas plus longtemps les baragounements de son interlocuteur car elle raccrocha sans ménagement. Frétillant sur place sans cesser de se rappeler des mots prononcés par le président de COMPETITION, elle attendit son visiteur. Qui ne tarda heureusement pas à arriver.</w:t>
       </w:r>
     </w:p>
     <w:p>
@@ -2756,15 +2684,7 @@
         <w:jc w:val="both"/>
       </w:pPr>
       <w:r>
-        <w:t xml:space="preserve">— (Hector, </w:t>
-      </w:r>
-      <w:proofErr w:type="spellStart"/>
-      <w:r>
-        <w:t>sad</w:t>
-      </w:r>
-      <w:proofErr w:type="spellEnd"/>
-      <w:r>
-        <w:t>) …</w:t>
+        <w:t>— (Hector, sad) …</w:t>
       </w:r>
     </w:p>
     <w:p>
@@ -3012,15 +2932,7 @@
         <w:t xml:space="preserve">(Olympe, contente) </w:t>
       </w:r>
       <w:r>
-        <w:t xml:space="preserve">Mais c’est merveilleux ! </w:t>
-      </w:r>
-      <w:proofErr w:type="spellStart"/>
-      <w:r>
-        <w:t>Dis-m’en</w:t>
-      </w:r>
-      <w:proofErr w:type="spellEnd"/>
-      <w:r>
-        <w:t xml:space="preserve"> plus sur toi, mon super entraîneur !</w:t>
+        <w:t>Mais c’est merveilleux ! Dis-m’en plus sur toi, mon super entraîneur !</w:t>
       </w:r>
     </w:p>
     <w:p>
@@ -3116,23 +3028,7 @@
         <w:t xml:space="preserve">Olympe, heureuse : </w:t>
       </w:r>
       <w:r>
-        <w:t>Je te pardonne. Après tout tu es notre meilleur élément ! Bienvenue dans l’équipe ! Hector, mon ministre des sports que tu connais déjà et moi-même Olympe, présidente d’</w:t>
-      </w:r>
-      <w:proofErr w:type="spellStart"/>
-      <w:r>
-        <w:t>Elysia</w:t>
-      </w:r>
-      <w:proofErr w:type="spellEnd"/>
-      <w:r>
-        <w:t> ! Nous allons faire une équipe de choc tous les trois et remporter la première médaille d’</w:t>
-      </w:r>
-      <w:proofErr w:type="spellStart"/>
-      <w:r>
-        <w:t>Elysia</w:t>
-      </w:r>
-      <w:proofErr w:type="spellEnd"/>
-      <w:r>
-        <w:t xml:space="preserve"> au FIGHT !</w:t>
+        <w:t>Je te pardonne. Après tout tu es notre meilleur élément ! Bienvenue dans l’équipe ! Hector, mon ministre des sports que tu connais déjà et moi-même Olympe, présidente d’Elysia ! Nous allons faire une équipe de choc tous les trois et remporter la première médaille d’Elysia au FIGHT !</w:t>
       </w:r>
     </w:p>
     <w:p>
@@ -3354,15 +3250,7 @@
         <w:t>Olympe, happy</w:t>
       </w:r>
       <w:r>
-        <w:t> : Ma chère équipe, je suis si heureuse de vous retrouver en cette belle matinée où j’ai plein de bonnes nouvelles à vous annoncer ! Permettez-moi tout d’abord de vous présenter Simon, le meilleur maçon d’</w:t>
-      </w:r>
-      <w:proofErr w:type="spellStart"/>
-      <w:r>
-        <w:t>Elysia</w:t>
-      </w:r>
-      <w:proofErr w:type="spellEnd"/>
-      <w:r>
-        <w:t xml:space="preserve"> qui m’a aidée à mettre en forme notre tout premier complexe sportif ! </w:t>
+        <w:t xml:space="preserve"> : Ma chère équipe, je suis si heureuse de vous retrouver en cette belle matinée où j’ai plein de bonnes nouvelles à vous annoncer ! Permettez-moi tout d’abord de vous présenter Simon, le meilleur maçon d’Elysia qui m’a aidée à mettre en forme notre tout premier complexe sportif ! </w:t>
       </w:r>
     </w:p>
     <w:p>
@@ -3976,15 +3864,7 @@
       </w:r>
       <w:r>
         <w:lastRenderedPageBreak/>
-        <w:t xml:space="preserve">financements, peut-être que tu pourrais envoyer [NOM ATHLETE] travailler chez </w:t>
-      </w:r>
-      <w:proofErr w:type="spellStart"/>
-      <w:r>
-        <w:t>McDuck</w:t>
-      </w:r>
-      <w:proofErr w:type="spellEnd"/>
-      <w:r>
-        <w:t>, ça devrait suffire à payer son propre salaire pour les mois qui suivent.</w:t>
+        <w:t>financements, peut-être que tu pourrais envoyer [NOM ATHLETE] travailler chez McDuck, ça devrait suffire à payer son propre salaire pour les mois qui suivent.</w:t>
       </w:r>
     </w:p>
     <w:p>
@@ -4125,11 +4005,9 @@
       <w:r>
         <w:t>— [NOM ATHLETE] s’est fait arrêter par la police hier en rentrant chez elle. Elle s’était endormie au feu rouge. Depuis combien de temps exactement n’</w:t>
       </w:r>
-      <w:proofErr w:type="spellStart"/>
       <w:r>
         <w:t>a-t’elle</w:t>
       </w:r>
-      <w:proofErr w:type="spellEnd"/>
       <w:r>
         <w:t xml:space="preserve"> pas eu de jours de congé ?</w:t>
       </w:r>
@@ -4413,15 +4291,7 @@
         <w:jc w:val="both"/>
       </w:pPr>
       <w:r>
-        <w:t>— Hector, souris, toi aussi ! Nous avons gagné la médaille d’or du [NOM SPORT]. C’est le début de la gloire d’</w:t>
-      </w:r>
-      <w:proofErr w:type="spellStart"/>
-      <w:r>
-        <w:t>Elysia</w:t>
-      </w:r>
-      <w:proofErr w:type="spellEnd"/>
-      <w:r>
-        <w:t> !</w:t>
+        <w:t>— Hector, souris, toi aussi ! Nous avons gagné la médaille d’or du [NOM SPORT]. C’est le début de la gloire d’Elysia !</w:t>
       </w:r>
     </w:p>
     <w:p>
@@ -4439,15 +4309,7 @@
         <w:jc w:val="both"/>
       </w:pPr>
       <w:r>
-        <w:t>— Mais bien sûr que oui, pourquoi en serait-il différemment ?! Ah, on a l’impression que vous faites des têtes d’enterrement tous les deux, vous êtes incorrigibles ! Venez, rentrons chez nous pour célébrer le début de la gloire d’</w:t>
-      </w:r>
-      <w:proofErr w:type="spellStart"/>
-      <w:r>
-        <w:t>Elysia</w:t>
-      </w:r>
-      <w:proofErr w:type="spellEnd"/>
-      <w:r>
-        <w:t> ! Et je vous invite au restaurant en prime, vous le méritez bien !</w:t>
+        <w:t>— Mais bien sûr que oui, pourquoi en serait-il différemment ?! Ah, on a l’impression que vous faites des têtes d’enterrement tous les deux, vous êtes incorrigibles ! Venez, rentrons chez nous pour célébrer le début de la gloire d’Elysia ! Et je vous invite au restaurant en prime, vous le méritez bien !</w:t>
       </w:r>
     </w:p>
     <w:p>
@@ -4505,15 +4367,7 @@
         <w:jc w:val="both"/>
       </w:pPr>
       <w:r>
-        <w:t xml:space="preserve">— Comment ? Mais pourquoi en serait-il différemment ?! Bien sûr que je vous garde, mes deux chouchous, vous m’avez rapporté cette belle médaille ! Venez, rentrons sur </w:t>
-      </w:r>
-      <w:proofErr w:type="spellStart"/>
-      <w:r>
-        <w:t>Elysia</w:t>
-      </w:r>
-      <w:proofErr w:type="spellEnd"/>
-      <w:r>
-        <w:t xml:space="preserve"> pour célébrer cette victoire !</w:t>
+        <w:t>— Comment ? Mais pourquoi en serait-il différemment ?! Bien sûr que je vous garde, mes deux chouchous, vous m’avez rapporté cette belle médaille ! Venez, rentrons sur Elysia pour célébrer cette victoire !</w:t>
       </w:r>
     </w:p>
     <w:p>
@@ -4537,7 +4391,13 @@
       <w:bookmarkStart w:id="10" w:name="_Toc173514008"/>
       <w:r>
         <w:lastRenderedPageBreak/>
-        <w:t>A4 – T4 : Olympe – pavillon des médailles</w:t>
+        <w:t xml:space="preserve">A4 – T4 : Olympe – </w:t>
+      </w:r>
+      <w:r>
+        <w:t>P</w:t>
+      </w:r>
+      <w:r>
+        <w:t>avillon des médailles</w:t>
       </w:r>
       <w:bookmarkEnd w:id="10"/>
     </w:p>
@@ -4750,15 +4610,7 @@
         <w:jc w:val="both"/>
       </w:pPr>
       <w:r>
-        <w:t>— Je te présente, Narcisse, le meilleur avocat d’</w:t>
-      </w:r>
-      <w:proofErr w:type="spellStart"/>
-      <w:r>
-        <w:t>Elysia</w:t>
-      </w:r>
-      <w:proofErr w:type="spellEnd"/>
-      <w:r>
-        <w:t> ! Et Narcisse, voici Phil, le meilleur des meilleurs de coachs sportifs.</w:t>
+        <w:t>— Je te présente, Narcisse, le meilleur avocat d’Elysia ! Et Narcisse, voici Phil, le meilleur des meilleurs de coachs sportifs.</w:t>
       </w:r>
     </w:p>
     <w:p>
@@ -4960,15 +4812,7 @@
         <w:jc w:val="both"/>
       </w:pPr>
       <w:r>
-        <w:t>— (Ariane, sourire) J’ai beaucoup apprécié votre performance au FIGHT l’année dernière et je souhaitais rejoindre l’équipe d’</w:t>
-      </w:r>
-      <w:proofErr w:type="spellStart"/>
-      <w:r>
-        <w:t>Elysia</w:t>
-      </w:r>
-      <w:proofErr w:type="spellEnd"/>
-      <w:r>
-        <w:t xml:space="preserve"> News.</w:t>
+        <w:t>— (Ariane, sourire) J’ai beaucoup apprécié votre performance au FIGHT l’année dernière et je souhaitais rejoindre l’équipe d’Elysia News.</w:t>
       </w:r>
     </w:p>
     <w:p>
@@ -5013,23 +4857,7 @@
           <w:i/>
           <w:iCs/>
         </w:rPr>
-        <w:t xml:space="preserve">(Elle a vraiment démissionné de l’un des postes les plus prestigieux du journalisme actuel pour rejoindre </w:t>
-      </w:r>
-      <w:proofErr w:type="spellStart"/>
-      <w:r>
-        <w:rPr>
-          <w:i/>
-          <w:iCs/>
-        </w:rPr>
-        <w:t>Elysia</w:t>
-      </w:r>
-      <w:proofErr w:type="spellEnd"/>
-      <w:r>
-        <w:rPr>
-          <w:i/>
-          <w:iCs/>
-        </w:rPr>
-        <w:t xml:space="preserve"> ?!) </w:t>
+        <w:t xml:space="preserve">(Elle a vraiment démissionné de l’un des postes les plus prestigieux du journalisme actuel pour rejoindre Elysia ?!) </w:t>
       </w:r>
       <w:r>
         <w:t xml:space="preserve">Hum… </w:t>
@@ -5682,15 +5510,7 @@
         <w:jc w:val="both"/>
       </w:pPr>
       <w:r>
-        <w:t xml:space="preserve">— (Hector) Madame la </w:t>
-      </w:r>
-      <w:proofErr w:type="spellStart"/>
-      <w:r>
-        <w:t>Prési</w:t>
-      </w:r>
-      <w:proofErr w:type="spellEnd"/>
-      <w:r>
-        <w:t>…</w:t>
+        <w:t>— (Hector) Madame la Prési…</w:t>
       </w:r>
     </w:p>
     <w:p>
@@ -5720,21 +5540,7 @@
         <w:rPr>
           <w:lang w:val="en-US"/>
         </w:rPr>
-        <w:t xml:space="preserve">— (Hector, </w:t>
-      </w:r>
-      <w:proofErr w:type="spellStart"/>
-      <w:r>
-        <w:rPr>
-          <w:lang w:val="en-US"/>
-        </w:rPr>
-        <w:t>desinterested</w:t>
-      </w:r>
-      <w:proofErr w:type="spellEnd"/>
-      <w:r>
-        <w:rPr>
-          <w:lang w:val="en-US"/>
-        </w:rPr>
-        <w:t>) Ok…</w:t>
+        <w:t>— (Hector, desinterested) Ok…</w:t>
       </w:r>
     </w:p>
     <w:p>
@@ -6005,15 +5811,7 @@
         <w:t>— Et puis cet agrandissement permettrait la construction d’autres salles, j’pense, ça pourrait lancer un peu plus ton activité. J’t’ai noté mes idées sur ce papier, tiens, si ça peut t’aider à prendre ta décision.</w:t>
       </w:r>
       <w:r>
-        <w:t xml:space="preserve"> J’</w:t>
-      </w:r>
-      <w:proofErr w:type="spellStart"/>
-      <w:r>
-        <w:t>spère</w:t>
-      </w:r>
-      <w:proofErr w:type="spellEnd"/>
-      <w:r>
-        <w:t xml:space="preserve"> que t’arriveras à m’lire.</w:t>
+        <w:t xml:space="preserve"> J’spère que t’arriveras à m’lire.</w:t>
       </w:r>
     </w:p>
     <w:p>
@@ -6634,15 +6432,7 @@
         <w:jc w:val="both"/>
       </w:pPr>
       <w:r>
-        <w:t>— Taisez-vous, vous n’aviez qu’à y penser plus tôt. Mais non, constatant la désastreuse situation financière du pôle journalisme d’</w:t>
-      </w:r>
-      <w:proofErr w:type="spellStart"/>
-      <w:r>
-        <w:t>Elysia</w:t>
-      </w:r>
-      <w:proofErr w:type="spellEnd"/>
-      <w:r>
-        <w:t>, vous avez dû recourir à mes services.</w:t>
+        <w:t>— Taisez-vous, vous n’aviez qu’à y penser plus tôt. Mais non, constatant la désastreuse situation financière du pôle journalisme d’Elysia, vous avez dû recourir à mes services.</w:t>
       </w:r>
     </w:p>
     <w:p>
@@ -6660,15 +6450,7 @@
         <w:jc w:val="both"/>
       </w:pPr>
       <w:r>
-        <w:t xml:space="preserve">— (Ariane, </w:t>
-      </w:r>
-      <w:proofErr w:type="spellStart"/>
-      <w:r>
-        <w:t>sad</w:t>
-      </w:r>
-      <w:proofErr w:type="spellEnd"/>
-      <w:r>
-        <w:t>) Non, je suis désolée, Phil, vous ne méritez pas d’assister à cette altercation…</w:t>
+        <w:t>— (Ariane, sad) Non, je suis désolée, Phil, vous ne méritez pas d’assister à cette altercation…</w:t>
       </w:r>
     </w:p>
     <w:p>
@@ -6786,15 +6568,7 @@
         <w:jc w:val="both"/>
       </w:pPr>
       <w:r>
-        <w:t xml:space="preserve">— (Ariane, </w:t>
-      </w:r>
-      <w:proofErr w:type="spellStart"/>
-      <w:r>
-        <w:t>sad</w:t>
-      </w:r>
-      <w:proofErr w:type="spellEnd"/>
-      <w:r>
-        <w:t>) …</w:t>
+        <w:t>— (Ariane, sad) …</w:t>
       </w:r>
     </w:p>
     <w:p>
@@ -7275,23 +7049,7 @@
         <w:jc w:val="both"/>
       </w:pPr>
       <w:r>
-        <w:t>— Tais-toi ! Je n’en ai rien à faire de tes excuses ! Ma vie est fichue désormais ! Olympe va me virer, nul doute. Et dire que mon cousin est ministre des sports d’</w:t>
-      </w:r>
-      <w:proofErr w:type="spellStart"/>
-      <w:r>
-        <w:t>Hesperia</w:t>
-      </w:r>
-      <w:proofErr w:type="spellEnd"/>
-      <w:r>
-        <w:t xml:space="preserve"> ! </w:t>
-      </w:r>
-      <w:proofErr w:type="spellStart"/>
-      <w:r>
-        <w:t>Hesperia</w:t>
-      </w:r>
-      <w:proofErr w:type="spellEnd"/>
-      <w:r>
-        <w:t>, tu entends ?! Eux au moins ils gagnent des médailles dans des vrais sports ! Pas des sports de pacotille seulement bons pour des enfants de huit ans ! Je suis fichu. Ma carrière est fichue, ma vie est fichue… Et tout est ta faute Phil ! Pourquoi tu étais sur mon chemin ce jour-là dans le bureau d’Olympe ?! Tu ne pouvais pas être ailleurs pour que je ne te croise jamais ?!</w:t>
+        <w:t>— Tais-toi ! Je n’en ai rien à faire de tes excuses ! Ma vie est fichue désormais ! Olympe va me virer, nul doute. Et dire que mon cousin est ministre des sports d’Hesperia ! Hesperia, tu entends ?! Eux au moins ils gagnent des médailles dans des vrais sports ! Pas des sports de pacotille seulement bons pour des enfants de huit ans ! Je suis fichu. Ma carrière est fichue, ma vie est fichue… Et tout est ta faute Phil ! Pourquoi tu étais sur mon chemin ce jour-là dans le bureau d’Olympe ?! Tu ne pouvais pas être ailleurs pour que je ne te croise jamais ?!</w:t>
       </w:r>
     </w:p>
     <w:p>
@@ -7336,15 +7094,7 @@
         <w:jc w:val="both"/>
       </w:pPr>
       <w:r>
-        <w:t xml:space="preserve">— Non, reviens ! Ne lui en parle pas ! </w:t>
-      </w:r>
-      <w:proofErr w:type="spellStart"/>
-      <w:r>
-        <w:t>Arrggh</w:t>
-      </w:r>
-      <w:proofErr w:type="spellEnd"/>
-      <w:r>
-        <w:t>, elle est partie ! Vous êtes insupportables tous les deux ! Phil, tout est ta faute ! Tu es…</w:t>
+        <w:t>— Non, reviens ! Ne lui en parle pas ! Arrggh, elle est partie ! Vous êtes insupportables tous les deux ! Phil, tout est ta faute ! Tu es…</w:t>
       </w:r>
     </w:p>
     <w:p>
@@ -7462,15 +7212,7 @@
         <w:jc w:val="both"/>
       </w:pPr>
       <w:r>
-        <w:t xml:space="preserve">— (Diane) </w:t>
-      </w:r>
-      <w:proofErr w:type="spellStart"/>
-      <w:r>
-        <w:t>Heho</w:t>
-      </w:r>
-      <w:proofErr w:type="spellEnd"/>
-      <w:r>
-        <w:t>, vous avez écouté ce qu’Olympe vient de dire ? Elle va trouver une solution ne vous en faites pas !</w:t>
+        <w:t>— (Diane) Heho, vous avez écouté ce qu’Olympe vient de dire ? Elle va trouver une solution ne vous en faites pas !</w:t>
       </w:r>
     </w:p>
     <w:p>
@@ -7853,15 +7595,7 @@
         <w:jc w:val="both"/>
       </w:pPr>
       <w:r>
-        <w:t xml:space="preserve">— (Narcisse, sourire) Tu m’en vois ravi, Phil. J’ai hâte de pouvoir travailler dans ces nouveaux locaux. </w:t>
-      </w:r>
-      <w:proofErr w:type="spellStart"/>
-      <w:r>
-        <w:t>Venez-vous</w:t>
-      </w:r>
-      <w:proofErr w:type="spellEnd"/>
-      <w:r>
-        <w:t>, ma chère Ariane ? Il me semble que nous avons du travail.</w:t>
+        <w:t>— (Narcisse, sourire) Tu m’en vois ravi, Phil. J’ai hâte de pouvoir travailler dans ces nouveaux locaux. Venez-vous, ma chère Ariane ? Il me semble que nous avons du travail.</w:t>
       </w:r>
     </w:p>
     <w:p>
@@ -7981,15 +7715,7 @@
         <w:jc w:val="both"/>
       </w:pPr>
       <w:r>
-        <w:t xml:space="preserve">— (Ariane, contente) Je ne peux que vous </w:t>
-      </w:r>
-      <w:proofErr w:type="spellStart"/>
-      <w:r>
-        <w:t>remercier</w:t>
-      </w:r>
-      <w:proofErr w:type="spellEnd"/>
-      <w:r>
-        <w:t xml:space="preserve"> en tant que journaliste qui a toujours essayé de se montrer intègre. J’espère que j’y ai réussi au mieux pendant ma carrière, en tout cas, je peux vous assurer que la volonté y était.</w:t>
+        <w:t>— (Ariane, contente) Je ne peux que vous remercier en tant que journaliste qui a toujours essayé de se montrer intègre. J’espère que j’y ai réussi au mieux pendant ma carrière, en tout cas, je peux vous assurer que la volonté y était.</w:t>
       </w:r>
     </w:p>
     <w:p>
@@ -8034,15 +7760,7 @@
         <w:jc w:val="both"/>
       </w:pPr>
       <w:r>
-        <w:t xml:space="preserve">— (Ariane, embarrassée) J’ai beaucoup apprécié la tournure qu’a pris ma carrière quand j’ai choisi de rejoindre </w:t>
-      </w:r>
-      <w:proofErr w:type="spellStart"/>
-      <w:r>
-        <w:t>Elysia</w:t>
-      </w:r>
-      <w:proofErr w:type="spellEnd"/>
-      <w:r>
-        <w:t>. Et je sais désormais que vous y êtes pour beaucoup, à ce bonheur, Phil.</w:t>
+        <w:t>— (Ariane, embarrassée) J’ai beaucoup apprécié la tournure qu’a pris ma carrière quand j’ai choisi de rejoindre Elysia. Et je sais désormais que vous y êtes pour beaucoup, à ce bonheur, Phil.</w:t>
       </w:r>
     </w:p>
     <w:p>
@@ -8144,15 +7862,7 @@
     </w:p>
     <w:p>
       <w:r>
-        <w:t xml:space="preserve">- rajouter un dialogue sur l’inscription au FIGHT avec Phil qui parle avec quelqu’un de l’administration qui ne connaît pas </w:t>
-      </w:r>
-      <w:proofErr w:type="spellStart"/>
-      <w:r>
-        <w:t>Elysia</w:t>
-      </w:r>
-      <w:proofErr w:type="spellEnd"/>
-      <w:r>
-        <w:t>, qui ne sait pas que ça existe</w:t>
+        <w:t>- rajouter un dialogue sur l’inscription au FIGHT avec Phil qui parle avec quelqu’un de l’administration qui ne connaît pas Elysia, qui ne sait pas que ça existe</w:t>
       </w:r>
     </w:p>
     <w:p>

</xml_diff>

<commit_message>
Create the activities of start new sport and transfert sport
</commit_message>
<xml_diff>
--- a/Olympe.docx
+++ b/Olympe.docx
@@ -4831,13 +4831,7 @@
         <w:t xml:space="preserve">— </w:t>
       </w:r>
       <w:r>
-        <w:t>(</w:t>
-      </w:r>
-      <w:r>
-        <w:t>Olympe</w:t>
-      </w:r>
-      <w:r>
-        <w:t xml:space="preserve">, </w:t>
+        <w:t xml:space="preserve">(Olympe, </w:t>
       </w:r>
       <w:proofErr w:type="spellStart"/>
       <w:r>
@@ -6313,10 +6307,7 @@
         <w:jc w:val="both"/>
       </w:pPr>
       <w:r>
-        <w:t>— (</w:t>
-      </w:r>
-      <w:r>
-        <w:t>Phil, surpris) Vous revoilà, Ariane ?</w:t>
+        <w:t>— (Phil, surpris) Vous revoilà, Ariane ?</w:t>
       </w:r>
     </w:p>
     <w:p>
@@ -6343,34 +6334,7 @@
         <w:jc w:val="both"/>
       </w:pPr>
       <w:r>
-        <w:t xml:space="preserve">— (Ariane, sourire) </w:t>
-      </w:r>
-      <w:r>
-        <w:t>Chaque athlète possède une certaine réputation parmi le public, cela fait du sens, et le</w:t>
-      </w:r>
-      <w:r>
-        <w:t>s interviews</w:t>
-      </w:r>
-      <w:r>
-        <w:t xml:space="preserve"> dont je vous parlais tout à l’heure</w:t>
-      </w:r>
-      <w:r>
-        <w:t xml:space="preserve"> permettraient </w:t>
-      </w:r>
-      <w:r>
-        <w:t xml:space="preserve">justement </w:t>
-      </w:r>
-      <w:r>
-        <w:t xml:space="preserve">d’accroître </w:t>
-      </w:r>
-      <w:r>
-        <w:t xml:space="preserve">cette réputation. D’ailleurs, la </w:t>
-      </w:r>
-      <w:r>
-        <w:t>performance de [NAME_ATHLETE] l’année dernière au FIGHT n’est pas passée inaperçue et plusieurs articles sont parus sur elle ! Je suis convaincue que nous avons là une opportunité à ne pas manquer</w:t>
-      </w:r>
-      <w:r>
-        <w:t xml:space="preserve"> pour augmenter sa réputation en réalisant d’autres interviews.</w:t>
+        <w:t>— (Ariane, sourire) Chaque athlète possède une certaine réputation parmi le public, cela fait du sens, et les interviews dont je vous parlais tout à l’heure permettraient justement d’accroître cette réputation. D’ailleurs, la performance de [NAME_ATHLETE] l’année dernière au FIGHT n’est pas passée inaperçue et plusieurs articles sont parus sur elle ! Je suis convaincue que nous avons là une opportunité à ne pas manquer pour augmenter sa réputation en réalisant d’autres interviews.</w:t>
       </w:r>
     </w:p>
     <w:p>
@@ -9671,14 +9635,17 @@
     <w:p>
       <w:pPr>
         <w:pStyle w:val="Titre1"/>
+        <w:rPr>
+          <w:lang w:val="de-DE"/>
+        </w:rPr>
       </w:pPr>
       <w:bookmarkStart w:id="29" w:name="_Toc174118170"/>
       <w:r>
+        <w:rPr>
+          <w:lang w:val="de-DE"/>
+        </w:rPr>
         <w:lastRenderedPageBreak/>
-        <w:t xml:space="preserve">Olympe – </w:t>
-      </w:r>
-      <w:r>
-        <w:t>Première médaille sport 3 – Silver, Bronze</w:t>
+        <w:t>Olympe – Première médaille sport 3 – Silver, Bronze</w:t>
       </w:r>
       <w:bookmarkEnd w:id="29"/>
     </w:p>
@@ -9709,10 +9676,7 @@
       <w:bookmarkStart w:id="30" w:name="_Toc174118171"/>
       <w:r>
         <w:lastRenderedPageBreak/>
-        <w:t xml:space="preserve">Olympe – Première médaille sport 3 – </w:t>
-      </w:r>
-      <w:r>
-        <w:t>Or</w:t>
+        <w:t>Olympe – Première médaille sport 3 – Or</w:t>
       </w:r>
       <w:bookmarkEnd w:id="30"/>
     </w:p>
@@ -9753,10 +9717,7 @@
       <w:bookmarkStart w:id="31" w:name="_Toc174118172"/>
       <w:r>
         <w:lastRenderedPageBreak/>
-        <w:t>Olympe</w:t>
-      </w:r>
-      <w:r>
-        <w:t xml:space="preserve"> – Fin</w:t>
+        <w:t>Olympe – Fin</w:t>
       </w:r>
       <w:bookmarkEnd w:id="31"/>
     </w:p>
@@ -9772,22 +9733,7 @@
         <w:jc w:val="both"/>
       </w:pPr>
       <w:r>
-        <w:t>— (</w:t>
-      </w:r>
-      <w:r>
-        <w:t>Olympe</w:t>
-      </w:r>
-      <w:r>
-        <w:t>, content</w:t>
-      </w:r>
-      <w:r>
-        <w:t>e</w:t>
-      </w:r>
-      <w:r>
-        <w:t>)</w:t>
-      </w:r>
-      <w:r>
-        <w:t xml:space="preserve"> Phil, je vous cherchais ! Pourquoi avez-vous quitté le banquet en l’honneur de votre victoire ?!</w:t>
+        <w:t>— (Olympe, contente) Phil, je vous cherchais ! Pourquoi avez-vous quitté le banquet en l’honneur de votre victoire ?!</w:t>
       </w:r>
     </w:p>
     <w:p>
@@ -10479,7 +10425,13 @@
     </w:p>
     <w:p>
       <w:r>
-        <w:t>- épidémie =&gt; les sportifs hospitalisés pendant 2, 3 ou 4 trimestres avec une certaine probabilité</w:t>
+        <w:t>- épidémie</w:t>
+      </w:r>
+      <w:r>
+        <w:t xml:space="preserve"> (par Diane)</w:t>
+      </w:r>
+      <w:r>
+        <w:t xml:space="preserve"> =&gt; les sportifs hospitalisés pendant 2, 3 ou 4 trimestres avec une certaine probabilité</w:t>
       </w:r>
     </w:p>
     <w:p>
@@ -10495,6 +10447,23 @@
     <w:p>
       <w:r>
         <w:t>- les sportifs qui prennent leur retraite (annoncé par Hector)</w:t>
+      </w:r>
+    </w:p>
+    <w:p>
+      <w:r>
+        <w:t xml:space="preserve">- les sportifs qui se blessent (annoncé par Diane, différence selon si </w:t>
+      </w:r>
+      <w:r>
+        <w:t>la salle de massage</w:t>
+      </w:r>
+      <w:r>
+        <w:t xml:space="preserve"> est débloqué</w:t>
+      </w:r>
+      <w:r>
+        <w:t xml:space="preserve">e </w:t>
+      </w:r>
+      <w:r>
+        <w:t>ou pas)</w:t>
       </w:r>
     </w:p>
     <w:p>
@@ -10715,7 +10684,21 @@
           <w:i/>
           <w:iCs/>
         </w:rPr>
-        <w:t>qu’a-t-elle mis dedans… ?</w:t>
+        <w:t>(Q</w:t>
+      </w:r>
+      <w:r>
+        <w:rPr>
+          <w:i/>
+          <w:iCs/>
+        </w:rPr>
+        <w:t>u’a-t-elle mis dedans… ?</w:t>
+      </w:r>
+      <w:r>
+        <w:rPr>
+          <w:i/>
+          <w:iCs/>
+        </w:rPr>
+        <w:t>)</w:t>
       </w:r>
     </w:p>
     <w:p>

</xml_diff>

<commit_message>
Finish the popup representing the first athlete created
</commit_message>
<xml_diff>
--- a/Olympe.docx
+++ b/Olympe.docx
@@ -3021,71 +3021,7 @@
         <w:jc w:val="both"/>
       </w:pPr>
       <w:r>
-        <w:t xml:space="preserve">En tant que président de METTRE LE NOM DE LA COMPETITION, c'est un immense honneur pour moi de prendre la parole aujourd'hui. Je tiens à remercier tous les participants, les organisateurs, et les fans qui ont rendu possible cet événement exceptionnel. Sans oublier tous nos extraordinaires sponsors : Choco-Cola, Toy-Yoda, </w:t>
-      </w:r>
-      <w:proofErr w:type="spellStart"/>
-      <w:r>
-        <w:t>Samsquash</w:t>
-      </w:r>
-      <w:proofErr w:type="spellEnd"/>
-      <w:r>
-        <w:t xml:space="preserve">, </w:t>
-      </w:r>
-      <w:proofErr w:type="spellStart"/>
-      <w:r>
-        <w:t>Fauxsa</w:t>
-      </w:r>
-      <w:proofErr w:type="spellEnd"/>
-      <w:r>
-        <w:t xml:space="preserve">, </w:t>
-      </w:r>
-      <w:proofErr w:type="spellStart"/>
-      <w:r>
-        <w:t>Alphamega</w:t>
-      </w:r>
-      <w:proofErr w:type="spellEnd"/>
-      <w:r>
-        <w:t xml:space="preserve">, </w:t>
-      </w:r>
-      <w:proofErr w:type="spellStart"/>
-      <w:r>
-        <w:t>Hairbnb</w:t>
-      </w:r>
-      <w:proofErr w:type="spellEnd"/>
-      <w:r>
-        <w:t xml:space="preserve">, </w:t>
-      </w:r>
-      <w:proofErr w:type="spellStart"/>
-      <w:r>
-        <w:t>Intelephant</w:t>
-      </w:r>
-      <w:proofErr w:type="spellEnd"/>
-      <w:r>
-        <w:t xml:space="preserve">, </w:t>
-      </w:r>
-      <w:proofErr w:type="spellStart"/>
-      <w:r>
-        <w:t>Alligagator</w:t>
-      </w:r>
-      <w:proofErr w:type="spellEnd"/>
-      <w:r>
-        <w:t xml:space="preserve">, </w:t>
-      </w:r>
-      <w:proofErr w:type="spellStart"/>
-      <w:r>
-        <w:t>McDuck</w:t>
-      </w:r>
-      <w:proofErr w:type="spellEnd"/>
-      <w:r>
-        <w:t xml:space="preserve"> et </w:t>
-      </w:r>
-      <w:proofErr w:type="spellStart"/>
-      <w:r>
-        <w:t>Poopsy</w:t>
-      </w:r>
-      <w:proofErr w:type="spellEnd"/>
-      <w:r>
-        <w:t> !</w:t>
+        <w:t>En tant que président de METTRE LE NOM DE LA COMPETITION, c'est un immense honneur pour moi de prendre la parole aujourd'hui. Je tiens à remercier tous les participants, les organisateurs, et les fans qui ont rendu possible cet événement exceptionnel. Sans oublier tous nos extraordinaires sponsors : Choco-Cola, Toy-Yoda, Samsquash, Fauxsa, Alphamega, Hairbnb, Intelephant, Alligagator, McDuck et Poopsy !</w:t>
       </w:r>
     </w:p>
     <w:p>
@@ -3221,15 +3157,7 @@
       </w:pPr>
       <w:r>
         <w:lastRenderedPageBreak/>
-        <w:t xml:space="preserve">Elle n’entendit pas plus longtemps les </w:t>
-      </w:r>
-      <w:proofErr w:type="spellStart"/>
-      <w:r>
-        <w:t>baragounements</w:t>
-      </w:r>
-      <w:proofErr w:type="spellEnd"/>
-      <w:r>
-        <w:t xml:space="preserve"> de son interlocuteur car elle raccrocha sans ménagement. Frétillant sur place sans cesser de se rappeler des mots prononcés par le président de COMPETITION, elle attendit son visiteur. Qui ne tarda heureusement pas à arriver.</w:t>
+        <w:t>Elle n’entendit pas plus longtemps les baragounements de son interlocuteur car elle raccrocha sans ménagement. Frétillant sur place sans cesser de se rappeler des mots prononcés par le président de COMPETITION, elle attendit son visiteur. Qui ne tarda heureusement pas à arriver.</w:t>
       </w:r>
     </w:p>
     <w:p>
@@ -3265,15 +3193,7 @@
         <w:jc w:val="both"/>
       </w:pPr>
       <w:r>
-        <w:t xml:space="preserve">— Quel piètre ministre des </w:t>
-      </w:r>
-      <w:proofErr w:type="gramStart"/>
-      <w:r>
-        <w:t>sports</w:t>
-      </w:r>
-      <w:proofErr w:type="gramEnd"/>
-      <w:r>
-        <w:t xml:space="preserve"> tu fais ! le coupa la présidente sans ménagement, trop enthousiaste pour laisser son ministre peu enjoué étendre son pessimisme. Je l’ai regardé et c’est notre chance ! Nous allons remporter une médaille cette année !</w:t>
+        <w:t>— Quel piètre ministre des sports tu fais ! le coupa la présidente sans ménagement, trop enthousiaste pour laisser son ministre peu enjoué étendre son pessimisme. Je l’ai regardé et c’est notre chance ! Nous allons remporter une médaille cette année !</w:t>
       </w:r>
     </w:p>
     <w:p>
@@ -3522,15 +3442,7 @@
         <w:jc w:val="both"/>
       </w:pPr>
       <w:r>
-        <w:t xml:space="preserve">— (Hector, </w:t>
-      </w:r>
-      <w:proofErr w:type="spellStart"/>
-      <w:r>
-        <w:t>sad</w:t>
-      </w:r>
-      <w:proofErr w:type="spellEnd"/>
-      <w:r>
-        <w:t>) …</w:t>
+        <w:t>— (Hector, sad) …</w:t>
       </w:r>
     </w:p>
     <w:p>
@@ -3778,15 +3690,7 @@
         <w:t xml:space="preserve">(Olympe, contente) </w:t>
       </w:r>
       <w:r>
-        <w:t xml:space="preserve">Mais c’est merveilleux ! </w:t>
-      </w:r>
-      <w:proofErr w:type="spellStart"/>
-      <w:r>
-        <w:t>Dis-m’en</w:t>
-      </w:r>
-      <w:proofErr w:type="spellEnd"/>
-      <w:r>
-        <w:t xml:space="preserve"> plus sur toi, mon super entraîneur !</w:t>
+        <w:t>Mais c’est merveilleux ! Dis-m’en plus sur toi, mon super entraîneur !</w:t>
       </w:r>
     </w:p>
     <w:p>
@@ -3882,31 +3786,7 @@
         <w:t xml:space="preserve">Olympe, heureuse : </w:t>
       </w:r>
       <w:r>
-        <w:t xml:space="preserve">Je te pardonne. Après tout tu es notre meilleur élément ! Bienvenue dans l’équipe ! Hector, mon ministre des </w:t>
-      </w:r>
-      <w:proofErr w:type="gramStart"/>
-      <w:r>
-        <w:t>sports</w:t>
-      </w:r>
-      <w:proofErr w:type="gramEnd"/>
-      <w:r>
-        <w:t xml:space="preserve"> que tu connais déjà et moi-même Olympe, présidente d’</w:t>
-      </w:r>
-      <w:proofErr w:type="spellStart"/>
-      <w:r>
-        <w:t>Elysia</w:t>
-      </w:r>
-      <w:proofErr w:type="spellEnd"/>
-      <w:r>
-        <w:t> ! Nous allons faire une équipe de choc tous les trois et remporter la première médaille d’</w:t>
-      </w:r>
-      <w:proofErr w:type="spellStart"/>
-      <w:r>
-        <w:t>Elysia</w:t>
-      </w:r>
-      <w:proofErr w:type="spellEnd"/>
-      <w:r>
-        <w:t xml:space="preserve"> au FIGHT !</w:t>
+        <w:t>Je te pardonne. Après tout tu es notre meilleur élément ! Bienvenue dans l’équipe ! Hector, mon ministre des sports que tu connais déjà et moi-même Olympe, présidente d’Elysia ! Nous allons faire une équipe de choc tous les trois et remporter la première médaille d’Elysia au FIGHT !</w:t>
       </w:r>
     </w:p>
     <w:p>
@@ -4128,15 +4008,7 @@
         <w:t>Olympe, happy</w:t>
       </w:r>
       <w:r>
-        <w:t> : Ma chère équipe, je suis si heureuse de vous retrouver en cette belle matinée où j’ai plein de bonnes nouvelles à vous annoncer ! Permettez-moi tout d’abord de vous présenter Simon, le meilleur maçon d’</w:t>
-      </w:r>
-      <w:proofErr w:type="spellStart"/>
-      <w:r>
-        <w:t>Elysia</w:t>
-      </w:r>
-      <w:proofErr w:type="spellEnd"/>
-      <w:r>
-        <w:t xml:space="preserve"> qui m’a aidée à mettre en forme notre tout premier complexe sportif ! </w:t>
+        <w:t xml:space="preserve"> : Ma chère équipe, je suis si heureuse de vous retrouver en cette belle matinée où j’ai plein de bonnes nouvelles à vous annoncer ! Permettez-moi tout d’abord de vous présenter Simon, le meilleur maçon d’Elysia qui m’a aidée à mettre en forme notre tout premier complexe sportif ! </w:t>
       </w:r>
     </w:p>
     <w:p>
@@ -4206,7 +4078,13 @@
         </w:rPr>
       </w:pPr>
       <w:r>
-        <w:t>— (</w:t>
+        <w:t>—</w:t>
+      </w:r>
+      <w:r>
+        <w:t xml:space="preserve"> (Phil, neutre)</w:t>
+      </w:r>
+      <w:r>
+        <w:t xml:space="preserve"> (</w:t>
       </w:r>
       <w:r>
         <w:rPr>
@@ -4222,7 +4100,13 @@
         <w:jc w:val="both"/>
       </w:pPr>
       <w:r>
-        <w:t>— Vous êtes si émerveillés que vous en avez perdu la parole, je comprends parfaitement !</w:t>
+        <w:t xml:space="preserve">— </w:t>
+      </w:r>
+      <w:r>
+        <w:t xml:space="preserve">(Olympe, heureuse) </w:t>
+      </w:r>
+      <w:r>
+        <w:t>Vous êtes si émerveillés que vous en avez perdu la parole, je comprends parfaitement !</w:t>
       </w:r>
     </w:p>
     <w:p>
@@ -4240,7 +4124,13 @@
         <w:jc w:val="both"/>
       </w:pPr>
       <w:r>
-        <w:t>— Laissez-moi maintenant vous présenter notre toute première sportive, excellant en [</w:t>
+        <w:t xml:space="preserve">— </w:t>
+      </w:r>
+      <w:r>
+        <w:t xml:space="preserve">(Olympe, heureuse) </w:t>
+      </w:r>
+      <w:r>
+        <w:t>Laissez-moi maintenant vous présenter notre toute première sportive, excellant en [</w:t>
       </w:r>
       <w:r>
         <w:t>NEW_SPORT</w:t>
@@ -4259,70 +4149,84 @@
       <w:pPr>
         <w:ind w:firstLine="709"/>
         <w:jc w:val="both"/>
-      </w:pPr>
-      <w:r>
-        <w:t>METTRE SUR UNE POPUP LA CARTE DE L’ATHLETE AVEC NOM PRENOM ET UNE MINI HISTOIRE SUR CE QU’IL ETAIT AVANT.</w:t>
-      </w:r>
-    </w:p>
-    <w:p>
-      <w:pPr>
-        <w:ind w:firstLine="709"/>
-        <w:jc w:val="both"/>
-        <w:rPr>
-          <w:i/>
-          <w:iCs/>
-        </w:rPr>
+        <w:rPr>
+          <w:i/>
+          <w:iCs/>
+        </w:rPr>
+      </w:pPr>
+      <w:r>
+        <w:t>—</w:t>
+      </w:r>
+      <w:r>
+        <w:t xml:space="preserve"> (Phil, surpris)</w:t>
+      </w:r>
+      <w:r>
+        <w:t xml:space="preserve"> </w:t>
+      </w:r>
+      <w:r>
+        <w:rPr>
+          <w:i/>
+          <w:iCs/>
+        </w:rPr>
+        <w:t>(Elle a bien dit [</w:t>
+      </w:r>
+      <w:r>
+        <w:rPr>
+          <w:i/>
+          <w:iCs/>
+        </w:rPr>
+        <w:t>NEW_SPORT</w:t>
+      </w:r>
+      <w:r>
+        <w:rPr>
+          <w:i/>
+          <w:iCs/>
+        </w:rPr>
+        <w:t>] ? C’est un sport renommé</w:t>
+      </w:r>
+      <w:r>
+        <w:rPr>
+          <w:i/>
+          <w:iCs/>
+        </w:rPr>
+        <w:t xml:space="preserve"> du FIGHT</w:t>
+      </w:r>
+      <w:r>
+        <w:rPr>
+          <w:i/>
+          <w:iCs/>
+        </w:rPr>
+        <w:t xml:space="preserve"> ça ? Je croyais que c’était pour les enfants de cinq ans.)</w:t>
+      </w:r>
+    </w:p>
+    <w:p>
+      <w:pPr>
+        <w:ind w:firstLine="709"/>
+        <w:jc w:val="both"/>
+      </w:pPr>
+      <w:r>
+        <w:t>—</w:t>
+      </w:r>
+      <w:r>
+        <w:t xml:space="preserve"> (Olympe, neutre)</w:t>
+      </w:r>
+      <w:r>
+        <w:t xml:space="preserve"> Phil, je compte sur toi pour mener [NOM ATHELTE] à la victoire et décrocher une belle médaille. Quant à Hector, je te charge d’aider au mieux Phil dans ce rôle grâce à toutes tes connaissances.</w:t>
+      </w:r>
+    </w:p>
+    <w:p>
+      <w:pPr>
+        <w:ind w:firstLine="709"/>
+        <w:jc w:val="both"/>
       </w:pPr>
       <w:r>
         <w:t xml:space="preserve">— </w:t>
       </w:r>
       <w:r>
-        <w:rPr>
-          <w:i/>
-          <w:iCs/>
-        </w:rPr>
-        <w:t>(Elle a bien dit [</w:t>
-      </w:r>
-      <w:r>
-        <w:rPr>
-          <w:i/>
-          <w:iCs/>
-        </w:rPr>
-        <w:t>NEW_SPORT</w:t>
-      </w:r>
-      <w:r>
-        <w:rPr>
-          <w:i/>
-          <w:iCs/>
-        </w:rPr>
-        <w:t>] ? C’est un sport renommé ça ? Je croyais que c’était pour les enfants de cinq ans.)</w:t>
-      </w:r>
-    </w:p>
-    <w:p>
-      <w:pPr>
-        <w:ind w:firstLine="709"/>
-        <w:jc w:val="both"/>
-      </w:pPr>
-      <w:r>
-        <w:t>— Phil, je compte sur toi pour mener [NOM ATHELTE] à la victoire et décrocher une belle médaille. Quant à Hector, je te charge d’aider au mieux Phil dans ce rôle grâce à toutes tes connaissances.</w:t>
-      </w:r>
-    </w:p>
-    <w:p>
-      <w:pPr>
-        <w:ind w:firstLine="709"/>
-        <w:jc w:val="both"/>
-      </w:pPr>
-      <w:r>
-        <w:t>— Mais, Madame la Présidente, je…</w:t>
-      </w:r>
-    </w:p>
-    <w:p>
-      <w:pPr>
-        <w:ind w:firstLine="709"/>
-        <w:jc w:val="both"/>
-      </w:pPr>
-      <w:r>
-        <w:t>— Il n’y a pas de mais, Hector ! Voici 10 000 dollars que j’ai réuni au cours des dernières semaines pour vous aider à démarrer sereinement et payer décemment notre merveilleuse athlète ! Sur ce, je vous laisse, je dois retourner à mes obligations de présidente !</w:t>
+        <w:t xml:space="preserve">(Hector, surpris) </w:t>
+      </w:r>
+      <w:r>
+        <w:t>Mais, Madame la Présidente, je…</w:t>
       </w:r>
     </w:p>
     <w:p>
@@ -4332,6 +4236,27 @@
       </w:pPr>
       <w:r>
         <w:t xml:space="preserve">— </w:t>
+      </w:r>
+      <w:r>
+        <w:t xml:space="preserve">(Olympe, neutre) </w:t>
+      </w:r>
+      <w:r>
+        <w:t>Il n’y a pas de mais, Hector ! Voici 10 000 dollars que j’ai réuni au cours des dernières semaines pour vous aider à démarrer sereinement et payer décemment notre merveilleuse athlète ! Sur ce, je vous laisse, je dois retourner à mes obligations de présidente !</w:t>
+      </w:r>
+    </w:p>
+    <w:p>
+      <w:pPr>
+        <w:ind w:firstLine="709"/>
+        <w:jc w:val="both"/>
+      </w:pPr>
+      <w:r>
+        <w:t>—</w:t>
+      </w:r>
+      <w:r>
+        <w:t xml:space="preserve"> (Phil, surpris)</w:t>
+      </w:r>
+      <w:r>
+        <w:t xml:space="preserve"> </w:t>
       </w:r>
       <w:r>
         <w:rPr>
@@ -4438,23 +4363,7 @@
           <w:i/>
           <w:iCs/>
         </w:rPr>
-        <w:t xml:space="preserve">Et il est vraiment ministre des </w:t>
-      </w:r>
-      <w:proofErr w:type="gramStart"/>
-      <w:r>
-        <w:rPr>
-          <w:i/>
-          <w:iCs/>
-        </w:rPr>
-        <w:t>sports</w:t>
-      </w:r>
-      <w:proofErr w:type="gramEnd"/>
-      <w:r>
-        <w:rPr>
-          <w:i/>
-          <w:iCs/>
-        </w:rPr>
-        <w:t> ? Ah Diane… j’espère vraiment qu’Olympe va tenir sa promesse…</w:t>
+        <w:t>Et il est vraiment ministre des sports ? Ah Diane… j’espère vraiment qu’Olympe va tenir sa promesse…</w:t>
       </w:r>
       <w:r>
         <w:rPr>
@@ -4770,15 +4679,7 @@
         <w:t xml:space="preserve">(Olympe, heureuse) </w:t>
       </w:r>
       <w:r>
-        <w:t xml:space="preserve">Oh, ne t’embête pas avec tous ces détails techniques, je suis sûre que tu </w:t>
-      </w:r>
-      <w:proofErr w:type="gramStart"/>
-      <w:r>
-        <w:t>fais</w:t>
-      </w:r>
-      <w:proofErr w:type="gramEnd"/>
-      <w:r>
-        <w:t xml:space="preserve"> un travail extraordinaire ! Après tout, tu as été choisi avec le plus grand soin !</w:t>
+        <w:t>Oh, ne t’embête pas avec tous ces détails techniques, je suis sûre que tu fais un travail extraordinaire ! Après tout, tu as été choisi avec le plus grand soin !</w:t>
       </w:r>
     </w:p>
     <w:p>
@@ -4831,15 +4732,7 @@
         <w:t xml:space="preserve">— </w:t>
       </w:r>
       <w:r>
-        <w:t xml:space="preserve">(Olympe, </w:t>
-      </w:r>
-      <w:proofErr w:type="spellStart"/>
-      <w:r>
-        <w:t>sad</w:t>
-      </w:r>
-      <w:proofErr w:type="spellEnd"/>
-      <w:r>
-        <w:t xml:space="preserve">) </w:t>
+        <w:t xml:space="preserve">(Olympe, sad) </w:t>
       </w:r>
       <w:r>
         <w:t>Comment cela ? Quelque chose qui menace notre programme ?</w:t>
@@ -4948,15 +4841,7 @@
         <w:t>NAME_ATHLETE</w:t>
       </w:r>
       <w:r>
-        <w:t xml:space="preserve">] travailler chez </w:t>
-      </w:r>
-      <w:proofErr w:type="spellStart"/>
-      <w:r>
-        <w:t>McDuck</w:t>
-      </w:r>
-      <w:proofErr w:type="spellEnd"/>
-      <w:r>
-        <w:t>, ça devrait suffire à payer son propre salaire pour les mois qui suivent.</w:t>
+        <w:t>] travailler chez McDuck, ça devrait suffire à payer son propre salaire pour les mois qui suivent.</w:t>
       </w:r>
     </w:p>
     <w:p>
@@ -5144,11 +5029,9 @@
       <w:r>
         <w:t>] s’est fait arrêter par la police hier en rentrant chez elle. Elle s’était endormie au feu rouge. Depuis combien de temps exactement n’</w:t>
       </w:r>
-      <w:proofErr w:type="spellStart"/>
       <w:r>
         <w:t>a-t’elle</w:t>
       </w:r>
-      <w:proofErr w:type="spellEnd"/>
       <w:r>
         <w:t xml:space="preserve"> pas eu de jours de congé ?</w:t>
       </w:r>
@@ -5248,64 +5131,48 @@
           <w:lang w:val="en-US"/>
         </w:rPr>
         <w:lastRenderedPageBreak/>
-        <w:t>A4 – T</w:t>
-      </w:r>
-      <w:proofErr w:type="gramStart"/>
-      <w:r>
+        <w:t>A4 – T3 : Olympe – FIGHT</w:t>
+      </w:r>
+      <w:bookmarkEnd w:id="7"/>
+    </w:p>
+    <w:p>
+      <w:pPr>
+        <w:ind w:firstLine="709"/>
+        <w:jc w:val="both"/>
         <w:rPr>
           <w:lang w:val="en-US"/>
         </w:rPr>
-        <w:t>3 :</w:t>
-      </w:r>
-      <w:proofErr w:type="gramEnd"/>
+      </w:pPr>
+    </w:p>
+    <w:p>
+      <w:pPr>
+        <w:ind w:firstLine="709"/>
+        <w:jc w:val="both"/>
+      </w:pPr>
       <w:r>
         <w:rPr>
           <w:lang w:val="en-US"/>
         </w:rPr>
-        <w:t xml:space="preserve"> Olympe – FIGHT</w:t>
-      </w:r>
-      <w:bookmarkEnd w:id="7"/>
-    </w:p>
-    <w:p>
-      <w:pPr>
-        <w:ind w:firstLine="709"/>
-        <w:jc w:val="both"/>
+        <w:t xml:space="preserve">— Phil, </w:t>
+      </w:r>
+      <w:r>
         <w:rPr>
           <w:lang w:val="en-US"/>
         </w:rPr>
-      </w:pPr>
-    </w:p>
-    <w:p>
-      <w:pPr>
-        <w:ind w:firstLine="709"/>
-        <w:jc w:val="both"/>
-      </w:pPr>
+        <w:t>Hector</w:t>
+      </w:r>
       <w:r>
         <w:rPr>
           <w:lang w:val="en-US"/>
         </w:rPr>
-        <w:t xml:space="preserve">— Phil, </w:t>
-      </w:r>
-      <w:proofErr w:type="gramStart"/>
+        <w:t xml:space="preserve"> </w:t>
+      </w:r>
       <w:r>
         <w:rPr>
           <w:lang w:val="en-US"/>
         </w:rPr>
-        <w:t>Hector</w:t>
-      </w:r>
-      <w:r>
-        <w:rPr>
-          <w:lang w:val="en-US"/>
-        </w:rPr>
-        <w:t xml:space="preserve"> </w:t>
-      </w:r>
-      <w:r>
-        <w:rPr>
-          <w:lang w:val="en-US"/>
-        </w:rPr>
         <w:t>!</w:t>
       </w:r>
-      <w:proofErr w:type="gramEnd"/>
       <w:r>
         <w:rPr>
           <w:lang w:val="en-US"/>
@@ -5466,49 +5333,25 @@
         <w:t>NEW_SPORT</w:t>
       </w:r>
       <w:r>
-        <w:t>]. C’est le début de la gloire d’</w:t>
-      </w:r>
-      <w:proofErr w:type="spellStart"/>
-      <w:r>
-        <w:t>Elysia</w:t>
-      </w:r>
-      <w:proofErr w:type="spellEnd"/>
-      <w:r>
-        <w:t> !</w:t>
-      </w:r>
-    </w:p>
-    <w:p>
-      <w:pPr>
-        <w:ind w:firstLine="709"/>
-        <w:jc w:val="both"/>
-      </w:pPr>
-      <w:r>
-        <w:t xml:space="preserve">— Je reste votre ministre des </w:t>
-      </w:r>
-      <w:proofErr w:type="gramStart"/>
-      <w:r>
-        <w:t>sports</w:t>
-      </w:r>
-      <w:proofErr w:type="gramEnd"/>
-      <w:r>
-        <w:t>… ?</w:t>
-      </w:r>
-    </w:p>
-    <w:p>
-      <w:pPr>
-        <w:ind w:firstLine="709"/>
-        <w:jc w:val="both"/>
-      </w:pPr>
-      <w:r>
-        <w:t>— Mais bien sûr que oui, pourquoi en serait-il différemment ?! Ah, on a l’impression que vous faites des têtes d’enterrement tous les deux, vous êtes incorrigibles ! Venez, rentrons chez nous pour célébrer le début de la gloire d’</w:t>
-      </w:r>
-      <w:proofErr w:type="spellStart"/>
-      <w:r>
-        <w:t>Elysia</w:t>
-      </w:r>
-      <w:proofErr w:type="spellEnd"/>
-      <w:r>
-        <w:t> ! Et je vous invite au restaurant en prime, vous le méritez bien !</w:t>
+        <w:t>]. C’est le début de la gloire d’Elysia !</w:t>
+      </w:r>
+    </w:p>
+    <w:p>
+      <w:pPr>
+        <w:ind w:firstLine="709"/>
+        <w:jc w:val="both"/>
+      </w:pPr>
+      <w:r>
+        <w:t>— Je reste votre ministre des sports… ?</w:t>
+      </w:r>
+    </w:p>
+    <w:p>
+      <w:pPr>
+        <w:ind w:firstLine="709"/>
+        <w:jc w:val="both"/>
+      </w:pPr>
+      <w:r>
+        <w:t>— Mais bien sûr que oui, pourquoi en serait-il différemment ?! Ah, on a l’impression que vous faites des têtes d’enterrement tous les deux, vous êtes incorrigibles ! Venez, rentrons chez nous pour célébrer le début de la gloire d’Elysia ! Et je vous invite au restaurant en prime, vous le méritez bien !</w:t>
       </w:r>
     </w:p>
     <w:p>
@@ -5572,15 +5415,7 @@
         <w:jc w:val="both"/>
       </w:pPr>
       <w:r>
-        <w:t xml:space="preserve">— Comment ? Mais pourquoi en serait-il différemment ?! Bien sûr que je vous garde, mes deux chouchous, vous m’avez rapporté cette belle médaille ! Venez, rentrons sur </w:t>
-      </w:r>
-      <w:proofErr w:type="spellStart"/>
-      <w:r>
-        <w:t>Elysia</w:t>
-      </w:r>
-      <w:proofErr w:type="spellEnd"/>
-      <w:r>
-        <w:t xml:space="preserve"> pour célébrer cette victoire !</w:t>
+        <w:t>— Comment ? Mais pourquoi en serait-il différemment ?! Bien sûr que je vous garde, mes deux chouchous, vous m’avez rapporté cette belle médaille ! Venez, rentrons sur Elysia pour célébrer cette victoire !</w:t>
       </w:r>
     </w:p>
     <w:p>
@@ -5835,15 +5670,7 @@
         <w:t xml:space="preserve">(Olympe, heureuse) </w:t>
       </w:r>
       <w:r>
-        <w:t>Je te présente, Narcisse, le meilleur avocat d’</w:t>
-      </w:r>
-      <w:proofErr w:type="spellStart"/>
-      <w:r>
-        <w:t>Elysia</w:t>
-      </w:r>
-      <w:proofErr w:type="spellEnd"/>
-      <w:r>
-        <w:t> ! Et Narcisse, voici Phil, le meilleur des meilleurs de coachs sportifs.</w:t>
+        <w:t>Je te présente, Narcisse, le meilleur avocat d’Elysia ! Et Narcisse, voici Phil, le meilleur des meilleurs de coachs sportifs.</w:t>
       </w:r>
     </w:p>
     <w:p>
@@ -6111,15 +5938,7 @@
         <w:jc w:val="both"/>
       </w:pPr>
       <w:r>
-        <w:t>— (Ariane, sourire) J’ai beaucoup apprécié votre performance au FIGHT l’année dernière et je souhaitais rejoindre l’équipe d’</w:t>
-      </w:r>
-      <w:proofErr w:type="spellStart"/>
-      <w:r>
-        <w:t>Elysia</w:t>
-      </w:r>
-      <w:proofErr w:type="spellEnd"/>
-      <w:r>
-        <w:t xml:space="preserve"> News.</w:t>
+        <w:t>— (Ariane, sourire) J’ai beaucoup apprécié votre performance au FIGHT l’année dernière et je souhaitais rejoindre l’équipe d’Elysia News.</w:t>
       </w:r>
     </w:p>
     <w:p>
@@ -6184,23 +6003,7 @@
           <w:i/>
           <w:iCs/>
         </w:rPr>
-        <w:t xml:space="preserve">(Elle a vraiment démissionné de l’un des postes les plus prestigieux du journalisme actuel pour rejoindre </w:t>
-      </w:r>
-      <w:proofErr w:type="spellStart"/>
-      <w:r>
-        <w:rPr>
-          <w:i/>
-          <w:iCs/>
-        </w:rPr>
-        <w:t>Elysia</w:t>
-      </w:r>
-      <w:proofErr w:type="spellEnd"/>
-      <w:r>
-        <w:rPr>
-          <w:i/>
-          <w:iCs/>
-        </w:rPr>
-        <w:t xml:space="preserve"> ?!) </w:t>
+        <w:t xml:space="preserve">(Elle a vraiment démissionné de l’un des postes les plus prestigieux du journalisme actuel pour rejoindre Elysia ?!) </w:t>
       </w:r>
       <w:r>
         <w:t xml:space="preserve">Hum… </w:t>
@@ -6565,15 +6368,7 @@
         <w:t>—</w:t>
       </w:r>
       <w:r>
-        <w:t xml:space="preserve"> (Phil, </w:t>
-      </w:r>
-      <w:proofErr w:type="spellStart"/>
-      <w:r>
-        <w:t>sad</w:t>
-      </w:r>
-      <w:proofErr w:type="spellEnd"/>
-      <w:r>
-        <w:t>)</w:t>
+        <w:t xml:space="preserve"> (Phil, sad)</w:t>
       </w:r>
       <w:r>
         <w:t xml:space="preserve"> </w:t>
@@ -6753,23 +6548,7 @@
           <w:i/>
           <w:iCs/>
         </w:rPr>
-        <w:t xml:space="preserve">Il n’est pas ministre des </w:t>
-      </w:r>
-      <w:proofErr w:type="gramStart"/>
-      <w:r>
-        <w:rPr>
-          <w:i/>
-          <w:iCs/>
-        </w:rPr>
-        <w:t>sports</w:t>
-      </w:r>
-      <w:proofErr w:type="gramEnd"/>
-      <w:r>
-        <w:rPr>
-          <w:i/>
-          <w:iCs/>
-        </w:rPr>
-        <w:t xml:space="preserve"> pour rien…</w:t>
+        <w:t>Il n’est pas ministre des sports pour rien…</w:t>
       </w:r>
       <w:r>
         <w:rPr>
@@ -6889,15 +6668,7 @@
         <w:jc w:val="both"/>
       </w:pPr>
       <w:r>
-        <w:t xml:space="preserve">— Nos sportifs sont tous malades. Une épidémie de… j’ai oublié le nom. Mais c’est désastreux pour notre planning et notre préparation à cette deuxième </w:t>
-      </w:r>
-      <w:proofErr w:type="gramStart"/>
-      <w:r>
-        <w:t>participation au</w:t>
-      </w:r>
-      <w:proofErr w:type="gramEnd"/>
-      <w:r>
-        <w:t xml:space="preserve"> FIGHT. À tous les coups ce sera la dernière et Olympe va me virer…</w:t>
+        <w:t>— Nos sportifs sont tous malades. Une épidémie de… j’ai oublié le nom. Mais c’est désastreux pour notre planning et notre préparation à cette deuxième participation au FIGHT. À tous les coups ce sera la dernière et Olympe va me virer…</w:t>
       </w:r>
     </w:p>
     <w:p>
@@ -7153,15 +6924,7 @@
         <w:jc w:val="both"/>
       </w:pPr>
       <w:r>
-        <w:t xml:space="preserve">— (Hector) Madame la </w:t>
-      </w:r>
-      <w:proofErr w:type="spellStart"/>
-      <w:r>
-        <w:t>Prési</w:t>
-      </w:r>
-      <w:proofErr w:type="spellEnd"/>
-      <w:r>
-        <w:t>…</w:t>
+        <w:t>— (Hector) Madame la Prési…</w:t>
       </w:r>
     </w:p>
     <w:p>
@@ -7191,21 +6954,7 @@
         <w:rPr>
           <w:lang w:val="en-US"/>
         </w:rPr>
-        <w:t xml:space="preserve">— (Hector, </w:t>
-      </w:r>
-      <w:proofErr w:type="spellStart"/>
-      <w:r>
-        <w:rPr>
-          <w:lang w:val="en-US"/>
-        </w:rPr>
-        <w:t>desinterested</w:t>
-      </w:r>
-      <w:proofErr w:type="spellEnd"/>
-      <w:r>
-        <w:rPr>
-          <w:lang w:val="en-US"/>
-        </w:rPr>
-        <w:t>) Ok…</w:t>
+        <w:t>— (Hector, desinterested) Ok…</w:t>
       </w:r>
     </w:p>
     <w:p>
@@ -7339,15 +7088,7 @@
         <w:jc w:val="both"/>
       </w:pPr>
       <w:r>
-        <w:t xml:space="preserve">— (Simon) D’acc, du coup, M’dame la Présidente dit qu’il faut ouvrir un hôpital ici. Si </w:t>
-      </w:r>
-      <w:proofErr w:type="gramStart"/>
-      <w:r>
-        <w:t>t’as</w:t>
-      </w:r>
-      <w:proofErr w:type="gramEnd"/>
-      <w:r>
-        <w:t xml:space="preserve"> de quoi l’acheter. La fille aux cheveux roses pourra y bosser.</w:t>
+        <w:t>— (Simon) D’acc, du coup, M’dame la Présidente dit qu’il faut ouvrir un hôpital ici. Si t’as de quoi l’acheter. La fille aux cheveux roses pourra y bosser.</w:t>
       </w:r>
     </w:p>
     <w:p>
@@ -7365,15 +7106,7 @@
         <w:jc w:val="both"/>
       </w:pPr>
       <w:r>
-        <w:t xml:space="preserve">— D’acc. M’dame la Présidente dit que ça permettra de guérir plus vite les athlètes. Franchement, j’les ai jamais vus aussi mal en point. J’sais pas ce qui leur arrive. Bref, fais-moi signe si </w:t>
-      </w:r>
-      <w:proofErr w:type="gramStart"/>
-      <w:r>
-        <w:t>t’as</w:t>
-      </w:r>
-      <w:proofErr w:type="gramEnd"/>
-      <w:r>
-        <w:t xml:space="preserve"> besoin que j’fasse les travaux pour l’hôpital. À plus !</w:t>
+        <w:t>— D’acc. M’dame la Présidente dit que ça permettra de guérir plus vite les athlètes. Franchement, j’les ai jamais vus aussi mal en point. J’sais pas ce qui leur arrive. Bref, fais-moi signe si t’as besoin que j’fasse les travaux pour l’hôpital. À plus !</w:t>
       </w:r>
     </w:p>
     <w:p>
@@ -7431,15 +7164,7 @@
         <w:jc w:val="both"/>
       </w:pPr>
       <w:r>
-        <w:t xml:space="preserve">— La forme. M’dame la Présidente m’a demandé de te parler d’un projet d’agrandissement du complexe sportif. Ça fait déjà deux </w:t>
-      </w:r>
-      <w:proofErr w:type="gramStart"/>
-      <w:r>
-        <w:t>participations au</w:t>
-      </w:r>
-      <w:proofErr w:type="gramEnd"/>
-      <w:r>
-        <w:t xml:space="preserve"> FIGHT avec de superbes résultats et elle pense que tu voudrais peut-être agrandir davantage notre équipe d’athlètes.</w:t>
+        <w:t>— La forme. M’dame la Présidente m’a demandé de te parler d’un projet d’agrandissement du complexe sportif. Ça fait déjà deux participations au FIGHT avec de superbes résultats et elle pense que tu voudrais peut-être agrandir davantage notre équipe d’athlètes.</w:t>
       </w:r>
     </w:p>
     <w:p>
@@ -7502,15 +7227,7 @@
         <w:jc w:val="both"/>
       </w:pPr>
       <w:r>
-        <w:t xml:space="preserve">— Bon </w:t>
-      </w:r>
-      <w:proofErr w:type="gramStart"/>
-      <w:r>
-        <w:t>par contre</w:t>
-      </w:r>
-      <w:proofErr w:type="gramEnd"/>
-      <w:r>
-        <w:t xml:space="preserve"> M’dame la Présidente a pas les fonds en ce moment pour financer elle-même c</w:t>
+        <w:t>— Bon par contre M’dame la Présidente a pas les fonds en ce moment pour financer elle-même c</w:t>
       </w:r>
       <w:r>
         <w:t>’</w:t>
@@ -7554,15 +7271,7 @@
         <w:t>— Et puis cet agrandissement permettrait la construction d’autres salles, j’pense, ça pourrait lancer un peu plus ton activité. J’t’ai noté mes idées sur ce papier, tiens, si ça peut t’aider à prendre ta décision.</w:t>
       </w:r>
       <w:r>
-        <w:t xml:space="preserve"> J’</w:t>
-      </w:r>
-      <w:proofErr w:type="spellStart"/>
-      <w:r>
-        <w:t>spère</w:t>
-      </w:r>
-      <w:proofErr w:type="spellEnd"/>
-      <w:r>
-        <w:t xml:space="preserve"> que t’arriveras à m’lire.</w:t>
+        <w:t xml:space="preserve"> J’spère que t’arriveras à m’lire.</w:t>
       </w:r>
     </w:p>
     <w:p>
@@ -7878,16 +7587,11 @@
       <w:r>
         <w:t>NAME_</w:t>
       </w:r>
-      <w:proofErr w:type="gramStart"/>
       <w:r>
         <w:t>ATHLETE</w:t>
       </w:r>
       <w:r>
-        <w:t>]…</w:t>
-      </w:r>
-      <w:proofErr w:type="gramEnd"/>
-      <w:r>
-        <w:t xml:space="preserve"> elle s’est…</w:t>
+        <w:t>]… elle s’est…</w:t>
       </w:r>
     </w:p>
     <w:p>
@@ -8221,15 +7925,7 @@
         <w:t xml:space="preserve">(Ariane, désintéressée) </w:t>
       </w:r>
       <w:r>
-        <w:t xml:space="preserve">Sublime génie… Narcisse, savez-vous que toute équipe du FIGHT a recours à du </w:t>
-      </w:r>
-      <w:proofErr w:type="gramStart"/>
-      <w:r>
-        <w:t>sponsoring</w:t>
-      </w:r>
-      <w:proofErr w:type="gramEnd"/>
-      <w:r>
-        <w:t> ?</w:t>
+        <w:t>Sublime génie… Narcisse, savez-vous que toute équipe du FIGHT a recours à du sponsoring ?</w:t>
       </w:r>
     </w:p>
     <w:p>
@@ -8244,15 +7940,7 @@
         <w:t xml:space="preserve">(Narcisse, neutre) </w:t>
       </w:r>
       <w:r>
-        <w:t>Taisez-vous, vous n’aviez qu’à y penser plus tôt. Mais non, constatant la désastreuse situation financière du pôle journalisme d’</w:t>
-      </w:r>
-      <w:proofErr w:type="spellStart"/>
-      <w:r>
-        <w:t>Elysia</w:t>
-      </w:r>
-      <w:proofErr w:type="spellEnd"/>
-      <w:r>
-        <w:t>, vous avez dû recourir à mes services.</w:t>
+        <w:t>Taisez-vous, vous n’aviez qu’à y penser plus tôt. Mais non, constatant la désastreuse situation financière du pôle journalisme d’Elysia, vous avez dû recourir à mes services.</w:t>
       </w:r>
     </w:p>
     <w:p>
@@ -8273,15 +7961,7 @@
         <w:jc w:val="both"/>
       </w:pPr>
       <w:r>
-        <w:t xml:space="preserve">— (Ariane, </w:t>
-      </w:r>
-      <w:proofErr w:type="spellStart"/>
-      <w:r>
-        <w:t>sad</w:t>
-      </w:r>
-      <w:proofErr w:type="spellEnd"/>
-      <w:r>
-        <w:t>) Non, je suis désolée, Phil, vous ne méritez pas d’assister à cette altercation…</w:t>
+        <w:t>— (Ariane, sad) Non, je suis désolée, Phil, vous ne méritez pas d’assister à cette altercation…</w:t>
       </w:r>
     </w:p>
     <w:p>
@@ -8405,15 +8085,7 @@
         <w:t>, neutre</w:t>
       </w:r>
       <w:r>
-        <w:t xml:space="preserve">) Si tu insistes vraiment. Nos athlètes ont acquis grâce aux dernières éditions du FIGHT une certaine renommée, qui ne cessera de croître au cours des prochains années, je peux compter sur toi. Je suis convaincu que nous pouvons tirer parti de cette réputation pour attirer de prestigieux sponsors qui nous rapporteront des fonds considérables. Et pour cela, il </w:t>
-      </w:r>
-      <w:proofErr w:type="gramStart"/>
-      <w:r>
-        <w:t>suffirait simplement</w:t>
-      </w:r>
-      <w:proofErr w:type="gramEnd"/>
-      <w:r>
-        <w:t xml:space="preserve"> que nos athlètes les plus célèbres soient envoyés en mission pour quelques mois afin de décrocher un beau contrat !</w:t>
+        <w:t>) Si tu insistes vraiment. Nos athlètes ont acquis grâce aux dernières éditions du FIGHT une certaine renommée, qui ne cessera de croître au cours des prochains années, je peux compter sur toi. Je suis convaincu que nous pouvons tirer parti de cette réputation pour attirer de prestigieux sponsors qui nous rapporteront des fonds considérables. Et pour cela, il suffirait simplement que nos athlètes les plus célèbres soient envoyés en mission pour quelques mois afin de décrocher un beau contrat !</w:t>
       </w:r>
     </w:p>
     <w:p>
@@ -8452,15 +8124,7 @@
         <w:jc w:val="both"/>
       </w:pPr>
       <w:r>
-        <w:t xml:space="preserve">— (Ariane, </w:t>
-      </w:r>
-      <w:proofErr w:type="spellStart"/>
-      <w:r>
-        <w:t>sad</w:t>
-      </w:r>
-      <w:proofErr w:type="spellEnd"/>
-      <w:r>
-        <w:t>) …</w:t>
+        <w:t>— (Ariane, sad) …</w:t>
       </w:r>
     </w:p>
     <w:p>
@@ -8967,53 +8631,29 @@
         <w:jc w:val="both"/>
       </w:pPr>
       <w:r>
-        <w:t xml:space="preserve">— Tais-toi ! Je n’en ai rien à faire de tes excuses ! Ma vie est fichue désormais ! Olympe va me virer, nul doute. Et dire que mon cousin est ministre des </w:t>
-      </w:r>
-      <w:proofErr w:type="gramStart"/>
-      <w:r>
-        <w:t>sports</w:t>
-      </w:r>
-      <w:proofErr w:type="gramEnd"/>
-      <w:r>
-        <w:t xml:space="preserve"> d’</w:t>
-      </w:r>
-      <w:proofErr w:type="spellStart"/>
-      <w:r>
-        <w:t>Hesperia</w:t>
-      </w:r>
-      <w:proofErr w:type="spellEnd"/>
+        <w:t>— Tais-toi ! Je n’en ai rien à faire de tes excuses ! Ma vie est fichue désormais ! Olympe va me virer, nul doute. Et dire que mon cousin est ministre des sports d’Hesperia ! Hesperia, tu entends ?! Eux au moins ils gagnent des médailles dans des vrais sports ! Pas des sports de pacotille seulement bons pour des enfants de huit ans ! Je suis fichu. Ma carrière est fichue, ma vie est fichue… Et tout est ta faute Phil ! Pourquoi tu étais sur mon chemin ce jour-là dans le bureau d’Olympe ?! Tu ne pouvais pas être ailleurs pour que je ne te croise jamais ?!</w:t>
+      </w:r>
+    </w:p>
+    <w:p>
+      <w:pPr>
+        <w:ind w:firstLine="709"/>
+        <w:jc w:val="both"/>
+      </w:pPr>
+      <w:r>
+        <w:t xml:space="preserve">— </w:t>
+      </w:r>
+      <w:r>
+        <w:t>(Phil, fâché) Vous n’aviez</w:t>
+      </w:r>
+      <w:r>
+        <w:t xml:space="preserve"> qu’à pas recourir au choix de facilité ! Je n’ai pas à me justifier en face de </w:t>
+      </w:r>
+      <w:r>
+        <w:t>vous</w:t>
+      </w:r>
       <w:r>
         <w:t xml:space="preserve"> ! </w:t>
       </w:r>
-      <w:proofErr w:type="spellStart"/>
-      <w:r>
-        <w:t>Hesperia</w:t>
-      </w:r>
-      <w:proofErr w:type="spellEnd"/>
-      <w:r>
-        <w:t>, tu entends ?! Eux au moins ils gagnent des médailles dans des vrais sports ! Pas des sports de pacotille seulement bons pour des enfants de huit ans ! Je suis fichu. Ma carrière est fichue, ma vie est fichue… Et tout est ta faute Phil ! Pourquoi tu étais sur mon chemin ce jour-là dans le bureau d’Olympe ?! Tu ne pouvais pas être ailleurs pour que je ne te croise jamais ?!</w:t>
-      </w:r>
-    </w:p>
-    <w:p>
-      <w:pPr>
-        <w:ind w:firstLine="709"/>
-        <w:jc w:val="both"/>
-      </w:pPr>
-      <w:r>
-        <w:t xml:space="preserve">— </w:t>
-      </w:r>
-      <w:r>
-        <w:t>(Phil, fâché) Vous n’aviez</w:t>
-      </w:r>
-      <w:r>
-        <w:t xml:space="preserve"> qu’à pas recourir au choix de facilité ! Je n’ai pas à me justifier en face de </w:t>
-      </w:r>
-      <w:r>
-        <w:t>vous</w:t>
-      </w:r>
-      <w:r>
-        <w:t xml:space="preserve"> ! </w:t>
-      </w:r>
       <w:r>
         <w:t xml:space="preserve">Vous êtes </w:t>
       </w:r>
@@ -9060,15 +8700,7 @@
         <w:jc w:val="both"/>
       </w:pPr>
       <w:r>
-        <w:t xml:space="preserve">— Non, reviens ! Ne lui en parle pas ! </w:t>
-      </w:r>
-      <w:proofErr w:type="spellStart"/>
-      <w:r>
-        <w:t>Arrggh</w:t>
-      </w:r>
-      <w:proofErr w:type="spellEnd"/>
-      <w:r>
-        <w:t>, elle est partie ! Vous êtes insupportables tous les deux ! Phil, tout est ta faute ! Tu es…</w:t>
+        <w:t>— Non, reviens ! Ne lui en parle pas ! Arrggh, elle est partie ! Vous êtes insupportables tous les deux ! Phil, tout est ta faute ! Tu es…</w:t>
       </w:r>
     </w:p>
     <w:p>
@@ -9198,15 +8830,7 @@
         <w:jc w:val="both"/>
       </w:pPr>
       <w:r>
-        <w:t xml:space="preserve">— (Diane) </w:t>
-      </w:r>
-      <w:proofErr w:type="spellStart"/>
-      <w:r>
-        <w:t>Heho</w:t>
-      </w:r>
-      <w:proofErr w:type="spellEnd"/>
-      <w:r>
-        <w:t>, vous avez écouté ce qu’Olympe vient de dire ? Elle va trouver une solution</w:t>
+        <w:t>— (Diane) Heho, vous avez écouté ce qu’Olympe vient de dire ? Elle va trouver une solution</w:t>
       </w:r>
       <w:r>
         <w:t>,</w:t>
@@ -9607,15 +9231,7 @@
         <w:jc w:val="both"/>
       </w:pPr>
       <w:r>
-        <w:t xml:space="preserve">— (Narcisse, sourire) Tu m’en vois ravi, Phil. J’ai hâte de pouvoir travailler dans ces nouveaux locaux. </w:t>
-      </w:r>
-      <w:proofErr w:type="spellStart"/>
-      <w:r>
-        <w:t>Venez-vous</w:t>
-      </w:r>
-      <w:proofErr w:type="spellEnd"/>
-      <w:r>
-        <w:t>, ma chère Ariane ? Il me semble que nous avons du travail.</w:t>
+        <w:t>— (Narcisse, sourire) Tu m’en vois ravi, Phil. J’ai hâte de pouvoir travailler dans ces nouveaux locaux. Venez-vous, ma chère Ariane ? Il me semble que nous avons du travail.</w:t>
       </w:r>
     </w:p>
     <w:p>
@@ -9635,15 +9251,9 @@
     <w:p>
       <w:pPr>
         <w:pStyle w:val="Titre1"/>
-        <w:rPr>
-          <w:lang w:val="de-DE"/>
-        </w:rPr>
       </w:pPr>
       <w:bookmarkStart w:id="29" w:name="_Toc174118170"/>
       <w:r>
-        <w:rPr>
-          <w:lang w:val="de-DE"/>
-        </w:rPr>
         <w:lastRenderedPageBreak/>
         <w:t>Olympe – Première médaille sport 3 – Silver, Bronze</w:t>
       </w:r>
@@ -9795,13 +9405,8 @@
       <w:r>
         <w:t xml:space="preserve"> que j’allais devenir entraîneuse sportive de l’équipe officielle de </w:t>
       </w:r>
-      <w:proofErr w:type="spellStart"/>
-      <w:r>
-        <w:t>Stygia</w:t>
-      </w:r>
-      <w:proofErr w:type="spellEnd"/>
-      <w:r>
-        <w:t>, mon pays natal je n’ai pas précisé</w:t>
+      <w:r>
+        <w:t>Stygia, mon pays natal je n’ai pas précisé</w:t>
       </w:r>
       <w:r>
         <w:t>, mais j’ai fini par comprendre que ce n’était pas ma destinée. Je me rappelle à treize ans, j’avais postulé pour le devenir, on m’avait refusée, prétextant que j’étais trop jeune, à seize ans, j’ai retenté ma chance, mais nouvel échec comme quoi j’étais trop frêle. Pff, je ne comprends toujours pas pourquoi quand je te vois, mais ce n’est pas grave !</w:t>
@@ -9833,23 +9438,7 @@
         <w:jc w:val="both"/>
       </w:pPr>
       <w:r>
-        <w:t xml:space="preserve">— (Olympe, neutre) Le dicton disait jamais deux sans trois donc je n’ai pas voulu essuyer ce troisième échec. Quittant ma famille pour réaliser mon rêve, je suis partie au Sud de </w:t>
-      </w:r>
-      <w:proofErr w:type="spellStart"/>
-      <w:r>
-        <w:t>Stygia</w:t>
-      </w:r>
-      <w:proofErr w:type="spellEnd"/>
-      <w:r>
-        <w:t xml:space="preserve">, et j’ai pris le bateau pour </w:t>
-      </w:r>
-      <w:proofErr w:type="spellStart"/>
-      <w:r>
-        <w:t>Elysia</w:t>
-      </w:r>
-      <w:proofErr w:type="spellEnd"/>
-      <w:r>
-        <w:t>. Oui, j’étais</w:t>
+        <w:t>— (Olympe, neutre) Le dicton disait jamais deux sans trois donc je n’ai pas voulu essuyer ce troisième échec. Quittant ma famille pour réaliser mon rêve, je suis partie au Sud de Stygia, et j’ai pris le bateau pour Elysia. Oui, j’étais</w:t>
       </w:r>
       <w:r>
         <w:t xml:space="preserve"> très insouciante, les débuts sur l’île n’ont pas été faciles, mais c’est une décision que je n’ai jamais regrettée. Encore moins aujourd’hui !</w:t>
@@ -9861,15 +9450,7 @@
         <w:jc w:val="both"/>
       </w:pPr>
       <w:r>
-        <w:t>— (Olympe, neutre) Les gros avantages d’</w:t>
-      </w:r>
-      <w:proofErr w:type="spellStart"/>
-      <w:r>
-        <w:t>Elysia</w:t>
-      </w:r>
-      <w:proofErr w:type="spellEnd"/>
-      <w:r>
-        <w:t xml:space="preserve"> étaient sa toute petite taille, son nombre très faible d’habitants et son organisation particulièrement archaïque, si bien qu’il ne m’a fallu que quelques années pour devenir présidente de l’île.</w:t>
+        <w:t>— (Olympe, neutre) Les gros avantages d’Elysia étaient sa toute petite taille, son nombre très faible d’habitants et son organisation particulièrement archaïque, si bien qu’il ne m’a fallu que quelques années pour devenir présidente de l’île.</w:t>
       </w:r>
     </w:p>
     <w:p>
@@ -10222,15 +9803,7 @@
         <w:jc w:val="both"/>
       </w:pPr>
       <w:r>
-        <w:t xml:space="preserve">— (Ariane, contente) Je ne peux que vous </w:t>
-      </w:r>
-      <w:proofErr w:type="spellStart"/>
-      <w:r>
-        <w:t>remercier</w:t>
-      </w:r>
-      <w:proofErr w:type="spellEnd"/>
-      <w:r>
-        <w:t xml:space="preserve"> en tant que journaliste qui a toujours essayé de se montrer intègre. J’espère que j’y ai réussi au mieux pendant ma carrière, en tout cas, je peux vous assurer que la volonté y était.</w:t>
+        <w:t>— (Ariane, contente) Je ne peux que vous remercier en tant que journaliste qui a toujours essayé de se montrer intègre. J’espère que j’y ai réussi au mieux pendant ma carrière, en tout cas, je peux vous assurer que la volonté y était.</w:t>
       </w:r>
     </w:p>
     <w:p>
@@ -10275,15 +9848,7 @@
         <w:jc w:val="both"/>
       </w:pPr>
       <w:r>
-        <w:t xml:space="preserve">— (Ariane, embarrassée) J’ai beaucoup apprécié la tournure qu’a pris ma carrière quand j’ai choisi de rejoindre </w:t>
-      </w:r>
-      <w:proofErr w:type="spellStart"/>
-      <w:r>
-        <w:t>Elysia</w:t>
-      </w:r>
-      <w:proofErr w:type="spellEnd"/>
-      <w:r>
-        <w:t xml:space="preserve">. Et je </w:t>
+        <w:t xml:space="preserve">— (Ariane, embarrassée) J’ai beaucoup apprécié la tournure qu’a pris ma carrière quand j’ai choisi de rejoindre Elysia. Et je </w:t>
       </w:r>
       <w:r>
         <w:t>comprends</w:t>
@@ -10384,15 +9949,7 @@
     </w:p>
     <w:p>
       <w:r>
-        <w:t xml:space="preserve">- rajouter un dialogue sur l’inscription au FIGHT avec Phil qui parle avec quelqu’un de l’administration qui ne connaît pas </w:t>
-      </w:r>
-      <w:proofErr w:type="spellStart"/>
-      <w:r>
-        <w:t>Elysia</w:t>
-      </w:r>
-      <w:proofErr w:type="spellEnd"/>
-      <w:r>
-        <w:t>, qui ne sait pas que ça existe</w:t>
+        <w:t>- rajouter un dialogue sur l’inscription au FIGHT avec Phil qui parle avec quelqu’un de l’administration qui ne connaît pas Elysia, qui ne sait pas que ça existe</w:t>
       </w:r>
     </w:p>
     <w:p>

</xml_diff>

<commit_message>
Transcript all dialogs before the FIGHT
</commit_message>
<xml_diff>
--- a/Olympe.docx
+++ b/Olympe.docx
@@ -4211,7 +4211,13 @@
         <w:t xml:space="preserve"> (Olympe, neutre)</w:t>
       </w:r>
       <w:r>
-        <w:t xml:space="preserve"> Phil, je compte sur toi pour mener [NOM ATHELTE] à la victoire et décrocher une belle médaille. Quant à Hector, je te charge d’aider au mieux Phil dans ce rôle grâce à toutes tes connaissances.</w:t>
+        <w:t xml:space="preserve"> Phil, je compte sur toi pour mener [</w:t>
+      </w:r>
+      <w:r>
+        <w:t>NAME_ATHLETE</w:t>
+      </w:r>
+      <w:r>
+        <w:t>] à la victoire et décrocher une belle médaille. Quant à Hector, je te charge d’aider au mieux Phil dans ce rôle grâce à toutes tes connaissances.</w:t>
       </w:r>
     </w:p>
     <w:p>
@@ -4303,53 +4309,92 @@
         <w:jc w:val="both"/>
       </w:pPr>
       <w:r>
-        <w:t>— (Hector, déçu) Et elle est partie… Bref…</w:t>
-      </w:r>
-    </w:p>
-    <w:p>
-      <w:pPr>
-        <w:ind w:firstLine="709"/>
-        <w:jc w:val="both"/>
-      </w:pPr>
-      <w:r>
-        <w:t>— (Hector) Ton rôle d’entraîneur sportif est de planifier les activités que feront chacun des athlètes de l’équipe, bon, pour l’instant, notre unique athlète. Ah… pourquoi j’explique cela ? De toute façon, dans un an et demi c’est fini quand elle sera revenue à la réalité en voyant notre défaite… Que connais-tu sur les activités des athlètes ?</w:t>
-      </w:r>
-    </w:p>
-    <w:p>
-      <w:pPr>
-        <w:ind w:firstLine="709"/>
-        <w:jc w:val="both"/>
-      </w:pPr>
-      <w:r>
-        <w:t>— Honnêtement, rien, parce que je ne suis pas entraîneur sportif. Je suis potier et je n’ai jamais postulé à ça.</w:t>
-      </w:r>
-    </w:p>
-    <w:p>
-      <w:pPr>
-        <w:ind w:firstLine="709"/>
-        <w:jc w:val="both"/>
-      </w:pPr>
-      <w:r>
-        <w:t>— Ah oui j’oubliais. Bref. Il faut que les athlètes progressent dans l’exercice de leur sport de prédilection. Ici [</w:t>
+        <w:t xml:space="preserve">— (Hector, </w:t>
+      </w:r>
+      <w:r>
+        <w:t>triste</w:t>
+      </w:r>
+      <w:r>
+        <w:t>) Et elle est partie… Bref…</w:t>
+      </w:r>
+    </w:p>
+    <w:p>
+      <w:pPr>
+        <w:ind w:firstLine="709"/>
+        <w:jc w:val="both"/>
+      </w:pPr>
+      <w:r>
+        <w:t>— (Hector</w:t>
+      </w:r>
+      <w:r>
+        <w:t>, neutre</w:t>
+      </w:r>
+      <w:r>
+        <w:t>) Ton rôle d’entraîneur sportif est de planifier les activités que feront chacun des athlètes de l’équipe, bon, pour l’instant, notre unique athlète. Ah… pourquoi j’explique cela ? De toute façon, dans un an et demi c’est fini quand elle sera revenue à la réalité en voyant notre défaite… Que connais-tu sur les activités des athlètes ?</w:t>
+      </w:r>
+    </w:p>
+    <w:p>
+      <w:pPr>
+        <w:ind w:firstLine="709"/>
+        <w:jc w:val="both"/>
+      </w:pPr>
+      <w:r>
+        <w:t xml:space="preserve">— </w:t>
+      </w:r>
+      <w:r>
+        <w:t xml:space="preserve">(Phil, neutre) </w:t>
+      </w:r>
+      <w:r>
+        <w:t>Honnêtement, rien, parce que je ne suis pas entraîneur sportif. Je suis potier et je n’ai jamais postulé à ça.</w:t>
+      </w:r>
+    </w:p>
+    <w:p>
+      <w:pPr>
+        <w:ind w:firstLine="709"/>
+        <w:jc w:val="both"/>
+      </w:pPr>
+      <w:r>
+        <w:t xml:space="preserve">— </w:t>
+      </w:r>
+      <w:r>
+        <w:t xml:space="preserve">(Hector, neutre) </w:t>
+      </w:r>
+      <w:r>
+        <w:t>Ah oui j’oubliais. Bref. Il faut que les athlètes progressent dans l’exercice de leur sport de prédilection. Ici [</w:t>
+      </w:r>
+      <w:r>
+        <w:t>THE_</w:t>
       </w:r>
       <w:r>
         <w:t>NEW_SPORT</w:t>
       </w:r>
       <w:r>
-        <w:t>] pour [NOM ATHELTE]. Bon, assigne notre nouvelle recrue à l’entraînement pendant trois mois, ça devrait lui faire du bien.</w:t>
-      </w:r>
-    </w:p>
-    <w:p>
-      <w:pPr>
-        <w:ind w:firstLine="709"/>
-        <w:jc w:val="both"/>
-        <w:rPr>
-          <w:i/>
-          <w:iCs/>
-        </w:rPr>
-      </w:pPr>
-      <w:r>
-        <w:t xml:space="preserve">— </w:t>
+        <w:t>] pour [</w:t>
+      </w:r>
+      <w:r>
+        <w:t>NAME_ATHLETE</w:t>
+      </w:r>
+      <w:r>
+        <w:t>]. Bon, assigne notre nouvelle recrue à l’entraînement pendant trois mois, ça devrait lui faire du bien.</w:t>
+      </w:r>
+    </w:p>
+    <w:p>
+      <w:pPr>
+        <w:ind w:firstLine="709"/>
+        <w:jc w:val="both"/>
+        <w:rPr>
+          <w:i/>
+          <w:iCs/>
+        </w:rPr>
+      </w:pPr>
+      <w:r>
+        <w:t>—</w:t>
+      </w:r>
+      <w:r>
+        <w:t xml:space="preserve"> (Phil, sad)</w:t>
+      </w:r>
+      <w:r>
+        <w:t xml:space="preserve"> </w:t>
       </w:r>
       <w:r>
         <w:rPr>
@@ -4410,22 +4455,37 @@
         <w:jc w:val="both"/>
       </w:pPr>
       <w:r>
-        <w:t>— J’ai cru comprendre que tu avais besoin de mon aide ?</w:t>
-      </w:r>
-    </w:p>
-    <w:p>
-      <w:pPr>
-        <w:ind w:firstLine="709"/>
-        <w:jc w:val="both"/>
-      </w:pPr>
-      <w:r>
-        <w:t>— [</w:t>
+        <w:t xml:space="preserve">— </w:t>
+      </w:r>
+      <w:r>
+        <w:t xml:space="preserve">(Hector, neutre) </w:t>
+      </w:r>
+      <w:r>
+        <w:t>J’ai cru comprendre que tu avais besoin de mon aide ?</w:t>
+      </w:r>
+    </w:p>
+    <w:p>
+      <w:pPr>
+        <w:ind w:firstLine="709"/>
+        <w:jc w:val="both"/>
+      </w:pPr>
+      <w:r>
+        <w:t xml:space="preserve">— </w:t>
+      </w:r>
+      <w:r>
+        <w:t xml:space="preserve">(Phil, neutre) </w:t>
+      </w:r>
+      <w:r>
+        <w:t>[</w:t>
       </w:r>
       <w:r>
         <w:t>NAME_ATHLETE</w:t>
       </w:r>
       <w:r>
-        <w:t>] pense que ce n’est pas la meilleure façon de s’entraîner que de seulement pratiquer le [</w:t>
+        <w:t>] pense que ce n’est pas la meilleure façon de s’entraîner que de seulement pratiquer [</w:t>
+      </w:r>
+      <w:r>
+        <w:t>THE_</w:t>
       </w:r>
       <w:r>
         <w:t>NEW_SPORT</w:t>
@@ -4440,7 +4500,19 @@
         <w:jc w:val="both"/>
       </w:pPr>
       <w:r>
-        <w:t>— Hum, [</w:t>
+        <w:t xml:space="preserve">— </w:t>
+      </w:r>
+      <w:r>
+        <w:t>(</w:t>
+      </w:r>
+      <w:r>
+        <w:t>Hector</w:t>
+      </w:r>
+      <w:r>
+        <w:t xml:space="preserve">, neutre) </w:t>
+      </w:r>
+      <w:r>
+        <w:t>Hum, [</w:t>
       </w:r>
       <w:r>
         <w:t>NAME_ATHLETE</w:t>
@@ -4452,7 +4524,10 @@
         <w:t>SKILL_NEW_SPORT</w:t>
       </w:r>
       <w:r>
-        <w:t>]. C’est essentiel pour bien pratiquer le [</w:t>
+        <w:t>]. C’est essentiel pour bien pratiquer [</w:t>
+      </w:r>
+      <w:r>
+        <w:t>THE_</w:t>
       </w:r>
       <w:r>
         <w:t>NEW_SPORT</w:t>
@@ -4471,7 +4546,13 @@
         </w:rPr>
       </w:pPr>
       <w:r>
-        <w:t xml:space="preserve">— Tout est clair, merci pour votre avis. </w:t>
+        <w:t xml:space="preserve">— </w:t>
+      </w:r>
+      <w:r>
+        <w:t xml:space="preserve">(Phil, neutre) </w:t>
+      </w:r>
+      <w:r>
+        <w:t xml:space="preserve">Tout est clair, merci pour votre avis. </w:t>
       </w:r>
       <w:r>
         <w:rPr>
@@ -4532,34 +4613,58 @@
         <w:jc w:val="both"/>
       </w:pPr>
       <w:r>
-        <w:t>— C’est une catastrophe !</w:t>
-      </w:r>
-    </w:p>
-    <w:p>
-      <w:pPr>
-        <w:ind w:firstLine="709"/>
-        <w:jc w:val="both"/>
-      </w:pPr>
-      <w:r>
-        <w:t>— Comment ? Que vous arrive-t-il ?</w:t>
-      </w:r>
-    </w:p>
-    <w:p>
-      <w:pPr>
-        <w:ind w:firstLine="709"/>
-        <w:jc w:val="both"/>
-      </w:pPr>
-      <w:r>
-        <w:t>— Les caisses sont vides ! Vous avez dépensé tout l’argent qu’Olympe nous avait donné ! Vous êtes fou ou quoi ?!</w:t>
-      </w:r>
-    </w:p>
-    <w:p>
-      <w:pPr>
-        <w:ind w:firstLine="709"/>
-        <w:jc w:val="both"/>
-      </w:pPr>
-      <w:r>
-        <w:t>— Mais… je n’ai pas dépensé d’argent… C’est vous qui payez [</w:t>
+        <w:t xml:space="preserve">— </w:t>
+      </w:r>
+      <w:r>
+        <w:t xml:space="preserve">(Hector, surpris) </w:t>
+      </w:r>
+      <w:r>
+        <w:t>C’est une catastrophe !</w:t>
+      </w:r>
+    </w:p>
+    <w:p>
+      <w:pPr>
+        <w:ind w:firstLine="709"/>
+        <w:jc w:val="both"/>
+      </w:pPr>
+      <w:r>
+        <w:t xml:space="preserve">— </w:t>
+      </w:r>
+      <w:r>
+        <w:t xml:space="preserve">(Phil, surpris) </w:t>
+      </w:r>
+      <w:r>
+        <w:t>Comment ? Que vous arrive-t-il ?</w:t>
+      </w:r>
+    </w:p>
+    <w:p>
+      <w:pPr>
+        <w:ind w:firstLine="709"/>
+        <w:jc w:val="both"/>
+      </w:pPr>
+      <w:r>
+        <w:t xml:space="preserve">— </w:t>
+      </w:r>
+      <w:r>
+        <w:t xml:space="preserve">(Hector, fâché) </w:t>
+      </w:r>
+      <w:r>
+        <w:t>Les caisses sont vides ! Vous avez dépensé tout l’argent qu’Olympe nous avait donné ! Vous êtes fou ou quoi ?!</w:t>
+      </w:r>
+    </w:p>
+    <w:p>
+      <w:pPr>
+        <w:ind w:firstLine="709"/>
+        <w:jc w:val="both"/>
+      </w:pPr>
+      <w:r>
+        <w:t xml:space="preserve">— </w:t>
+      </w:r>
+      <w:r>
+        <w:t xml:space="preserve">(Phil, surpris) </w:t>
+      </w:r>
+      <w:r>
+        <w:t>Mais… je n’ai pas dépensé d’argent… C’est vous qui payez [</w:t>
       </w:r>
       <w:r>
         <w:t>NAME_ATHLETE</w:t>
@@ -4574,25 +4679,43 @@
         <w:jc w:val="both"/>
       </w:pPr>
       <w:r>
-        <w:t>— Qu’importe, le fait est que nous n’avons plus d’argent ! Olympe va nous tuer… Elle va me licencier… et je vais finir encore plus bas que terre… Et dire que mon cousin lui...</w:t>
-      </w:r>
-    </w:p>
-    <w:p>
-      <w:pPr>
-        <w:ind w:firstLine="709"/>
-        <w:jc w:val="both"/>
-      </w:pPr>
-      <w:r>
-        <w:t>— Votre cousin ?</w:t>
-      </w:r>
-    </w:p>
-    <w:p>
-      <w:pPr>
-        <w:ind w:firstLine="709"/>
-        <w:jc w:val="both"/>
-      </w:pPr>
-      <w:r>
-        <w:t>— Assez ! Je cherche une idée pour nous sortir de ce mauvais pas sans avoir à en informer Olympe.</w:t>
+        <w:t xml:space="preserve">— </w:t>
+      </w:r>
+      <w:r>
+        <w:t xml:space="preserve">(Hector, fâché) </w:t>
+      </w:r>
+      <w:r>
+        <w:t>Qu’importe, le fait est que nous n’avons plus d’argent ! Olympe va nous tuer… Elle va me licencier… et je vais finir encore plus bas que terre… Et dire que mon cousin lui...</w:t>
+      </w:r>
+    </w:p>
+    <w:p>
+      <w:pPr>
+        <w:ind w:firstLine="709"/>
+        <w:jc w:val="both"/>
+      </w:pPr>
+      <w:r>
+        <w:t xml:space="preserve">— </w:t>
+      </w:r>
+      <w:r>
+        <w:t xml:space="preserve">(Phil, surpris) </w:t>
+      </w:r>
+      <w:r>
+        <w:t>Votre cousin ?</w:t>
+      </w:r>
+    </w:p>
+    <w:p>
+      <w:pPr>
+        <w:ind w:firstLine="709"/>
+        <w:jc w:val="both"/>
+      </w:pPr>
+      <w:r>
+        <w:t xml:space="preserve">— </w:t>
+      </w:r>
+      <w:r>
+        <w:t xml:space="preserve">(Hector, fâché) </w:t>
+      </w:r>
+      <w:r>
+        <w:t>Assez ! Je cherche une idée pour nous sortir de ce mauvais pas sans avoir à en informer Olympe.</w:t>
       </w:r>
     </w:p>
     <w:p>
@@ -4652,7 +4775,10 @@
         <w:t xml:space="preserve">(Phil, neutre) </w:t>
       </w:r>
       <w:r>
-        <w:t>Très bien, nous avons travaillé sur la maîtrise du [</w:t>
+        <w:t>Très bien, nous avons travaillé sur la maîtrise [</w:t>
+      </w:r>
+      <w:r>
+        <w:t>A_</w:t>
       </w:r>
       <w:r>
         <w:t>NEW_SPORT</w:t>
@@ -4695,9 +4821,134 @@
         <w:t xml:space="preserve">— </w:t>
       </w:r>
       <w:r>
+        <w:t xml:space="preserve">(Phil, </w:t>
+      </w:r>
+      <w:r>
+        <w:t>desinterested</w:t>
+      </w:r>
+      <w:r>
+        <w:t xml:space="preserve">) </w:t>
+      </w:r>
+      <w:r>
+        <w:t>(</w:t>
+      </w:r>
+      <w:r>
+        <w:rPr>
+          <w:i/>
+          <w:iCs/>
+        </w:rPr>
+        <w:t>Avec le plus grand soin, bien sûr… Elle a l’air totalement déconnectée de la réalité, et c’est bien le seul point sur lequel je suis d’accord avec Hector...)</w:t>
+      </w:r>
+    </w:p>
+    <w:p>
+      <w:pPr>
+        <w:ind w:firstLine="709"/>
+        <w:jc w:val="both"/>
+      </w:pPr>
+      <w:r>
+        <w:t xml:space="preserve">— </w:t>
+      </w:r>
+      <w:r>
         <w:t xml:space="preserve">(Phil, neutre) </w:t>
       </w:r>
       <w:r>
+        <w:t>D’ailleurs, Olympe, nous avons un problème…</w:t>
+      </w:r>
+    </w:p>
+    <w:p>
+      <w:pPr>
+        <w:ind w:firstLine="709"/>
+        <w:jc w:val="both"/>
+      </w:pPr>
+      <w:r>
+        <w:t xml:space="preserve">— </w:t>
+      </w:r>
+      <w:r>
+        <w:t xml:space="preserve">(Olympe, sad) </w:t>
+      </w:r>
+      <w:r>
+        <w:t>Comment cela ? Quelque chose qui menace notre programme ?</w:t>
+      </w:r>
+    </w:p>
+    <w:p>
+      <w:pPr>
+        <w:ind w:firstLine="709"/>
+        <w:jc w:val="both"/>
+      </w:pPr>
+      <w:r>
+        <w:t xml:space="preserve">— (Hector, </w:t>
+      </w:r>
+      <w:r>
+        <w:t>surpris</w:t>
+      </w:r>
+      <w:r>
+        <w:t>) Aucun problème, ne vous inquiétez pas, Madame la Présidente.</w:t>
+      </w:r>
+    </w:p>
+    <w:p>
+      <w:pPr>
+        <w:ind w:firstLine="709"/>
+        <w:jc w:val="both"/>
+      </w:pPr>
+      <w:r>
+        <w:t xml:space="preserve">— </w:t>
+      </w:r>
+      <w:r>
+        <w:t xml:space="preserve">(Phil, neutre) </w:t>
+      </w:r>
+      <w:r>
+        <w:t>Les caisses sont vides et je crains que nous ne puissions pas payer [</w:t>
+      </w:r>
+      <w:r>
+        <w:t>NAME_ATHLETE</w:t>
+      </w:r>
+      <w:r>
+        <w:t>] pour les trois prochains mois.</w:t>
+      </w:r>
+    </w:p>
+    <w:p>
+      <w:pPr>
+        <w:ind w:firstLine="709"/>
+        <w:jc w:val="both"/>
+      </w:pPr>
+      <w:r>
+        <w:t>— (Hector, furieux) …</w:t>
+      </w:r>
+    </w:p>
+    <w:p>
+      <w:pPr>
+        <w:ind w:firstLine="709"/>
+        <w:jc w:val="both"/>
+      </w:pPr>
+      <w:r>
+        <w:t>—</w:t>
+      </w:r>
+      <w:r>
+        <w:t xml:space="preserve"> (Olympe, surpris)</w:t>
+      </w:r>
+      <w:r>
+        <w:t xml:space="preserve"> Comment ?! Vous avez déjà dépensé l’intégralité du budget ?!</w:t>
+      </w:r>
+    </w:p>
+    <w:p>
+      <w:pPr>
+        <w:ind w:firstLine="709"/>
+        <w:jc w:val="both"/>
+        <w:rPr>
+          <w:i/>
+          <w:iCs/>
+        </w:rPr>
+      </w:pPr>
+      <w:r>
+        <w:t>—</w:t>
+      </w:r>
+      <w:r>
+        <w:t xml:space="preserve"> (Phil, neutre)</w:t>
+      </w:r>
+      <w:r>
+        <w:t xml:space="preserve"> </w:t>
+      </w:r>
+      <w:r>
         <w:t>(</w:t>
       </w:r>
       <w:r>
@@ -4705,22 +4956,100 @@
           <w:i/>
           <w:iCs/>
         </w:rPr>
-        <w:t>Avec le plus grand soin, bien sûr… Elle a l’air totalement déconnectée de la réalité, et c’est bien le seul point sur lequel je suis d’accord avec Hector...)</w:t>
-      </w:r>
-    </w:p>
-    <w:p>
-      <w:pPr>
-        <w:ind w:firstLine="709"/>
-        <w:jc w:val="both"/>
-      </w:pPr>
-      <w:r>
+        <w:t>Va-t-elle me virer ? Peut-être que je pourrais reprendre mon travail… ?</w:t>
+      </w:r>
+      <w:r>
+        <w:rPr>
+          <w:i/>
+          <w:iCs/>
+        </w:rPr>
+        <w:t>)</w:t>
+      </w:r>
+    </w:p>
+    <w:p>
+      <w:pPr>
+        <w:ind w:firstLine="709"/>
+        <w:jc w:val="both"/>
+      </w:pPr>
+      <w:r>
+        <w:rPr>
+          <w:i/>
+          <w:iCs/>
+        </w:rPr>
         <w:t xml:space="preserve">— </w:t>
       </w:r>
       <w:r>
+        <w:t>(Olympe, neutre)</w:t>
+      </w:r>
+      <w:r>
+        <w:rPr>
+          <w:i/>
+          <w:iCs/>
+        </w:rPr>
+        <w:t xml:space="preserve"> </w:t>
+      </w:r>
+      <w:r>
+        <w:t xml:space="preserve">Ce n’est pas grave, je suis sûre que c’est pour une bonne cause. Je vais m’occuper de ce problème, ne t’inquiète pas, Phil. Néanmoins en attendant que je trouve de </w:t>
+      </w:r>
+      <w:r>
+        <w:lastRenderedPageBreak/>
+        <w:t>nouveaux financements, peut-être que tu pourrais envoyer [</w:t>
+      </w:r>
+      <w:r>
+        <w:t>NAME_ATHLETE</w:t>
+      </w:r>
+      <w:r>
+        <w:t>] travailler chez McDuck, ça devrait suffire à payer son propre salaire pour les mois qui suivent.</w:t>
+      </w:r>
+    </w:p>
+    <w:p>
+      <w:pPr>
+        <w:ind w:firstLine="709"/>
+        <w:jc w:val="both"/>
+      </w:pPr>
+      <w:r>
+        <w:t xml:space="preserve">— </w:t>
+      </w:r>
+      <w:r>
         <w:t xml:space="preserve">(Phil, neutre) </w:t>
       </w:r>
       <w:r>
-        <w:t>D’ailleurs, Olympe, nous avons un problème…</w:t>
+        <w:t xml:space="preserve">Très bien. Merci, Olympe. </w:t>
+      </w:r>
+      <w:r>
+        <w:rPr>
+          <w:i/>
+          <w:iCs/>
+        </w:rPr>
+        <w:t>(Mais attends c’est de l’exploitation ?! [</w:t>
+      </w:r>
+      <w:r>
+        <w:rPr>
+          <w:i/>
+          <w:iCs/>
+        </w:rPr>
+        <w:t>NAME_ATHLETE</w:t>
+      </w:r>
+      <w:r>
+        <w:rPr>
+          <w:i/>
+          <w:iCs/>
+        </w:rPr>
+        <w:t>] va travailler et nous verser son salaire pour qu’on puisse la payer encore moins</w:t>
+      </w:r>
+      <w:r>
+        <w:rPr>
+          <w:i/>
+          <w:iCs/>
+        </w:rPr>
+        <w:t xml:space="preserve"> </w:t>
+      </w:r>
+      <w:r>
+        <w:rPr>
+          <w:i/>
+          <w:iCs/>
+        </w:rPr>
+        <w:t>?)</w:t>
       </w:r>
     </w:p>
     <w:p>
@@ -4732,25 +5061,10 @@
         <w:t xml:space="preserve">— </w:t>
       </w:r>
       <w:r>
-        <w:t xml:space="preserve">(Olympe, sad) </w:t>
-      </w:r>
-      <w:r>
-        <w:t>Comment cela ? Quelque chose qui menace notre programme ?</w:t>
-      </w:r>
-    </w:p>
-    <w:p>
-      <w:pPr>
-        <w:ind w:firstLine="709"/>
-        <w:jc w:val="both"/>
-      </w:pPr>
-      <w:r>
-        <w:t xml:space="preserve">— (Hector, </w:t>
-      </w:r>
-      <w:r>
-        <w:t>surpris</w:t>
-      </w:r>
-      <w:r>
-        <w:t>) Aucun problème, ne vous inquiétez pas, Madame la Présidente.</w:t>
+        <w:t xml:space="preserve">(Olympe, neutre) </w:t>
+      </w:r>
+      <w:r>
+        <w:t>Je vous laisse alors, et je reviens vers vous au plus vite. Bon courage !</w:t>
       </w:r>
     </w:p>
     <w:p>
@@ -4762,166 +5076,40 @@
         <w:t xml:space="preserve">— </w:t>
       </w:r>
       <w:r>
+        <w:t xml:space="preserve">(Hector, furieux) </w:t>
+      </w:r>
+      <w:r>
+        <w:t>Ne refais jamais ça.</w:t>
+      </w:r>
+    </w:p>
+    <w:p>
+      <w:pPr>
+        <w:ind w:firstLine="709"/>
+        <w:jc w:val="both"/>
+      </w:pPr>
+      <w:r>
+        <w:t xml:space="preserve">— </w:t>
+      </w:r>
+      <w:r>
         <w:t xml:space="preserve">(Phil, neutre) </w:t>
       </w:r>
       <w:r>
-        <w:t>Les caisses sont vides et je crains que nous ne puissions pas payer [</w:t>
-      </w:r>
-      <w:r>
-        <w:t>NAME_ATHLETE</w:t>
-      </w:r>
-      <w:r>
-        <w:t>] pour les trois prochains mois.</w:t>
-      </w:r>
-    </w:p>
-    <w:p>
-      <w:pPr>
-        <w:ind w:firstLine="709"/>
-        <w:jc w:val="both"/>
-      </w:pPr>
-      <w:r>
-        <w:t>— (Hector, furieux) …</w:t>
-      </w:r>
-    </w:p>
-    <w:p>
-      <w:pPr>
-        <w:ind w:firstLine="709"/>
-        <w:jc w:val="both"/>
-      </w:pPr>
-      <w:r>
-        <w:t>—</w:t>
-      </w:r>
-      <w:r>
-        <w:t xml:space="preserve"> (Olympe, surpris)</w:t>
-      </w:r>
-      <w:r>
-        <w:t xml:space="preserve"> Comment ?! Vous avez déjà dépensé l’intégralité du budget ?!</w:t>
-      </w:r>
-    </w:p>
-    <w:p>
-      <w:pPr>
-        <w:ind w:firstLine="709"/>
-        <w:jc w:val="both"/>
-        <w:rPr>
-          <w:i/>
-          <w:iCs/>
-        </w:rPr>
+        <w:t>Elle a résolu le problème.</w:t>
+      </w:r>
+    </w:p>
+    <w:p>
+      <w:pPr>
+        <w:ind w:firstLine="709"/>
+        <w:jc w:val="both"/>
       </w:pPr>
       <w:r>
         <w:t xml:space="preserve">— </w:t>
       </w:r>
       <w:r>
-        <w:rPr>
-          <w:i/>
-          <w:iCs/>
-        </w:rPr>
-        <w:t>Va-t-elle me virer ? Peut-être que je pourrais reprendre mon travail… ?</w:t>
-      </w:r>
-    </w:p>
-    <w:p>
-      <w:pPr>
-        <w:ind w:firstLine="709"/>
-        <w:jc w:val="both"/>
-      </w:pPr>
-      <w:r>
-        <w:rPr>
-          <w:i/>
-          <w:iCs/>
-        </w:rPr>
-        <w:t xml:space="preserve">— </w:t>
-      </w:r>
-      <w:r>
-        <w:t xml:space="preserve">Ce n’est pas grave, je suis sûre que c’est pour une bonne cause. Je vais m’occuper de ce problème, ne t’inquiète pas, Phil. Néanmoins en attendant que je trouve de nouveaux </w:t>
-      </w:r>
-      <w:r>
-        <w:lastRenderedPageBreak/>
-        <w:t>financements, peut-être que tu pourrais envoyer [</w:t>
-      </w:r>
-      <w:r>
-        <w:t>NAME_ATHLETE</w:t>
-      </w:r>
-      <w:r>
-        <w:t>] travailler chez McDuck, ça devrait suffire à payer son propre salaire pour les mois qui suivent.</w:t>
-      </w:r>
-    </w:p>
-    <w:p>
-      <w:pPr>
-        <w:ind w:firstLine="709"/>
-        <w:jc w:val="both"/>
-      </w:pPr>
-      <w:r>
-        <w:t xml:space="preserve">— Très bien. Merci, Olympe. </w:t>
-      </w:r>
-      <w:r>
-        <w:rPr>
-          <w:i/>
-          <w:iCs/>
-        </w:rPr>
-        <w:t>(Mais attends c’est de l’exploitation ?! [</w:t>
-      </w:r>
-      <w:r>
-        <w:rPr>
-          <w:i/>
-          <w:iCs/>
-        </w:rPr>
-        <w:t>NAME_ATHLETE</w:t>
-      </w:r>
-      <w:r>
-        <w:rPr>
-          <w:i/>
-          <w:iCs/>
-        </w:rPr>
-        <w:t>] va travailler et nous verser son salaire pour qu’on puisse la payer encore moins</w:t>
-      </w:r>
-      <w:r>
-        <w:rPr>
-          <w:i/>
-          <w:iCs/>
-        </w:rPr>
-        <w:t xml:space="preserve"> </w:t>
-      </w:r>
-      <w:r>
-        <w:rPr>
-          <w:i/>
-          <w:iCs/>
-        </w:rPr>
-        <w:t>?)</w:t>
-      </w:r>
-    </w:p>
-    <w:p>
-      <w:pPr>
-        <w:ind w:firstLine="709"/>
-        <w:jc w:val="both"/>
-      </w:pPr>
-      <w:r>
-        <w:t>— Je vous laisse alors, et je reviens vers vous au plus vite. Bon courage !</w:t>
-      </w:r>
-    </w:p>
-    <w:p>
-      <w:pPr>
-        <w:ind w:firstLine="709"/>
-        <w:jc w:val="both"/>
-      </w:pPr>
-      <w:r>
-        <w:t>— Ne refais jamais ça.</w:t>
-      </w:r>
-    </w:p>
-    <w:p>
-      <w:pPr>
-        <w:ind w:firstLine="709"/>
-        <w:jc w:val="both"/>
-      </w:pPr>
-      <w:r>
-        <w:t>— Elle a résolu le problème.</w:t>
-      </w:r>
-    </w:p>
-    <w:p>
-      <w:pPr>
-        <w:ind w:firstLine="709"/>
-        <w:jc w:val="both"/>
-      </w:pPr>
-      <w:r>
-        <w:t>— J’étais parfaitement capable de trouver une solution par moi-même. Ah… pourquoi ne me fait-elle jamais confiance… ?</w:t>
+        <w:t xml:space="preserve">(Hector, sad) </w:t>
+      </w:r>
+      <w:r>
+        <w:t>J’étais parfaitement capable de trouver une solution par moi-même. Ah… pourquoi ne me fait-elle jamais confiance… ?</w:t>
       </w:r>
       <w:r>
         <w:br w:type="page"/>
@@ -4950,7 +5138,13 @@
         <w:jc w:val="both"/>
       </w:pPr>
       <w:r>
-        <w:t>— Phil, j’ai une merveilleuse nouvelle à t’annoncer ! J’ai débloqué 30 000 dollars pour te permettre de poursuivre le plus sereinement possible l’entraînement de [</w:t>
+        <w:t xml:space="preserve">— </w:t>
+      </w:r>
+      <w:r>
+        <w:t xml:space="preserve">(Olympe, heureuse) </w:t>
+      </w:r>
+      <w:r>
+        <w:t>Phil, j’ai une merveilleuse nouvelle à t’annoncer ! J’ai débloqué 30 000 dollars pour te permettre de poursuivre le plus sereinement possible l’entraînement de [</w:t>
       </w:r>
       <w:r>
         <w:t>NAME_ATHLETE</w:t>
@@ -4965,7 +5159,13 @@
         <w:jc w:val="both"/>
       </w:pPr>
       <w:r>
-        <w:t xml:space="preserve">— Merci, Olympe, on va faire de notre mieux ! </w:t>
+        <w:t xml:space="preserve">— </w:t>
+      </w:r>
+      <w:r>
+        <w:t xml:space="preserve">(Phil, neutre) </w:t>
+      </w:r>
+      <w:r>
+        <w:t xml:space="preserve">Merci, Olympe, on va faire de notre mieux ! </w:t>
       </w:r>
       <w:r>
         <w:rPr>
@@ -4981,7 +5181,13 @@
         <w:jc w:val="both"/>
       </w:pPr>
       <w:r>
-        <w:t>— Allez au boulot, ramenez-moi cette médaille !</w:t>
+        <w:t xml:space="preserve">— </w:t>
+      </w:r>
+      <w:r>
+        <w:t xml:space="preserve">(Olympe, neutre) </w:t>
+      </w:r>
+      <w:r>
+        <w:t>Allez au boulot, ramenez-moi cette médaille !</w:t>
       </w:r>
     </w:p>
     <w:p>
@@ -5021,7 +5227,13 @@
         <w:jc w:val="both"/>
       </w:pPr>
       <w:r>
-        <w:t>— [</w:t>
+        <w:t xml:space="preserve">— </w:t>
+      </w:r>
+      <w:r>
+        <w:t xml:space="preserve">(Hector, furieux) </w:t>
+      </w:r>
+      <w:r>
+        <w:t>[</w:t>
       </w:r>
       <w:r>
         <w:t>NAME_ATHLETE</w:t>
@@ -5042,7 +5254,13 @@
         <w:jc w:val="both"/>
       </w:pPr>
       <w:r>
-        <w:t xml:space="preserve">— Des jours de congé ? </w:t>
+        <w:t xml:space="preserve">— </w:t>
+      </w:r>
+      <w:r>
+        <w:t xml:space="preserve">(Phil, embarrassé) </w:t>
+      </w:r>
+      <w:r>
+        <w:t xml:space="preserve">Des jours de congé ? </w:t>
       </w:r>
       <w:r>
         <w:rPr>
@@ -5072,27 +5290,48 @@
         <w:jc w:val="both"/>
       </w:pPr>
       <w:r>
-        <w:t>— Je sais bien qu’on n’a pas de code du travail ici mais les droits de l’homme ça existe !</w:t>
-      </w:r>
-    </w:p>
-    <w:p>
-      <w:pPr>
-        <w:ind w:firstLine="709"/>
-        <w:jc w:val="both"/>
-      </w:pPr>
-      <w:r>
-        <w:t>— Mais c’est vous qui…</w:t>
-      </w:r>
-    </w:p>
-    <w:p>
-      <w:pPr>
-        <w:ind w:firstLine="709"/>
-        <w:jc w:val="both"/>
-      </w:pPr>
-      <w:r>
         <w:t xml:space="preserve">— </w:t>
       </w:r>
       <w:r>
+        <w:t xml:space="preserve">(Hector, furieux) </w:t>
+      </w:r>
+      <w:r>
+        <w:t>Je sais bien qu’on n’a pas de code du travail ici mais les droits de l’homme ça existe !</w:t>
+      </w:r>
+    </w:p>
+    <w:p>
+      <w:pPr>
+        <w:ind w:firstLine="709"/>
+        <w:jc w:val="both"/>
+      </w:pPr>
+      <w:r>
+        <w:t xml:space="preserve">— </w:t>
+      </w:r>
+      <w:r>
+        <w:t xml:space="preserve">(Phil, </w:t>
+      </w:r>
+      <w:r>
+        <w:t>embarrassé</w:t>
+      </w:r>
+      <w:r>
+        <w:t xml:space="preserve">) </w:t>
+      </w:r>
+      <w:r>
+        <w:t>Mais c’est vous qui…</w:t>
+      </w:r>
+    </w:p>
+    <w:p>
+      <w:pPr>
+        <w:ind w:firstLine="709"/>
+        <w:jc w:val="both"/>
+      </w:pPr>
+      <w:r>
+        <w:t xml:space="preserve">— </w:t>
+      </w:r>
+      <w:r>
+        <w:t xml:space="preserve">(Hector, furieux) </w:t>
+      </w:r>
+      <w:r>
         <w:t>Trêve</w:t>
       </w:r>
       <w:r>
@@ -5105,7 +5344,13 @@
         <w:jc w:val="both"/>
       </w:pPr>
       <w:r>
-        <w:t xml:space="preserve">— </w:t>
+        <w:t>—</w:t>
+      </w:r>
+      <w:r>
+        <w:t xml:space="preserve"> (Phil, neutre)</w:t>
+      </w:r>
+      <w:r>
+        <w:t xml:space="preserve"> </w:t>
       </w:r>
       <w:r>
         <w:rPr>
@@ -5153,12 +5398,24 @@
         <w:rPr>
           <w:lang w:val="en-US"/>
         </w:rPr>
-        <w:t xml:space="preserve">— Phil, </w:t>
+        <w:t>—</w:t>
       </w:r>
       <w:r>
         <w:rPr>
           <w:lang w:val="en-US"/>
         </w:rPr>
+        <w:t xml:space="preserve"> (Olympe, heureuse)</w:t>
+      </w:r>
+      <w:r>
+        <w:rPr>
+          <w:lang w:val="en-US"/>
+        </w:rPr>
+        <w:t xml:space="preserve"> Phil, </w:t>
+      </w:r>
+      <w:r>
+        <w:rPr>
+          <w:lang w:val="en-US"/>
+        </w:rPr>
         <w:t>Hector</w:t>
       </w:r>
       <w:r>
@@ -5195,16 +5452,28 @@
         <w:jc w:val="both"/>
       </w:pPr>
       <w:r>
-        <w:t>— Le jour de mon licenciement se rapproche… Et dire que mon cousin...</w:t>
-      </w:r>
-    </w:p>
-    <w:p>
-      <w:pPr>
-        <w:ind w:firstLine="709"/>
-        <w:jc w:val="both"/>
-      </w:pPr>
-      <w:r>
-        <w:t xml:space="preserve">— Qu’est-ce qu’il a votre cousin ? </w:t>
+        <w:t>—</w:t>
+      </w:r>
+      <w:r>
+        <w:t xml:space="preserve"> (Hector, triste)</w:t>
+      </w:r>
+      <w:r>
+        <w:t xml:space="preserve"> Le jour de mon licenciement se rapproche… Et dire que mon cousin...</w:t>
+      </w:r>
+    </w:p>
+    <w:p>
+      <w:pPr>
+        <w:ind w:firstLine="709"/>
+        <w:jc w:val="both"/>
+      </w:pPr>
+      <w:r>
+        <w:t xml:space="preserve">— </w:t>
+      </w:r>
+      <w:r>
+        <w:t xml:space="preserve">(Phil, surpris) </w:t>
+      </w:r>
+      <w:r>
+        <w:t xml:space="preserve">Qu’est-ce qu’il a votre cousin ? </w:t>
       </w:r>
       <w:r>
         <w:rPr>
@@ -5234,7 +5503,13 @@
         <w:jc w:val="both"/>
       </w:pPr>
       <w:r>
-        <w:t>— Ça ne te concerne pas ! Qu’est-ce que tu fais encore là ?! Il faut que tu ailles inscrire [</w:t>
+        <w:t xml:space="preserve">— </w:t>
+      </w:r>
+      <w:r>
+        <w:t xml:space="preserve">(Hector, furieux) </w:t>
+      </w:r>
+      <w:r>
+        <w:t>Ça ne te concerne pas ! Qu’est-ce que tu fais encore là ?! Il faut que tu ailles inscrire [</w:t>
       </w:r>
       <w:r>
         <w:t>NAME_ATHLETE</w:t>
@@ -5253,7 +5528,13 @@
         </w:rPr>
       </w:pPr>
       <w:r>
-        <w:t xml:space="preserve">— </w:t>
+        <w:t>—</w:t>
+      </w:r>
+      <w:r>
+        <w:t xml:space="preserve"> (Phil, desinteresed)</w:t>
+      </w:r>
+      <w:r>
+        <w:t xml:space="preserve"> </w:t>
       </w:r>
       <w:r>
         <w:rPr>

</xml_diff>